<commit_message>
done part 1 report
</commit_message>
<xml_diff>
--- a/labwork_3/Classification I report.docx
+++ b/labwork_3/Classification I report.docx
@@ -164,36 +164,8 @@
           <w:sz w:val="44"/>
           <w:szCs w:val="44"/>
         </w:rPr>
-        <w:t xml:space="preserve">Nguyễn </w:t>
-      </w:r>
-      <w:proofErr w:type="spellStart"/>
-      <w:r>
-        <w:rPr>
-          <w:rFonts w:ascii="Times New Roman" w:hAnsi="Times New Roman" w:cs="Times New Roman"/>
-          <w:sz w:val="44"/>
-          <w:szCs w:val="44"/>
-        </w:rPr>
-        <w:t>Mạnh</w:t>
-      </w:r>
-      <w:proofErr w:type="spellEnd"/>
-      <w:r>
-        <w:rPr>
-          <w:rFonts w:ascii="Times New Roman" w:hAnsi="Times New Roman" w:cs="Times New Roman"/>
-          <w:sz w:val="44"/>
-          <w:szCs w:val="44"/>
-        </w:rPr>
-        <w:t xml:space="preserve"> </w:t>
-      </w:r>
-      <w:proofErr w:type="spellStart"/>
-      <w:r>
-        <w:rPr>
-          <w:rFonts w:ascii="Times New Roman" w:hAnsi="Times New Roman" w:cs="Times New Roman"/>
-          <w:sz w:val="44"/>
-          <w:szCs w:val="44"/>
-        </w:rPr>
-        <w:t>Hưng</w:t>
-      </w:r>
-      <w:proofErr w:type="spellEnd"/>
+        <w:t>Nguyễn Mạnh Hưng</w:t>
+      </w:r>
       <w:r>
         <w:rPr>
           <w:rFonts w:ascii="Times New Roman" w:hAnsi="Times New Roman" w:cs="Times New Roman"/>
@@ -435,7 +407,15 @@
           <w:sz w:val="32"/>
           <w:szCs w:val="32"/>
         </w:rPr>
-        <w:t>Validating</w:t>
+        <w:t>Improvement</w:t>
+      </w:r>
+      <w:r>
+        <w:rPr>
+          <w:rFonts w:ascii="Times New Roman" w:hAnsi="Times New Roman" w:cs="Times New Roman"/>
+          <w:sz w:val="32"/>
+          <w:szCs w:val="32"/>
+        </w:rPr>
+        <w:t xml:space="preserve"> </w:t>
       </w:r>
     </w:p>
     <w:p>
@@ -679,9 +659,11 @@
         <w:spacing w:line="360" w:lineRule="auto"/>
         <w:ind w:firstLine="720"/>
         <w:rPr>
-          <w:rFonts w:ascii="Times New Roman" w:hAnsi="Times New Roman" w:cs="Times New Roman"/>
-          <w:sz w:val="32"/>
-          <w:szCs w:val="32"/>
+          <w:rFonts w:ascii="Cambria" w:hAnsi="Cambria" w:cs="Times New Roman"/>
+          <w:b/>
+          <w:bCs/>
+          <w:sz w:val="40"/>
+          <w:szCs w:val="40"/>
         </w:rPr>
       </w:pPr>
       <w:r>
@@ -714,16 +696,17 @@
           <w:sz w:val="32"/>
           <w:szCs w:val="32"/>
         </w:rPr>
-        <w:t xml:space="preserve"> One contains data about 100 mushroom individuals and classified into edible or not. The other one is about </w:t>
+        <w:t xml:space="preserve"> One contains data about 100 mushroom individuals and classified into edible or not. </w:t>
       </w:r>
     </w:p>
     <w:p>
       <w:pPr>
         <w:spacing w:after="20" w:line="240" w:lineRule="auto"/>
-        <w:rPr>
-          <w:rFonts w:ascii="Times New Roman" w:hAnsi="Times New Roman" w:cs="Times New Roman"/>
-          <w:sz w:val="32"/>
-          <w:szCs w:val="32"/>
+        <w:jc w:val="center"/>
+        <w:rPr>
+          <w:rFonts w:ascii="Times New Roman" w:hAnsi="Times New Roman" w:cs="Times New Roman"/>
+          <w:sz w:val="20"/>
+          <w:szCs w:val="20"/>
         </w:rPr>
       </w:pPr>
       <w:r>
@@ -731,13 +714,13 @@
           <w:noProof/>
         </w:rPr>
         <w:drawing>
-          <wp:inline distT="0" distB="0" distL="0" distR="0" wp14:anchorId="1F41187B" wp14:editId="2A50314E">
-            <wp:extent cx="6858000" cy="1896745"/>
-            <wp:effectExtent l="0" t="0" r="0" b="8255"/>
-            <wp:docPr id="2" name="Picture 1">
+          <wp:inline distT="0" distB="0" distL="0" distR="0" wp14:anchorId="5B26CAE1" wp14:editId="40B03D7A">
+            <wp:extent cx="6858000" cy="2023745"/>
+            <wp:effectExtent l="0" t="0" r="0" b="0"/>
+            <wp:docPr id="4" name="Picture 2">
               <a:extLst xmlns:a="http://schemas.openxmlformats.org/drawingml/2006/main">
                 <a:ext uri="{FF2B5EF4-FFF2-40B4-BE49-F238E27FC236}">
-                  <a16:creationId xmlns:a16="http://schemas.microsoft.com/office/drawing/2014/main" id="{C0547D5D-6684-4A8C-B127-708B6D4F8229}"/>
+                  <a16:creationId xmlns:a16="http://schemas.microsoft.com/office/drawing/2014/main" id="{2EA0DE11-DE0E-43FB-9528-C055883F413D}"/>
                 </a:ext>
               </a:extLst>
             </wp:docPr>
@@ -748,10 +731,10 @@
               <a:graphicData uri="http://schemas.openxmlformats.org/drawingml/2006/picture">
                 <pic:pic xmlns:pic="http://schemas.openxmlformats.org/drawingml/2006/picture">
                   <pic:nvPicPr>
-                    <pic:cNvPr id="2" name="Picture 1">
+                    <pic:cNvPr id="3" name="Picture 2">
                       <a:extLst>
                         <a:ext uri="{FF2B5EF4-FFF2-40B4-BE49-F238E27FC236}">
-                          <a16:creationId xmlns:a16="http://schemas.microsoft.com/office/drawing/2014/main" id="{C0547D5D-6684-4A8C-B127-708B6D4F8229}"/>
+                          <a16:creationId xmlns:a16="http://schemas.microsoft.com/office/drawing/2014/main" id="{2EA0DE11-DE0E-43FB-9528-C055883F413D}"/>
                         </a:ext>
                       </a:extLst>
                     </pic:cNvPr>
@@ -775,7 +758,7 @@
                   <pic:spPr bwMode="auto">
                     <a:xfrm>
                       <a:off x="0" y="0"/>
-                      <a:ext cx="6858000" cy="1896745"/>
+                      <a:ext cx="6858000" cy="2023745"/>
                     </a:xfrm>
                     <a:prstGeom prst="rect">
                       <a:avLst/>
@@ -788,29 +771,46 @@
           </wp:inline>
         </w:drawing>
       </w:r>
+      <w:r>
+        <w:rPr>
+          <w:rFonts w:ascii="Times New Roman" w:hAnsi="Times New Roman" w:cs="Times New Roman"/>
+          <w:sz w:val="20"/>
+          <w:szCs w:val="20"/>
+        </w:rPr>
+        <w:t xml:space="preserve">Data about </w:t>
+      </w:r>
+      <w:r>
+        <w:rPr>
+          <w:rFonts w:ascii="Times New Roman" w:hAnsi="Times New Roman" w:cs="Times New Roman"/>
+          <w:sz w:val="20"/>
+          <w:szCs w:val="20"/>
+        </w:rPr>
+        <w:t>mushroom</w:t>
+      </w:r>
     </w:p>
     <w:p>
       <w:pPr>
-        <w:pStyle w:val="ListParagraph"/>
-        <w:numPr>
-          <w:ilvl w:val="1"/>
-          <w:numId w:val="32"/>
-        </w:numPr>
-        <w:spacing w:line="360" w:lineRule="auto"/>
-        <w:jc w:val="center"/>
-        <w:rPr>
-          <w:rFonts w:ascii="Times New Roman" w:hAnsi="Times New Roman" w:cs="Times New Roman"/>
-          <w:sz w:val="20"/>
-          <w:szCs w:val="20"/>
-        </w:rPr>
-      </w:pPr>
-      <w:r>
-        <w:rPr>
-          <w:rFonts w:ascii="Times New Roman" w:hAnsi="Times New Roman" w:cs="Times New Roman"/>
-          <w:sz w:val="20"/>
-          <w:szCs w:val="20"/>
-        </w:rPr>
-        <w:t>Data about CPUs performance</w:t>
+        <w:spacing w:after="20" w:line="360" w:lineRule="auto"/>
+        <w:ind w:firstLine="720"/>
+        <w:rPr>
+          <w:noProof/>
+        </w:rPr>
+      </w:pPr>
+      <w:r>
+        <w:rPr>
+          <w:rFonts w:ascii="Times New Roman" w:hAnsi="Times New Roman" w:cs="Times New Roman"/>
+          <w:sz w:val="32"/>
+          <w:szCs w:val="32"/>
+        </w:rPr>
+        <w:t>The other one is about</w:t>
+      </w:r>
+      <w:r>
+        <w:rPr>
+          <w:rFonts w:ascii="Times New Roman" w:hAnsi="Times New Roman" w:cs="Times New Roman"/>
+          <w:sz w:val="32"/>
+          <w:szCs w:val="32"/>
+        </w:rPr>
+        <w:t xml:space="preserve"> 100 phones with their spec, divided into 4 price range.</w:t>
       </w:r>
     </w:p>
     <w:p>
@@ -825,13 +825,13 @@
           <w:noProof/>
         </w:rPr>
         <w:drawing>
-          <wp:inline distT="0" distB="0" distL="0" distR="0" wp14:anchorId="1A7517E1" wp14:editId="72D4E957">
-            <wp:extent cx="6852062" cy="1033110"/>
+          <wp:inline distT="0" distB="0" distL="0" distR="0" wp14:anchorId="0A0EFDBD" wp14:editId="0A66E493">
+            <wp:extent cx="6858000" cy="861060"/>
             <wp:effectExtent l="0" t="0" r="0" b="0"/>
-            <wp:docPr id="3" name="Picture 2">
+            <wp:docPr id="2" name="Picture 1">
               <a:extLst xmlns:a="http://schemas.openxmlformats.org/drawingml/2006/main">
                 <a:ext uri="{FF2B5EF4-FFF2-40B4-BE49-F238E27FC236}">
-                  <a16:creationId xmlns:a16="http://schemas.microsoft.com/office/drawing/2014/main" id="{E24D499B-986E-4151-849E-1EE40E7B92BB}"/>
+                  <a16:creationId xmlns:a16="http://schemas.microsoft.com/office/drawing/2014/main" id="{059BAC49-46E7-4F35-8975-9FF66E13AA77}"/>
                 </a:ext>
               </a:extLst>
             </wp:docPr>
@@ -842,10 +842,10 @@
               <a:graphicData uri="http://schemas.openxmlformats.org/drawingml/2006/picture">
                 <pic:pic xmlns:pic="http://schemas.openxmlformats.org/drawingml/2006/picture">
                   <pic:nvPicPr>
-                    <pic:cNvPr id="3" name="Picture 2">
+                    <pic:cNvPr id="2" name="Picture 1">
                       <a:extLst>
                         <a:ext uri="{FF2B5EF4-FFF2-40B4-BE49-F238E27FC236}">
-                          <a16:creationId xmlns:a16="http://schemas.microsoft.com/office/drawing/2014/main" id="{E24D499B-986E-4151-849E-1EE40E7B92BB}"/>
+                          <a16:creationId xmlns:a16="http://schemas.microsoft.com/office/drawing/2014/main" id="{059BAC49-46E7-4F35-8975-9FF66E13AA77}"/>
                         </a:ext>
                       </a:extLst>
                     </pic:cNvPr>
@@ -854,7 +854,7 @@
                     </pic:cNvPicPr>
                   </pic:nvPicPr>
                   <pic:blipFill>
-                    <a:blip r:embed="rId9">
+                    <a:blip r:embed="rId9" cstate="print">
                       <a:extLst>
                         <a:ext uri="{28A0092B-C50C-407E-A947-70E740481C1C}">
                           <a14:useLocalDpi xmlns:a14="http://schemas.microsoft.com/office/drawing/2010/main" val="0"/>
@@ -869,7 +869,7 @@
                   <pic:spPr bwMode="auto">
                     <a:xfrm>
                       <a:off x="0" y="0"/>
-                      <a:ext cx="6951965" cy="1048173"/>
+                      <a:ext cx="6858000" cy="861060"/>
                     </a:xfrm>
                     <a:prstGeom prst="rect">
                       <a:avLst/>
@@ -885,11 +885,6 @@
     </w:p>
     <w:p>
       <w:pPr>
-        <w:pStyle w:val="ListParagraph"/>
-        <w:numPr>
-          <w:ilvl w:val="1"/>
-          <w:numId w:val="32"/>
-        </w:numPr>
         <w:spacing w:line="240" w:lineRule="auto"/>
         <w:jc w:val="center"/>
         <w:rPr>
@@ -904,7 +899,15 @@
           <w:sz w:val="20"/>
           <w:szCs w:val="20"/>
         </w:rPr>
-        <w:t>Data about energy efficiency</w:t>
+        <w:t xml:space="preserve">Data about </w:t>
+      </w:r>
+      <w:r>
+        <w:rPr>
+          <w:rFonts w:ascii="Times New Roman" w:hAnsi="Times New Roman" w:cs="Times New Roman"/>
+          <w:sz w:val="20"/>
+          <w:szCs w:val="20"/>
+        </w:rPr>
+        <w:t>phone price</w:t>
       </w:r>
     </w:p>
     <w:p>
@@ -913,92 +916,99 @@
         <w:ind w:firstLine="425"/>
         <w:rPr>
           <w:rFonts w:ascii="Times New Roman" w:hAnsi="Times New Roman" w:cs="Times New Roman"/>
-          <w:sz w:val="32"/>
-          <w:szCs w:val="32"/>
-        </w:rPr>
-      </w:pPr>
-      <w:r>
-        <w:rPr>
-          <w:rFonts w:ascii="Times New Roman" w:hAnsi="Times New Roman" w:cs="Times New Roman"/>
-          <w:sz w:val="32"/>
-          <w:szCs w:val="32"/>
-        </w:rPr>
-        <w:t xml:space="preserve">After a quick look into the data set, we can start applying K-means clustering. </w:t>
-      </w:r>
-      <w:r>
-        <w:rPr>
-          <w:rFonts w:ascii="Times New Roman" w:hAnsi="Times New Roman" w:cs="Times New Roman"/>
-          <w:sz w:val="32"/>
-          <w:szCs w:val="32"/>
-        </w:rPr>
-        <w:t>Because K-means clustering measures the Euclidian distance between a data point and centroids, we need to standardize data into an appropriate scale. We simply do this by divide each category by their standard deviation. And for later visualization using PCA, I also want to center the data to the origin.</w:t>
+          <w:sz w:val="20"/>
+          <w:szCs w:val="20"/>
+        </w:rPr>
+      </w:pPr>
+      <w:r>
+        <w:rPr>
+          <w:rFonts w:ascii="Times New Roman" w:hAnsi="Times New Roman" w:cs="Times New Roman"/>
+          <w:sz w:val="32"/>
+          <w:szCs w:val="32"/>
+        </w:rPr>
+        <w:t>After a quick look into the data set, we can start applying</w:t>
+      </w:r>
+      <w:r>
+        <w:rPr>
+          <w:rFonts w:ascii="Times New Roman" w:hAnsi="Times New Roman" w:cs="Times New Roman"/>
+          <w:sz w:val="32"/>
+          <w:szCs w:val="32"/>
+        </w:rPr>
+        <w:t xml:space="preserve"> K-nearest neighbors classification algorithm</w:t>
+      </w:r>
+      <w:r>
+        <w:rPr>
+          <w:rFonts w:ascii="Times New Roman" w:hAnsi="Times New Roman" w:cs="Times New Roman"/>
+          <w:sz w:val="32"/>
+          <w:szCs w:val="32"/>
+        </w:rPr>
+        <w:t>.</w:t>
+      </w:r>
+      <w:r>
+        <w:rPr>
+          <w:rFonts w:ascii="Times New Roman" w:hAnsi="Times New Roman" w:cs="Times New Roman"/>
+          <w:sz w:val="32"/>
+          <w:szCs w:val="32"/>
+        </w:rPr>
+        <w:t xml:space="preserve"> </w:t>
+      </w:r>
+      <w:r>
+        <w:rPr>
+          <w:rFonts w:ascii="Times New Roman" w:hAnsi="Times New Roman" w:cs="Times New Roman"/>
+          <w:sz w:val="32"/>
+          <w:szCs w:val="32"/>
+        </w:rPr>
+        <w:t xml:space="preserve"> </w:t>
+      </w:r>
+      <w:r>
+        <w:rPr>
+          <w:rFonts w:ascii="Times New Roman" w:hAnsi="Times New Roman" w:cs="Times New Roman"/>
+          <w:sz w:val="32"/>
+          <w:szCs w:val="32"/>
+        </w:rPr>
+        <w:t>The algorithm is quite simple in the idea, using the distance between each point to classify a point to the same group of the nearest data point. And we got this confusion matrix for the mushroom data with a small testing data set of 20 data points</w:t>
+      </w:r>
+      <w:r>
+        <w:rPr>
+          <w:rFonts w:ascii="Times New Roman" w:hAnsi="Times New Roman" w:cs="Times New Roman"/>
+          <w:sz w:val="32"/>
+          <w:szCs w:val="32"/>
+        </w:rPr>
+        <w:t xml:space="preserve"> separated from training data</w:t>
+      </w:r>
+      <w:r>
+        <w:rPr>
+          <w:rFonts w:ascii="Times New Roman" w:hAnsi="Times New Roman" w:cs="Times New Roman"/>
+          <w:sz w:val="32"/>
+          <w:szCs w:val="32"/>
+        </w:rPr>
+        <w:t>:</w:t>
       </w:r>
     </w:p>
     <w:p>
       <w:pPr>
-        <w:spacing w:line="240" w:lineRule="auto"/>
+        <w:spacing w:after="20" w:line="240" w:lineRule="auto"/>
         <w:ind w:firstLine="425"/>
-        <w:rPr>
-          <w:rFonts w:ascii="Times New Roman" w:hAnsi="Times New Roman" w:cs="Times New Roman"/>
-          <w:sz w:val="32"/>
-          <w:szCs w:val="32"/>
-        </w:rPr>
-      </w:pPr>
-      <w:r>
-        <w:rPr>
-          <w:rFonts w:ascii="Times New Roman" w:hAnsi="Times New Roman" w:cs="Times New Roman"/>
-          <w:sz w:val="32"/>
-          <w:szCs w:val="32"/>
-        </w:rPr>
-        <w:t>The next step is to determine how many clusters we want to find from this data set. Normally, we can set the number of clusters to any positive integer, but there is a method to find which number give the most efficient. This method is called “Elbow method”. In this method, we continuously iterate through every k from 1 to n, which is set to be 10 in this article. For each iteration, we calculate the within</w:t>
-      </w:r>
-      <w:r>
-        <w:rPr>
-          <w:rFonts w:ascii="Times New Roman" w:hAnsi="Times New Roman" w:cs="Times New Roman"/>
-          <w:sz w:val="32"/>
-          <w:szCs w:val="32"/>
-        </w:rPr>
-        <w:t>-</w:t>
-      </w:r>
-      <w:r>
-        <w:rPr>
-          <w:rFonts w:ascii="Times New Roman" w:hAnsi="Times New Roman" w:cs="Times New Roman"/>
+        <w:contextualSpacing/>
+        <w:jc w:val="center"/>
+        <w:rPr>
+          <w:rFonts w:ascii="Times New Roman" w:hAnsi="Times New Roman" w:cs="Times New Roman"/>
+          <w:sz w:val="32"/>
+          <w:szCs w:val="32"/>
+        </w:rPr>
+      </w:pPr>
+      <w:r>
+        <w:rPr>
+          <w:noProof/>
           <w:sz w:val="32"/>
           <w:szCs w:val="32"/>
         </w:rPr>
         <w:lastRenderedPageBreak/>
-        <w:t xml:space="preserve">cluster sum of squares, or cluster’s variance. Then, we plot a graph </w:t>
-      </w:r>
-      <w:r>
-        <w:rPr>
-          <w:rFonts w:ascii="Times New Roman" w:hAnsi="Times New Roman" w:cs="Times New Roman"/>
-          <w:sz w:val="32"/>
-          <w:szCs w:val="32"/>
-        </w:rPr>
-        <w:t xml:space="preserve">and surprisingly, this graph looks like an elbow. </w:t>
-      </w:r>
-    </w:p>
-    <w:p>
-      <w:pPr>
-        <w:spacing w:line="240" w:lineRule="auto"/>
-        <w:ind w:firstLine="425"/>
-        <w:rPr>
-          <w:rFonts w:ascii="Times New Roman" w:hAnsi="Times New Roman" w:cs="Times New Roman"/>
-          <w:sz w:val="32"/>
-          <w:szCs w:val="32"/>
-        </w:rPr>
-      </w:pPr>
-      <w:r>
-        <w:rPr>
-          <w:noProof/>
-          <w:sz w:val="32"/>
-          <w:szCs w:val="32"/>
-        </w:rPr>
         <w:drawing>
-          <wp:inline distT="0" distB="0" distL="0" distR="0" wp14:anchorId="7F6DE3FF" wp14:editId="39FF036B">
-            <wp:extent cx="3283035" cy="2636322"/>
+          <wp:inline distT="0" distB="0" distL="0" distR="0" wp14:anchorId="79DFDC28" wp14:editId="30F2103A">
+            <wp:extent cx="4554220" cy="4001770"/>
             <wp:effectExtent l="0" t="0" r="0" b="0"/>
-            <wp:docPr id="26" name="Picture 26"/>
+            <wp:docPr id="8" name="Picture 8"/>
             <wp:cNvGraphicFramePr>
               <a:graphicFrameLocks xmlns:a="http://schemas.openxmlformats.org/drawingml/2006/main" noChangeAspect="1"/>
             </wp:cNvGraphicFramePr>
@@ -1006,7 +1016,7 @@
               <a:graphicData uri="http://schemas.openxmlformats.org/drawingml/2006/picture">
                 <pic:pic xmlns:pic="http://schemas.openxmlformats.org/drawingml/2006/picture">
                   <pic:nvPicPr>
-                    <pic:cNvPr id="0" name="Picture 3"/>
+                    <pic:cNvPr id="0" name="Picture 1"/>
                     <pic:cNvPicPr>
                       <a:picLocks noChangeAspect="1" noChangeArrowheads="1"/>
                     </pic:cNvPicPr>
@@ -1027,7 +1037,7 @@
                   <pic:spPr bwMode="auto">
                     <a:xfrm>
                       <a:off x="0" y="0"/>
-                      <a:ext cx="3289857" cy="2641800"/>
+                      <a:ext cx="4554220" cy="4001770"/>
                     </a:xfrm>
                     <a:prstGeom prst="rect">
                       <a:avLst/>
@@ -1043,6 +1053,59 @@
           </wp:inline>
         </w:drawing>
       </w:r>
+    </w:p>
+    <w:p>
+      <w:pPr>
+        <w:spacing w:after="20" w:line="240" w:lineRule="auto"/>
+        <w:ind w:firstLine="425"/>
+        <w:contextualSpacing/>
+        <w:jc w:val="center"/>
+        <w:rPr>
+          <w:rFonts w:ascii="Times New Roman" w:hAnsi="Times New Roman" w:cs="Times New Roman"/>
+          <w:sz w:val="20"/>
+          <w:szCs w:val="20"/>
+        </w:rPr>
+      </w:pPr>
+      <w:r>
+        <w:rPr>
+          <w:rFonts w:ascii="Times New Roman" w:hAnsi="Times New Roman" w:cs="Times New Roman"/>
+          <w:sz w:val="20"/>
+          <w:szCs w:val="20"/>
+        </w:rPr>
+        <w:t>Mushroom dataset’s testing result</w:t>
+      </w:r>
+    </w:p>
+    <w:p>
+      <w:pPr>
+        <w:spacing w:after="20" w:line="240" w:lineRule="auto"/>
+        <w:contextualSpacing/>
+        <w:rPr>
+          <w:rFonts w:ascii="Times New Roman" w:hAnsi="Times New Roman" w:cs="Times New Roman"/>
+          <w:sz w:val="32"/>
+          <w:szCs w:val="32"/>
+        </w:rPr>
+      </w:pPr>
+      <w:r>
+        <w:rPr>
+          <w:rFonts w:ascii="Times New Roman" w:hAnsi="Times New Roman" w:cs="Times New Roman"/>
+          <w:sz w:val="32"/>
+          <w:szCs w:val="32"/>
+        </w:rPr>
+        <w:tab/>
+        <w:t>As we can see that the predict result only get to 50% accuracy, since we haven’t normalized the data yet. On the other hand, the phone data gave a 90% accuracy prediction.</w:t>
+      </w:r>
+    </w:p>
+    <w:p>
+      <w:pPr>
+        <w:spacing w:after="20" w:line="240" w:lineRule="auto"/>
+        <w:contextualSpacing/>
+        <w:jc w:val="center"/>
+        <w:rPr>
+          <w:rFonts w:ascii="Times New Roman" w:hAnsi="Times New Roman" w:cs="Times New Roman"/>
+          <w:sz w:val="32"/>
+          <w:szCs w:val="32"/>
+        </w:rPr>
+      </w:pPr>
       <w:r>
         <w:rPr>
           <w:noProof/>
@@ -1050,10 +1113,10 @@
           <w:szCs w:val="32"/>
         </w:rPr>
         <w:drawing>
-          <wp:inline distT="0" distB="0" distL="0" distR="0" wp14:anchorId="6AF8EAB6" wp14:editId="74BE2BCB">
-            <wp:extent cx="3223895" cy="2642260"/>
-            <wp:effectExtent l="0" t="0" r="0" b="5715"/>
-            <wp:docPr id="27" name="Picture 27"/>
+          <wp:inline distT="0" distB="0" distL="0" distR="0" wp14:anchorId="1BFB0101" wp14:editId="21975D80">
+            <wp:extent cx="4275117" cy="3826415"/>
+            <wp:effectExtent l="0" t="0" r="0" b="3175"/>
+            <wp:docPr id="9" name="Picture 9"/>
             <wp:cNvGraphicFramePr>
               <a:graphicFrameLocks xmlns:a="http://schemas.openxmlformats.org/drawingml/2006/main" noChangeAspect="1"/>
             </wp:cNvGraphicFramePr>
@@ -1061,7 +1124,7 @@
               <a:graphicData uri="http://schemas.openxmlformats.org/drawingml/2006/picture">
                 <pic:pic xmlns:pic="http://schemas.openxmlformats.org/drawingml/2006/picture">
                   <pic:nvPicPr>
-                    <pic:cNvPr id="0" name="Picture 5"/>
+                    <pic:cNvPr id="0" name="Picture 3"/>
                     <pic:cNvPicPr>
                       <a:picLocks noChangeAspect="1" noChangeArrowheads="1"/>
                     </pic:cNvPicPr>
@@ -1082,7 +1145,7 @@
                   <pic:spPr bwMode="auto">
                     <a:xfrm>
                       <a:off x="0" y="0"/>
-                      <a:ext cx="3256507" cy="2668988"/>
+                      <a:ext cx="4281733" cy="3832337"/>
                     </a:xfrm>
                     <a:prstGeom prst="rect">
                       <a:avLst/>
@@ -1101,67 +1164,59 @@
     </w:p>
     <w:p>
       <w:pPr>
-        <w:spacing w:line="240" w:lineRule="auto"/>
-        <w:ind w:firstLine="425"/>
-        <w:rPr>
-          <w:rFonts w:ascii="Times New Roman" w:hAnsi="Times New Roman" w:cs="Times New Roman"/>
-          <w:sz w:val="32"/>
-          <w:szCs w:val="32"/>
-        </w:rPr>
-      </w:pPr>
-      <w:r>
-        <w:rPr>
-          <w:rFonts w:ascii="Times New Roman" w:hAnsi="Times New Roman" w:cs="Times New Roman"/>
-          <w:sz w:val="32"/>
-          <w:szCs w:val="32"/>
-        </w:rPr>
-        <w:t>As we can see from the graph, we need to pick k when the line starts to look like a straight line, in both cases, I would choose number 4.</w:t>
+        <w:spacing w:after="20" w:line="240" w:lineRule="auto"/>
+        <w:contextualSpacing/>
+        <w:jc w:val="center"/>
+        <w:rPr>
+          <w:rFonts w:ascii="Times New Roman" w:hAnsi="Times New Roman" w:cs="Times New Roman"/>
+          <w:sz w:val="20"/>
+          <w:szCs w:val="20"/>
+        </w:rPr>
+      </w:pPr>
+      <w:r>
+        <w:rPr>
+          <w:rFonts w:ascii="Times New Roman" w:hAnsi="Times New Roman" w:cs="Times New Roman"/>
+          <w:sz w:val="20"/>
+          <w:szCs w:val="20"/>
+        </w:rPr>
+        <w:t>Phone dataset’s confusion matrix</w:t>
       </w:r>
     </w:p>
     <w:p>
       <w:pPr>
         <w:spacing w:line="240" w:lineRule="auto"/>
-        <w:ind w:firstLine="425"/>
-        <w:rPr>
-          <w:rFonts w:ascii="Times New Roman" w:hAnsi="Times New Roman" w:cs="Times New Roman"/>
-          <w:sz w:val="32"/>
-          <w:szCs w:val="32"/>
-        </w:rPr>
-      </w:pPr>
-      <w:r>
-        <w:rPr>
-          <w:rFonts w:ascii="Times New Roman" w:hAnsi="Times New Roman" w:cs="Times New Roman"/>
-          <w:sz w:val="32"/>
-          <w:szCs w:val="32"/>
-        </w:rPr>
-        <w:t xml:space="preserve">Now the data is ready to be separated into 4 clusters with K-means algorithm. It starts by initialize the first 4 centroids, and assigns every data point into its nearest centroid. After that, it stops </w:t>
-      </w:r>
-      <w:r>
-        <w:rPr>
-          <w:rFonts w:ascii="Times New Roman" w:hAnsi="Times New Roman" w:cs="Times New Roman"/>
-          <w:sz w:val="32"/>
-          <w:szCs w:val="32"/>
-        </w:rPr>
-        <w:t>and calculate a new centroid which is the mean value of every data point inside a cluster. And again, it comes back to step 2, assign data point into a cluster. This loop occurs for several times to find the best cluster centroid with the least data variance.</w:t>
-      </w:r>
+        <w:rPr>
+          <w:rFonts w:ascii="Times New Roman" w:hAnsi="Times New Roman" w:cs="Times New Roman"/>
+          <w:sz w:val="32"/>
+          <w:szCs w:val="32"/>
+        </w:rPr>
+      </w:pPr>
     </w:p>
     <w:p>
       <w:pPr>
         <w:spacing w:line="240" w:lineRule="auto"/>
-        <w:ind w:firstLine="425"/>
-        <w:rPr>
-          <w:rFonts w:ascii="Times New Roman" w:hAnsi="Times New Roman" w:cs="Times New Roman"/>
-          <w:sz w:val="32"/>
-          <w:szCs w:val="32"/>
-        </w:rPr>
-      </w:pPr>
-      <w:r>
-        <w:rPr>
-          <w:rFonts w:ascii="Times New Roman" w:hAnsi="Times New Roman" w:cs="Times New Roman"/>
-          <w:sz w:val="32"/>
-          <w:szCs w:val="32"/>
-        </w:rPr>
-        <w:t>At the end, we get a clustered data set with labels for each data point.</w:t>
+        <w:ind w:firstLine="720"/>
+        <w:rPr>
+          <w:rFonts w:ascii="Times New Roman" w:hAnsi="Times New Roman" w:cs="Times New Roman"/>
+          <w:sz w:val="32"/>
+          <w:szCs w:val="32"/>
+        </w:rPr>
+      </w:pPr>
+      <w:r>
+        <w:rPr>
+          <w:rFonts w:ascii="Times New Roman" w:hAnsi="Times New Roman" w:cs="Times New Roman"/>
+          <w:sz w:val="32"/>
+          <w:szCs w:val="32"/>
+        </w:rPr>
+        <w:t>We might try to vary k from 5 up to 20 to see if there is any different. With the mushroom data, there is totally no different with all the k value in the given range.</w:t>
+      </w:r>
+      <w:r>
+        <w:rPr>
+          <w:rFonts w:ascii="Times New Roman" w:hAnsi="Times New Roman" w:cs="Times New Roman"/>
+          <w:sz w:val="32"/>
+          <w:szCs w:val="32"/>
+        </w:rPr>
+        <w:t xml:space="preserve"> On the other hand, the prediction with phone data varies slightly with k value. At k=10, the accuracy is down a little bit with 1 more misclassify, but when k=15 and above, the accuracy is back to normal at 90%.  </w:t>
       </w:r>
     </w:p>
     <w:p>
@@ -1169,7 +1224,7 @@
         <w:pStyle w:val="ListParagraph"/>
         <w:numPr>
           <w:ilvl w:val="0"/>
-          <w:numId w:val="8"/>
+          <w:numId w:val="40"/>
         </w:numPr>
         <w:spacing w:line="360" w:lineRule="auto"/>
         <w:rPr>
@@ -1188,368 +1243,78 @@
           <w:sz w:val="40"/>
           <w:szCs w:val="40"/>
         </w:rPr>
-        <w:t>Centroid initialization</w:t>
+        <w:t>Normalize Data</w:t>
       </w:r>
     </w:p>
     <w:p>
       <w:pPr>
         <w:spacing w:line="240" w:lineRule="auto"/>
-        <w:ind w:firstLine="425"/>
-        <w:rPr>
-          <w:rFonts w:ascii="Times New Roman" w:hAnsi="Times New Roman" w:cs="Times New Roman"/>
-          <w:sz w:val="32"/>
-          <w:szCs w:val="32"/>
-        </w:rPr>
-      </w:pPr>
-      <w:r>
-        <w:rPr>
-          <w:rFonts w:ascii="Times New Roman" w:hAnsi="Times New Roman" w:cs="Times New Roman"/>
-          <w:sz w:val="32"/>
-          <w:szCs w:val="32"/>
-        </w:rPr>
-        <w:t xml:space="preserve">In the above session, we talked about an overall protocol of K-means clustering, I want to go deeper into the centroid initialization in this part of the report. </w:t>
+        <w:ind w:firstLine="720"/>
+        <w:rPr>
+          <w:rFonts w:ascii="Times New Roman" w:hAnsi="Times New Roman" w:cs="Times New Roman"/>
+          <w:sz w:val="32"/>
+          <w:szCs w:val="32"/>
+        </w:rPr>
+      </w:pPr>
+      <w:r>
+        <w:rPr>
+          <w:rFonts w:ascii="Times New Roman" w:hAnsi="Times New Roman" w:cs="Times New Roman"/>
+          <w:sz w:val="32"/>
+          <w:szCs w:val="32"/>
+        </w:rPr>
+        <w:t xml:space="preserve">Since K-NN measure the distance between each data points, it’s recommended to normalize the data before calculation. And we will do it in this section then recalculate K-NN performance after that. </w:t>
       </w:r>
     </w:p>
     <w:p>
       <w:pPr>
-        <w:autoSpaceDE w:val="0"/>
-        <w:autoSpaceDN w:val="0"/>
-        <w:adjustRightInd w:val="0"/>
-        <w:spacing w:after="0" w:line="240" w:lineRule="auto"/>
-        <w:ind w:firstLine="425"/>
-        <w:rPr>
-          <w:rFonts w:ascii="Cambria Math" w:hAnsi="Cambria Math" w:cs="Cambria Math"/>
-          <w:sz w:val="32"/>
-          <w:szCs w:val="32"/>
-        </w:rPr>
-      </w:pPr>
-      <w:r>
-        <w:rPr>
-          <w:rFonts w:ascii="Times New Roman" w:hAnsi="Times New Roman" w:cs="Times New Roman"/>
-          <w:sz w:val="32"/>
-          <w:szCs w:val="32"/>
-        </w:rPr>
-        <w:t xml:space="preserve">Normally, the first centroids of the algorithm are generated randomly inside data set. But in this experiment, I applied a method to determine those centroids, called “greedy k-means++” </w:t>
-      </w:r>
-      <w:r>
-        <w:rPr>
-          <w:rFonts w:ascii="Times New Roman" w:hAnsi="Times New Roman" w:cs="Times New Roman"/>
-          <w:sz w:val="32"/>
-          <w:szCs w:val="32"/>
-        </w:rPr>
-        <w:t xml:space="preserve">published by </w:t>
-      </w:r>
-      <w:r>
-        <w:rPr>
-          <w:rFonts w:ascii="Times New Roman" w:hAnsi="Times New Roman" w:cs="Times New Roman"/>
-          <w:sz w:val="32"/>
-          <w:szCs w:val="32"/>
-        </w:rPr>
-        <w:t xml:space="preserve">Arthur and </w:t>
-      </w:r>
-      <w:proofErr w:type="spellStart"/>
-      <w:r>
-        <w:rPr>
-          <w:rFonts w:ascii="Times New Roman" w:hAnsi="Times New Roman" w:cs="Times New Roman"/>
-          <w:sz w:val="32"/>
-          <w:szCs w:val="32"/>
-        </w:rPr>
-        <w:t>Vassilvitskii</w:t>
-      </w:r>
-      <w:proofErr w:type="spellEnd"/>
-      <w:r>
-        <w:rPr>
-          <w:rFonts w:ascii="Times New Roman" w:hAnsi="Times New Roman" w:cs="Times New Roman"/>
-          <w:sz w:val="32"/>
-          <w:szCs w:val="32"/>
-        </w:rPr>
-        <w:t xml:space="preserve"> in </w:t>
-      </w:r>
-      <w:r>
-        <w:rPr>
-          <w:rFonts w:ascii="Times New Roman" w:hAnsi="Times New Roman" w:cs="Times New Roman"/>
-          <w:sz w:val="32"/>
-          <w:szCs w:val="32"/>
-        </w:rPr>
-        <w:t>2007</w:t>
-      </w:r>
-      <w:r>
-        <w:rPr>
-          <w:rFonts w:ascii="Times New Roman" w:hAnsi="Times New Roman" w:cs="Times New Roman"/>
-          <w:sz w:val="32"/>
-          <w:szCs w:val="32"/>
-        </w:rPr>
-        <w:t>.</w:t>
-      </w:r>
-      <w:r>
-        <w:rPr>
-          <w:rFonts w:ascii="Times New Roman" w:hAnsi="Times New Roman" w:cs="Times New Roman"/>
-          <w:sz w:val="32"/>
-          <w:szCs w:val="32"/>
-        </w:rPr>
-        <w:t xml:space="preserve"> </w:t>
-      </w:r>
-      <w:r>
-        <w:rPr>
-          <w:rFonts w:ascii="Times New Roman" w:hAnsi="Times New Roman" w:cs="Times New Roman"/>
-          <w:sz w:val="32"/>
-          <w:szCs w:val="32"/>
-        </w:rPr>
-        <w:t>The</w:t>
-      </w:r>
-      <w:r>
-        <w:rPr>
-          <w:rFonts w:ascii="Times New Roman" w:hAnsi="Times New Roman" w:cs="Times New Roman"/>
-          <w:sz w:val="32"/>
-          <w:szCs w:val="32"/>
-        </w:rPr>
-        <w:t xml:space="preserve"> greedy</w:t>
-      </w:r>
-      <w:r>
-        <w:rPr>
-          <w:rFonts w:ascii="Times New Roman" w:hAnsi="Times New Roman" w:cs="Times New Roman"/>
-          <w:sz w:val="32"/>
-          <w:szCs w:val="32"/>
-        </w:rPr>
-        <w:t xml:space="preserve"> k-means++ algorithm samples k initial centers by adaptive sampling, where in each step,</w:t>
-      </w:r>
-      <w:r>
-        <w:rPr>
-          <w:rFonts w:ascii="Times New Roman" w:hAnsi="Times New Roman" w:cs="Times New Roman"/>
-          <w:sz w:val="32"/>
-          <w:szCs w:val="32"/>
-        </w:rPr>
-        <w:t xml:space="preserve"> </w:t>
-      </w:r>
-      <w:r>
-        <w:rPr>
-          <w:rFonts w:ascii="Cambria Math" w:hAnsi="Cambria Math" w:cs="Cambria Math"/>
-          <w:sz w:val="32"/>
-          <w:szCs w:val="32"/>
-        </w:rPr>
-        <w:t>𝑙</w:t>
-      </w:r>
-      <w:r>
-        <w:rPr>
-          <w:rFonts w:ascii="Cambria Math" w:hAnsi="Cambria Math" w:cs="Cambria Math"/>
-          <w:sz w:val="32"/>
-          <w:szCs w:val="32"/>
-        </w:rPr>
-        <w:t xml:space="preserve"> </w:t>
-      </w:r>
-      <w:r>
-        <w:rPr>
-          <w:rFonts w:ascii="Times New Roman" w:hAnsi="Times New Roman" w:cs="Times New Roman"/>
-          <w:sz w:val="32"/>
-          <w:szCs w:val="32"/>
-        </w:rPr>
-        <w:t>possible centroids are chosen, and then among these</w:t>
-      </w:r>
-      <w:r>
-        <w:rPr>
-          <w:rFonts w:ascii="Cambria Math" w:hAnsi="Cambria Math" w:cs="Cambria Math"/>
-          <w:sz w:val="32"/>
-          <w:szCs w:val="32"/>
-        </w:rPr>
-        <w:t xml:space="preserve"> </w:t>
-      </w:r>
-      <w:r>
-        <w:rPr>
-          <w:rFonts w:ascii="Cambria Math" w:hAnsi="Cambria Math" w:cs="Cambria Math"/>
-          <w:sz w:val="32"/>
-          <w:szCs w:val="32"/>
-        </w:rPr>
-        <w:t>𝑙</w:t>
-      </w:r>
-      <w:r>
-        <w:rPr>
-          <w:rFonts w:ascii="Cambria Math" w:hAnsi="Cambria Math" w:cs="Cambria Math"/>
-          <w:sz w:val="32"/>
-          <w:szCs w:val="32"/>
-        </w:rPr>
-        <w:t xml:space="preserve"> </w:t>
-      </w:r>
-      <w:r>
-        <w:rPr>
-          <w:rFonts w:ascii="Times New Roman" w:hAnsi="Times New Roman" w:cs="Times New Roman"/>
-          <w:sz w:val="32"/>
-          <w:szCs w:val="32"/>
-        </w:rPr>
-        <w:t>centers, the one set that decreases the k-mean cost the most is chosen to be initial centroids.</w:t>
+        <w:spacing w:line="240" w:lineRule="auto"/>
+        <w:ind w:firstLine="720"/>
+        <w:rPr>
+          <w:rFonts w:ascii="Times New Roman" w:hAnsi="Times New Roman" w:cs="Times New Roman"/>
+          <w:sz w:val="32"/>
+          <w:szCs w:val="32"/>
+        </w:rPr>
+      </w:pPr>
+      <w:r>
+        <w:rPr>
+          <w:rFonts w:ascii="Times New Roman" w:hAnsi="Times New Roman" w:cs="Times New Roman"/>
+          <w:sz w:val="32"/>
+          <w:szCs w:val="32"/>
+        </w:rPr>
+        <w:t xml:space="preserve">To normalize dataset, we simply divide each column by its </w:t>
+      </w:r>
+      <w:r>
+        <w:rPr>
+          <w:rFonts w:ascii="Times New Roman" w:hAnsi="Times New Roman" w:cs="Times New Roman"/>
+          <w:sz w:val="32"/>
+          <w:szCs w:val="32"/>
+        </w:rPr>
+        <w:t>standard deviation and subtract by mean to center it for later PCA.</w:t>
       </w:r>
     </w:p>
     <w:p>
       <w:pPr>
-        <w:autoSpaceDE w:val="0"/>
-        <w:autoSpaceDN w:val="0"/>
-        <w:adjustRightInd w:val="0"/>
-        <w:spacing w:after="0" w:line="240" w:lineRule="auto"/>
-        <w:ind w:firstLine="425"/>
-        <w:rPr>
-          <w:rFonts w:ascii="Times New Roman" w:hAnsi="Times New Roman" w:cs="Times New Roman"/>
-          <w:sz w:val="32"/>
-          <w:szCs w:val="32"/>
-        </w:rPr>
-      </w:pPr>
-      <w:r>
-        <w:rPr>
-          <w:rFonts w:ascii="Cambria Math" w:hAnsi="Cambria Math" w:cs="Cambria Math"/>
-          <w:sz w:val="32"/>
-          <w:szCs w:val="32"/>
-        </w:rPr>
-        <w:t xml:space="preserve">This technique is believed to speed up convergence </w:t>
-      </w:r>
-      <w:r>
-        <w:rPr>
-          <w:rFonts w:ascii="Times New Roman" w:hAnsi="Times New Roman" w:cs="Times New Roman"/>
-          <w:sz w:val="32"/>
-          <w:szCs w:val="32"/>
-        </w:rPr>
-        <w:t xml:space="preserve">that provides an </w:t>
+        <w:spacing w:line="240" w:lineRule="auto"/>
+        <w:ind w:firstLine="720"/>
+        <w:rPr>
+          <w:rFonts w:ascii="Times New Roman" w:hAnsi="Times New Roman" w:cs="Times New Roman"/>
+          <w:sz w:val="32"/>
+          <w:szCs w:val="32"/>
+        </w:rPr>
+      </w:pPr>
+      <w:r>
+        <w:rPr>
+          <w:rFonts w:ascii="Times New Roman" w:hAnsi="Times New Roman" w:cs="Times New Roman"/>
+          <w:sz w:val="32"/>
+          <w:szCs w:val="32"/>
+        </w:rPr>
+        <w:t xml:space="preserve">After that, we can perform K-NN on the dataset again and see the result. </w:t>
       </w:r>
     </w:p>
     <w:p>
       <w:pPr>
-        <w:autoSpaceDE w:val="0"/>
-        <w:autoSpaceDN w:val="0"/>
-        <w:adjustRightInd w:val="0"/>
-        <w:spacing w:after="0" w:line="240" w:lineRule="auto"/>
-        <w:rPr>
-          <w:rFonts w:ascii="Cambria Math" w:hAnsi="Cambria Math" w:cs="Cambria Math"/>
-          <w:sz w:val="32"/>
-          <w:szCs w:val="32"/>
-        </w:rPr>
-      </w:pPr>
-      <w:r>
-        <w:rPr>
-          <w:rFonts w:ascii="Times New Roman" w:hAnsi="Times New Roman" w:cs="Times New Roman"/>
-          <w:sz w:val="32"/>
-          <w:szCs w:val="32"/>
-        </w:rPr>
-        <w:t>O(log k)-approximation in expectation</w:t>
-      </w:r>
-      <w:r>
-        <w:rPr>
-          <w:rFonts w:ascii="Cambria Math" w:hAnsi="Cambria Math" w:cs="Cambria Math"/>
-          <w:sz w:val="32"/>
-          <w:szCs w:val="32"/>
-        </w:rPr>
-        <w:t>.</w:t>
-      </w:r>
-    </w:p>
-    <w:p>
-      <w:pPr>
-        <w:autoSpaceDE w:val="0"/>
-        <w:autoSpaceDN w:val="0"/>
-        <w:adjustRightInd w:val="0"/>
-        <w:spacing w:after="0" w:line="240" w:lineRule="auto"/>
-        <w:ind w:firstLine="425"/>
-        <w:rPr>
-          <w:rFonts w:ascii="Times New Roman" w:hAnsi="Times New Roman" w:cs="Times New Roman"/>
-          <w:sz w:val="32"/>
-          <w:szCs w:val="32"/>
-        </w:rPr>
-      </w:pPr>
-    </w:p>
-    <w:p>
-      <w:pPr>
-        <w:pStyle w:val="ListParagraph"/>
-        <w:numPr>
-          <w:ilvl w:val="0"/>
-          <w:numId w:val="8"/>
-        </w:numPr>
-        <w:spacing w:line="360" w:lineRule="auto"/>
-        <w:rPr>
-          <w:rFonts w:ascii="Cambria" w:hAnsi="Cambria" w:cs="Times New Roman"/>
-          <w:b/>
-          <w:bCs/>
-          <w:sz w:val="40"/>
-          <w:szCs w:val="40"/>
-        </w:rPr>
-      </w:pPr>
-      <w:r>
-        <w:rPr>
-          <w:rFonts w:ascii="Cambria" w:hAnsi="Cambria" w:cs="Times New Roman"/>
-          <w:b/>
-          <w:bCs/>
-          <w:sz w:val="40"/>
-          <w:szCs w:val="40"/>
-        </w:rPr>
-        <w:lastRenderedPageBreak/>
-        <w:t>Analyze the result</w:t>
-      </w:r>
-    </w:p>
-    <w:p>
-      <w:pPr>
-        <w:spacing w:line="360" w:lineRule="auto"/>
-        <w:ind w:firstLine="425"/>
-        <w:rPr>
-          <w:rFonts w:ascii="Times New Roman" w:hAnsi="Times New Roman" w:cs="Times New Roman"/>
-          <w:sz w:val="32"/>
-          <w:szCs w:val="32"/>
-        </w:rPr>
-      </w:pPr>
-      <w:r>
-        <w:rPr>
-          <w:rFonts w:ascii="Times New Roman" w:hAnsi="Times New Roman" w:cs="Times New Roman"/>
-          <w:sz w:val="32"/>
-          <w:szCs w:val="32"/>
-        </w:rPr>
-        <w:t xml:space="preserve">For the CPUs performance dataset, here </w:t>
-      </w:r>
-      <w:r>
-        <w:rPr>
-          <w:rFonts w:ascii="Times New Roman" w:hAnsi="Times New Roman" w:cs="Times New Roman"/>
-          <w:sz w:val="32"/>
-          <w:szCs w:val="32"/>
-        </w:rPr>
-        <w:t>are</w:t>
-      </w:r>
-      <w:r>
-        <w:rPr>
-          <w:rFonts w:ascii="Times New Roman" w:hAnsi="Times New Roman" w:cs="Times New Roman"/>
-          <w:sz w:val="32"/>
-          <w:szCs w:val="32"/>
-        </w:rPr>
-        <w:t xml:space="preserve"> the result</w:t>
-      </w:r>
-      <w:r>
-        <w:rPr>
-          <w:rFonts w:ascii="Times New Roman" w:hAnsi="Times New Roman" w:cs="Times New Roman"/>
-          <w:sz w:val="32"/>
-          <w:szCs w:val="32"/>
-        </w:rPr>
-        <w:t>s</w:t>
-      </w:r>
-      <w:r>
-        <w:rPr>
-          <w:rFonts w:ascii="Times New Roman" w:hAnsi="Times New Roman" w:cs="Times New Roman"/>
-          <w:sz w:val="32"/>
-          <w:szCs w:val="32"/>
-        </w:rPr>
-        <w:t xml:space="preserve"> with different value</w:t>
-      </w:r>
-      <w:r>
-        <w:rPr>
-          <w:rFonts w:ascii="Times New Roman" w:hAnsi="Times New Roman" w:cs="Times New Roman"/>
-          <w:sz w:val="32"/>
-          <w:szCs w:val="32"/>
-        </w:rPr>
-        <w:t>s</w:t>
-      </w:r>
-      <w:r>
-        <w:rPr>
-          <w:rFonts w:ascii="Times New Roman" w:hAnsi="Times New Roman" w:cs="Times New Roman"/>
-          <w:sz w:val="32"/>
-          <w:szCs w:val="32"/>
-        </w:rPr>
-        <w:t xml:space="preserve"> of k:</w:t>
-      </w:r>
-    </w:p>
-    <w:p>
-      <w:pPr>
-        <w:spacing w:line="360" w:lineRule="auto"/>
-        <w:jc w:val="center"/>
+        <w:spacing w:after="20" w:line="240" w:lineRule="auto"/>
+        <w:contextualSpacing/>
         <w:rPr>
           <w:sz w:val="32"/>
           <w:szCs w:val="32"/>
@@ -1562,10 +1327,10 @@
           <w:szCs w:val="32"/>
         </w:rPr>
         <w:drawing>
-          <wp:inline distT="0" distB="0" distL="0" distR="0" wp14:anchorId="19C9F26F" wp14:editId="5CCB008E">
-            <wp:extent cx="2970397" cy="2315688"/>
-            <wp:effectExtent l="0" t="0" r="1905" b="8890"/>
-            <wp:docPr id="28" name="Picture 28"/>
+          <wp:inline distT="0" distB="0" distL="0" distR="0" wp14:anchorId="2A15BD37" wp14:editId="787D4F0C">
+            <wp:extent cx="3586348" cy="2712107"/>
+            <wp:effectExtent l="0" t="0" r="0" b="0"/>
+            <wp:docPr id="10" name="Picture 10"/>
             <wp:cNvGraphicFramePr>
               <a:graphicFrameLocks xmlns:a="http://schemas.openxmlformats.org/drawingml/2006/main" noChangeAspect="1"/>
             </wp:cNvGraphicFramePr>
@@ -1573,7 +1338,7 @@
               <a:graphicData uri="http://schemas.openxmlformats.org/drawingml/2006/picture">
                 <pic:pic xmlns:pic="http://schemas.openxmlformats.org/drawingml/2006/picture">
                   <pic:nvPicPr>
-                    <pic:cNvPr id="0" name="Picture 7"/>
+                    <pic:cNvPr id="0" name="Picture 5"/>
                     <pic:cNvPicPr>
                       <a:picLocks noChangeAspect="1" noChangeArrowheads="1"/>
                     </pic:cNvPicPr>
@@ -1594,7 +1359,7 @@
                   <pic:spPr bwMode="auto">
                     <a:xfrm>
                       <a:off x="0" y="0"/>
-                      <a:ext cx="2981469" cy="2324320"/>
+                      <a:ext cx="3621597" cy="2738763"/>
                     </a:xfrm>
                     <a:prstGeom prst="rect">
                       <a:avLst/>
@@ -1612,15 +1377,22 @@
       </w:r>
       <w:r>
         <w:rPr>
+          <w:sz w:val="32"/>
+          <w:szCs w:val="32"/>
+        </w:rPr>
+        <w:t xml:space="preserve"> </w:t>
+      </w:r>
+      <w:r>
+        <w:rPr>
           <w:noProof/>
           <w:sz w:val="32"/>
           <w:szCs w:val="32"/>
         </w:rPr>
         <w:drawing>
-          <wp:inline distT="0" distB="0" distL="0" distR="0" wp14:anchorId="6ACC7410" wp14:editId="5E4FAD31">
-            <wp:extent cx="2947547" cy="2297875"/>
-            <wp:effectExtent l="0" t="0" r="5715" b="7620"/>
-            <wp:docPr id="29" name="Picture 29"/>
+          <wp:inline distT="0" distB="0" distL="0" distR="0" wp14:anchorId="5D5BE45D" wp14:editId="1CF10E1A">
+            <wp:extent cx="3142175" cy="2761013"/>
+            <wp:effectExtent l="0" t="0" r="1270" b="1270"/>
+            <wp:docPr id="11" name="Picture 11"/>
             <wp:cNvGraphicFramePr>
               <a:graphicFrameLocks xmlns:a="http://schemas.openxmlformats.org/drawingml/2006/main" noChangeAspect="1"/>
             </wp:cNvGraphicFramePr>
@@ -1628,7 +1400,7 @@
               <a:graphicData uri="http://schemas.openxmlformats.org/drawingml/2006/picture">
                 <pic:pic xmlns:pic="http://schemas.openxmlformats.org/drawingml/2006/picture">
                   <pic:nvPicPr>
-                    <pic:cNvPr id="0" name="Picture 9"/>
+                    <pic:cNvPr id="0" name="Picture 7"/>
                     <pic:cNvPicPr>
                       <a:picLocks noChangeAspect="1" noChangeArrowheads="1"/>
                     </pic:cNvPicPr>
@@ -1649,7 +1421,7 @@
                   <pic:spPr bwMode="auto">
                     <a:xfrm>
                       <a:off x="0" y="0"/>
-                      <a:ext cx="2966508" cy="2312657"/>
+                      <a:ext cx="3153016" cy="2770539"/>
                     </a:xfrm>
                     <a:prstGeom prst="rect">
                       <a:avLst/>
@@ -1668,9 +1440,71 @@
     </w:p>
     <w:p>
       <w:pPr>
-        <w:spacing w:line="360" w:lineRule="auto"/>
+        <w:spacing w:line="240" w:lineRule="auto"/>
         <w:jc w:val="center"/>
         <w:rPr>
+          <w:sz w:val="20"/>
+          <w:szCs w:val="20"/>
+        </w:rPr>
+      </w:pPr>
+      <w:r>
+        <w:rPr>
+          <w:sz w:val="20"/>
+          <w:szCs w:val="20"/>
+        </w:rPr>
+        <w:t>Plotted result and confusion matrix of mushroom data</w:t>
+      </w:r>
+    </w:p>
+    <w:p>
+      <w:pPr>
+        <w:spacing w:line="240" w:lineRule="auto"/>
+        <w:rPr>
+          <w:rFonts w:ascii="Times New Roman" w:hAnsi="Times New Roman" w:cs="Times New Roman"/>
+          <w:sz w:val="32"/>
+          <w:szCs w:val="32"/>
+        </w:rPr>
+      </w:pPr>
+      <w:r>
+        <w:rPr>
+          <w:rFonts w:ascii="Times New Roman" w:hAnsi="Times New Roman" w:cs="Times New Roman"/>
+          <w:sz w:val="32"/>
+          <w:szCs w:val="32"/>
+        </w:rPr>
+        <w:tab/>
+        <w:t xml:space="preserve">As we can see from the plotted result, x is the test data, there are some points that are closer to blue dot but classified into green category. This is because data lost in PCA. We also got a huge performance improvement, from 50% to 90% accuracy with test data. </w:t>
+      </w:r>
+    </w:p>
+    <w:p>
+      <w:pPr>
+        <w:spacing w:line="240" w:lineRule="auto"/>
+        <w:rPr>
+          <w:rFonts w:ascii="Times New Roman" w:hAnsi="Times New Roman" w:cs="Times New Roman"/>
+          <w:sz w:val="32"/>
+          <w:szCs w:val="32"/>
+        </w:rPr>
+      </w:pPr>
+      <w:r>
+        <w:rPr>
+          <w:rFonts w:ascii="Times New Roman" w:hAnsi="Times New Roman" w:cs="Times New Roman"/>
+          <w:sz w:val="32"/>
+          <w:szCs w:val="32"/>
+        </w:rPr>
+        <w:tab/>
+        <w:t>In contrary, the phone data experienced a reduction in accuracy, from 90% to 60%.</w:t>
+      </w:r>
+      <w:r>
+        <w:rPr>
+          <w:rFonts w:ascii="Times New Roman" w:hAnsi="Times New Roman" w:cs="Times New Roman"/>
+          <w:sz w:val="32"/>
+          <w:szCs w:val="32"/>
+        </w:rPr>
+        <w:t xml:space="preserve"> This is because the normalized data is scattered and became very hard to classify.</w:t>
+      </w:r>
+    </w:p>
+    <w:p>
+      <w:pPr>
+        <w:spacing w:line="240" w:lineRule="auto"/>
+        <w:rPr>
           <w:rFonts w:ascii="Times New Roman" w:hAnsi="Times New Roman" w:cs="Times New Roman"/>
           <w:sz w:val="32"/>
           <w:szCs w:val="32"/>
@@ -1682,11 +1516,12 @@
           <w:sz w:val="32"/>
           <w:szCs w:val="32"/>
         </w:rPr>
+        <w:lastRenderedPageBreak/>
         <w:drawing>
-          <wp:inline distT="0" distB="0" distL="0" distR="0" wp14:anchorId="3EB10D0F" wp14:editId="3C40E72B">
-            <wp:extent cx="3023712" cy="2357252"/>
-            <wp:effectExtent l="0" t="0" r="5715" b="5080"/>
-            <wp:docPr id="30" name="Picture 30"/>
+          <wp:inline distT="0" distB="0" distL="0" distR="0" wp14:anchorId="4A692EB1" wp14:editId="490E1DE5">
+            <wp:extent cx="3478283" cy="2630385"/>
+            <wp:effectExtent l="0" t="0" r="8255" b="0"/>
+            <wp:docPr id="12" name="Picture 12"/>
             <wp:cNvGraphicFramePr>
               <a:graphicFrameLocks xmlns:a="http://schemas.openxmlformats.org/drawingml/2006/main" noChangeAspect="1"/>
             </wp:cNvGraphicFramePr>
@@ -1694,7 +1529,7 @@
               <a:graphicData uri="http://schemas.openxmlformats.org/drawingml/2006/picture">
                 <pic:pic xmlns:pic="http://schemas.openxmlformats.org/drawingml/2006/picture">
                   <pic:nvPicPr>
-                    <pic:cNvPr id="0" name="Picture 11"/>
+                    <pic:cNvPr id="0" name="Picture 9"/>
                     <pic:cNvPicPr>
                       <a:picLocks noChangeAspect="1" noChangeArrowheads="1"/>
                     </pic:cNvPicPr>
@@ -1715,7 +1550,7 @@
                   <pic:spPr bwMode="auto">
                     <a:xfrm>
                       <a:off x="0" y="0"/>
-                      <a:ext cx="3039083" cy="2369235"/>
+                      <a:ext cx="3505696" cy="2651116"/>
                     </a:xfrm>
                     <a:prstGeom prst="rect">
                       <a:avLst/>
@@ -1733,15 +1568,23 @@
       </w:r>
       <w:r>
         <w:rPr>
+          <w:rFonts w:ascii="Times New Roman" w:hAnsi="Times New Roman" w:cs="Times New Roman"/>
+          <w:sz w:val="32"/>
+          <w:szCs w:val="32"/>
+        </w:rPr>
+        <w:t xml:space="preserve">   </w:t>
+      </w:r>
+      <w:r>
+        <w:rPr>
           <w:noProof/>
           <w:sz w:val="32"/>
           <w:szCs w:val="32"/>
         </w:rPr>
         <w:drawing>
-          <wp:inline distT="0" distB="0" distL="0" distR="0" wp14:anchorId="4A322121" wp14:editId="318ACC37">
-            <wp:extent cx="3016333" cy="2351499"/>
-            <wp:effectExtent l="0" t="0" r="0" b="0"/>
-            <wp:docPr id="31" name="Picture 31"/>
+          <wp:inline distT="0" distB="0" distL="0" distR="0" wp14:anchorId="24DE31EA" wp14:editId="39A4AF36">
+            <wp:extent cx="2998541" cy="2683824"/>
+            <wp:effectExtent l="0" t="0" r="0" b="2540"/>
+            <wp:docPr id="13" name="Picture 13"/>
             <wp:cNvGraphicFramePr>
               <a:graphicFrameLocks xmlns:a="http://schemas.openxmlformats.org/drawingml/2006/main" noChangeAspect="1"/>
             </wp:cNvGraphicFramePr>
@@ -1749,7 +1592,7 @@
               <a:graphicData uri="http://schemas.openxmlformats.org/drawingml/2006/picture">
                 <pic:pic xmlns:pic="http://schemas.openxmlformats.org/drawingml/2006/picture">
                   <pic:nvPicPr>
-                    <pic:cNvPr id="0" name="Picture 13"/>
+                    <pic:cNvPr id="0" name="Picture 11"/>
                     <pic:cNvPicPr>
                       <a:picLocks noChangeAspect="1" noChangeArrowheads="1"/>
                     </pic:cNvPicPr>
@@ -1770,7 +1613,7 @@
                   <pic:spPr bwMode="auto">
                     <a:xfrm>
                       <a:off x="0" y="0"/>
-                      <a:ext cx="3025184" cy="2358399"/>
+                      <a:ext cx="3016265" cy="2699688"/>
                     </a:xfrm>
                     <a:prstGeom prst="rect">
                       <a:avLst/>
@@ -1789,46 +1632,111 @@
     </w:p>
     <w:p>
       <w:pPr>
-        <w:spacing w:line="360" w:lineRule="auto"/>
-        <w:ind w:firstLine="425"/>
-        <w:rPr>
-          <w:rFonts w:ascii="Times New Roman" w:hAnsi="Times New Roman" w:cs="Times New Roman"/>
-          <w:sz w:val="32"/>
-          <w:szCs w:val="32"/>
-        </w:rPr>
-      </w:pPr>
-      <w:r>
-        <w:rPr>
-          <w:rFonts w:ascii="Times New Roman" w:hAnsi="Times New Roman" w:cs="Times New Roman"/>
-          <w:sz w:val="32"/>
-          <w:szCs w:val="32"/>
-        </w:rPr>
-        <w:t xml:space="preserve">As we can see in case k = 4 and 5, there is a cluster with tiny amount of data points, 4 and 3. These 2 clusters should be merged into bigger cluster for better performance.  </w:t>
+        <w:spacing w:line="240" w:lineRule="auto"/>
+        <w:jc w:val="center"/>
+        <w:rPr>
+          <w:sz w:val="20"/>
+          <w:szCs w:val="20"/>
+        </w:rPr>
+      </w:pPr>
+      <w:r>
+        <w:rPr>
+          <w:sz w:val="20"/>
+          <w:szCs w:val="20"/>
+        </w:rPr>
+        <w:t xml:space="preserve">Plotted result and confusion matrix of </w:t>
+      </w:r>
+      <w:r>
+        <w:rPr>
+          <w:sz w:val="20"/>
+          <w:szCs w:val="20"/>
+        </w:rPr>
+        <w:t>phone</w:t>
+      </w:r>
+      <w:r>
+        <w:rPr>
+          <w:sz w:val="20"/>
+          <w:szCs w:val="20"/>
+        </w:rPr>
+        <w:t xml:space="preserve"> data</w:t>
       </w:r>
     </w:p>
     <w:p>
       <w:pPr>
+        <w:pStyle w:val="ListParagraph"/>
+        <w:numPr>
+          <w:ilvl w:val="0"/>
+          <w:numId w:val="40"/>
+        </w:numPr>
         <w:spacing w:line="360" w:lineRule="auto"/>
-        <w:ind w:firstLine="425"/>
-        <w:rPr>
-          <w:rFonts w:ascii="Times New Roman" w:hAnsi="Times New Roman" w:cs="Times New Roman"/>
-          <w:sz w:val="32"/>
-          <w:szCs w:val="32"/>
-        </w:rPr>
-      </w:pPr>
-      <w:r>
-        <w:rPr>
-          <w:rFonts w:ascii="Times New Roman" w:hAnsi="Times New Roman" w:cs="Times New Roman"/>
-          <w:sz w:val="32"/>
-          <w:szCs w:val="32"/>
-        </w:rPr>
-        <w:t>For the energy dataset here are the results with different values of k:</w:t>
+        <w:rPr>
+          <w:rFonts w:ascii="Cambria" w:hAnsi="Cambria" w:cs="Times New Roman"/>
+          <w:b/>
+          <w:bCs/>
+          <w:sz w:val="40"/>
+          <w:szCs w:val="40"/>
+        </w:rPr>
+      </w:pPr>
+      <w:r>
+        <w:rPr>
+          <w:rFonts w:ascii="Cambria" w:hAnsi="Cambria" w:cs="Times New Roman"/>
+          <w:b/>
+          <w:bCs/>
+          <w:sz w:val="40"/>
+          <w:szCs w:val="40"/>
+        </w:rPr>
+        <w:t xml:space="preserve"> Apply PCA</w:t>
       </w:r>
     </w:p>
     <w:p>
       <w:pPr>
-        <w:spacing w:line="360" w:lineRule="auto"/>
-        <w:ind w:firstLine="425"/>
+        <w:spacing w:line="240" w:lineRule="auto"/>
+        <w:ind w:firstLine="720"/>
+        <w:rPr>
+          <w:rFonts w:ascii="Times New Roman" w:hAnsi="Times New Roman" w:cs="Times New Roman"/>
+          <w:sz w:val="32"/>
+          <w:szCs w:val="32"/>
+        </w:rPr>
+      </w:pPr>
+      <w:r>
+        <w:rPr>
+          <w:rFonts w:ascii="Times New Roman" w:hAnsi="Times New Roman" w:cs="Times New Roman"/>
+          <w:sz w:val="32"/>
+          <w:szCs w:val="32"/>
+        </w:rPr>
+        <w:t xml:space="preserve">Now we try to apply K-NN on a 2D </w:t>
+      </w:r>
+      <w:r>
+        <w:rPr>
+          <w:rFonts w:ascii="Times New Roman" w:hAnsi="Times New Roman" w:cs="Times New Roman"/>
+          <w:sz w:val="32"/>
+          <w:szCs w:val="32"/>
+        </w:rPr>
+        <w:t>dataset transformed by PCA and see the result.</w:t>
+      </w:r>
+    </w:p>
+    <w:p>
+      <w:pPr>
+        <w:spacing w:line="240" w:lineRule="auto"/>
+        <w:ind w:firstLine="720"/>
+        <w:rPr>
+          <w:rFonts w:ascii="Times New Roman" w:hAnsi="Times New Roman" w:cs="Times New Roman"/>
+          <w:sz w:val="32"/>
+          <w:szCs w:val="32"/>
+        </w:rPr>
+      </w:pPr>
+      <w:r>
+        <w:rPr>
+          <w:rFonts w:ascii="Times New Roman" w:hAnsi="Times New Roman" w:cs="Times New Roman"/>
+          <w:sz w:val="32"/>
+          <w:szCs w:val="32"/>
+        </w:rPr>
+        <w:t>For the phone data, there is a steep fall in accuracy since it’s now only 25%.</w:t>
+      </w:r>
+    </w:p>
+    <w:p>
+      <w:pPr>
+        <w:spacing w:line="240" w:lineRule="auto"/>
         <w:rPr>
           <w:sz w:val="32"/>
           <w:szCs w:val="32"/>
@@ -1840,12 +1748,11 @@
           <w:sz w:val="32"/>
           <w:szCs w:val="32"/>
         </w:rPr>
-        <w:lastRenderedPageBreak/>
         <w:drawing>
-          <wp:inline distT="0" distB="0" distL="0" distR="0" wp14:anchorId="76C14DE1" wp14:editId="3A7A1614">
-            <wp:extent cx="3048838" cy="2410691"/>
-            <wp:effectExtent l="0" t="0" r="0" b="8890"/>
-            <wp:docPr id="32" name="Picture 32"/>
+          <wp:inline distT="0" distB="0" distL="0" distR="0" wp14:anchorId="37D4E289" wp14:editId="6355A339">
+            <wp:extent cx="3399764" cy="2571007"/>
+            <wp:effectExtent l="0" t="0" r="0" b="1270"/>
+            <wp:docPr id="14" name="Picture 14"/>
             <wp:cNvGraphicFramePr>
               <a:graphicFrameLocks xmlns:a="http://schemas.openxmlformats.org/drawingml/2006/main" noChangeAspect="1"/>
             </wp:cNvGraphicFramePr>
@@ -1853,7 +1760,7 @@
               <a:graphicData uri="http://schemas.openxmlformats.org/drawingml/2006/picture">
                 <pic:pic xmlns:pic="http://schemas.openxmlformats.org/drawingml/2006/picture">
                   <pic:nvPicPr>
-                    <pic:cNvPr id="0" name="Picture 15"/>
+                    <pic:cNvPr id="0" name="Picture 13"/>
                     <pic:cNvPicPr>
                       <a:picLocks noChangeAspect="1" noChangeArrowheads="1"/>
                     </pic:cNvPicPr>
@@ -1874,7 +1781,7 @@
                   <pic:spPr bwMode="auto">
                     <a:xfrm>
                       <a:off x="0" y="0"/>
-                      <a:ext cx="3064249" cy="2422876"/>
+                      <a:ext cx="3411705" cy="2580037"/>
                     </a:xfrm>
                     <a:prstGeom prst="rect">
                       <a:avLst/>
@@ -1904,10 +1811,10 @@
           <w:szCs w:val="32"/>
         </w:rPr>
         <w:drawing>
-          <wp:inline distT="0" distB="0" distL="0" distR="0" wp14:anchorId="02AE7024" wp14:editId="4EC428EB">
-            <wp:extent cx="3048838" cy="2410691"/>
-            <wp:effectExtent l="0" t="0" r="0" b="8890"/>
-            <wp:docPr id="33" name="Picture 33"/>
+          <wp:inline distT="0" distB="0" distL="0" distR="0" wp14:anchorId="1FB27CF4" wp14:editId="7198E20F">
+            <wp:extent cx="2974769" cy="2593663"/>
+            <wp:effectExtent l="0" t="0" r="0" b="0"/>
+            <wp:docPr id="15" name="Picture 15"/>
             <wp:cNvGraphicFramePr>
               <a:graphicFrameLocks xmlns:a="http://schemas.openxmlformats.org/drawingml/2006/main" noChangeAspect="1"/>
             </wp:cNvGraphicFramePr>
@@ -1915,7 +1822,7 @@
               <a:graphicData uri="http://schemas.openxmlformats.org/drawingml/2006/picture">
                 <pic:pic xmlns:pic="http://schemas.openxmlformats.org/drawingml/2006/picture">
                   <pic:nvPicPr>
-                    <pic:cNvPr id="0" name="Picture 17"/>
+                    <pic:cNvPr id="0" name="Picture 15"/>
                     <pic:cNvPicPr>
                       <a:picLocks noChangeAspect="1" noChangeArrowheads="1"/>
                     </pic:cNvPicPr>
@@ -1936,7 +1843,7 @@
                   <pic:spPr bwMode="auto">
                     <a:xfrm>
                       <a:off x="0" y="0"/>
-                      <a:ext cx="3079121" cy="2434635"/>
+                      <a:ext cx="2985432" cy="2602960"/>
                     </a:xfrm>
                     <a:prstGeom prst="rect">
                       <a:avLst/>
@@ -1955,9 +1862,75 @@
     </w:p>
     <w:p>
       <w:pPr>
-        <w:spacing w:line="360" w:lineRule="auto"/>
-        <w:ind w:firstLine="425"/>
-        <w:rPr>
+        <w:spacing w:line="240" w:lineRule="auto"/>
+        <w:jc w:val="center"/>
+        <w:rPr>
+          <w:sz w:val="20"/>
+          <w:szCs w:val="20"/>
+        </w:rPr>
+      </w:pPr>
+      <w:r>
+        <w:rPr>
+          <w:sz w:val="20"/>
+          <w:szCs w:val="20"/>
+        </w:rPr>
+        <w:t xml:space="preserve">Plotted result and confusion matrix of </w:t>
+      </w:r>
+      <w:r>
+        <w:rPr>
+          <w:sz w:val="20"/>
+          <w:szCs w:val="20"/>
+        </w:rPr>
+        <w:t>phone</w:t>
+      </w:r>
+      <w:r>
+        <w:rPr>
+          <w:sz w:val="20"/>
+          <w:szCs w:val="20"/>
+        </w:rPr>
+        <w:t xml:space="preserve"> data</w:t>
+      </w:r>
+      <w:r>
+        <w:rPr>
+          <w:sz w:val="20"/>
+          <w:szCs w:val="20"/>
+        </w:rPr>
+        <w:t xml:space="preserve"> after PCA</w:t>
+      </w:r>
+    </w:p>
+    <w:p>
+      <w:pPr>
+        <w:spacing w:line="240" w:lineRule="auto"/>
+        <w:rPr>
+          <w:rFonts w:ascii="Times New Roman" w:hAnsi="Times New Roman" w:cs="Times New Roman"/>
+          <w:sz w:val="32"/>
+          <w:szCs w:val="32"/>
+        </w:rPr>
+      </w:pPr>
+      <w:r>
+        <w:rPr>
+          <w:rFonts w:ascii="Times New Roman" w:hAnsi="Times New Roman" w:cs="Times New Roman"/>
+          <w:sz w:val="32"/>
+          <w:szCs w:val="32"/>
+        </w:rPr>
+        <w:tab/>
+        <w:t xml:space="preserve">The </w:t>
+      </w:r>
+      <w:r>
+        <w:rPr>
+          <w:rFonts w:ascii="Times New Roman" w:hAnsi="Times New Roman" w:cs="Times New Roman"/>
+          <w:sz w:val="32"/>
+          <w:szCs w:val="32"/>
+        </w:rPr>
+        <w:t>mushroom dataset also experienced an accuracy drop, from 90% to 70%. This fall in accuracy is not as big as phone data because this data is linearly separable, not like the phone data. We can also notice that the plotted data doesn’t contain any outliners.</w:t>
+      </w:r>
+    </w:p>
+    <w:p>
+      <w:pPr>
+        <w:spacing w:line="240" w:lineRule="auto"/>
+        <w:jc w:val="center"/>
+        <w:rPr>
+          <w:rFonts w:ascii="Times New Roman" w:hAnsi="Times New Roman" w:cs="Times New Roman"/>
           <w:sz w:val="32"/>
           <w:szCs w:val="32"/>
         </w:rPr>
@@ -1968,11 +1941,12 @@
           <w:sz w:val="32"/>
           <w:szCs w:val="32"/>
         </w:rPr>
+        <w:lastRenderedPageBreak/>
         <w:drawing>
-          <wp:inline distT="0" distB="0" distL="0" distR="0" wp14:anchorId="21296243" wp14:editId="033504AA">
-            <wp:extent cx="3057896" cy="2417853"/>
-            <wp:effectExtent l="0" t="0" r="0" b="1905"/>
-            <wp:docPr id="34" name="Picture 34"/>
+          <wp:inline distT="0" distB="0" distL="0" distR="0" wp14:anchorId="644B5665" wp14:editId="1296E0F7">
+            <wp:extent cx="3368360" cy="2547258"/>
+            <wp:effectExtent l="0" t="0" r="3810" b="5715"/>
+            <wp:docPr id="16" name="Picture 16"/>
             <wp:cNvGraphicFramePr>
               <a:graphicFrameLocks xmlns:a="http://schemas.openxmlformats.org/drawingml/2006/main" noChangeAspect="1"/>
             </wp:cNvGraphicFramePr>
@@ -1980,7 +1954,7 @@
               <a:graphicData uri="http://schemas.openxmlformats.org/drawingml/2006/picture">
                 <pic:pic xmlns:pic="http://schemas.openxmlformats.org/drawingml/2006/picture">
                   <pic:nvPicPr>
-                    <pic:cNvPr id="0" name="Picture 19"/>
+                    <pic:cNvPr id="0" name="Picture 17"/>
                     <pic:cNvPicPr>
                       <a:picLocks noChangeAspect="1" noChangeArrowheads="1"/>
                     </pic:cNvPicPr>
@@ -2001,7 +1975,7 @@
                   <pic:spPr bwMode="auto">
                     <a:xfrm>
                       <a:off x="0" y="0"/>
-                      <a:ext cx="3072152" cy="2429125"/>
+                      <a:ext cx="3379800" cy="2555909"/>
                     </a:xfrm>
                     <a:prstGeom prst="rect">
                       <a:avLst/>
@@ -2019,22 +1993,15 @@
       </w:r>
       <w:r>
         <w:rPr>
-          <w:sz w:val="32"/>
-          <w:szCs w:val="32"/>
-        </w:rPr>
-        <w:t xml:space="preserve"> </w:t>
-      </w:r>
-      <w:r>
-        <w:rPr>
           <w:noProof/>
           <w:sz w:val="32"/>
           <w:szCs w:val="32"/>
         </w:rPr>
         <w:drawing>
-          <wp:inline distT="0" distB="0" distL="0" distR="0" wp14:anchorId="5B6938B4" wp14:editId="1C71BFFB">
-            <wp:extent cx="3060999" cy="2420307"/>
-            <wp:effectExtent l="0" t="0" r="6350" b="0"/>
-            <wp:docPr id="35" name="Picture 35"/>
+          <wp:inline distT="0" distB="0" distL="0" distR="0" wp14:anchorId="320FBE39" wp14:editId="5909108E">
+            <wp:extent cx="2879130" cy="2576946"/>
+            <wp:effectExtent l="0" t="0" r="0" b="0"/>
+            <wp:docPr id="17" name="Picture 17"/>
             <wp:cNvGraphicFramePr>
               <a:graphicFrameLocks xmlns:a="http://schemas.openxmlformats.org/drawingml/2006/main" noChangeAspect="1"/>
             </wp:cNvGraphicFramePr>
@@ -2042,7 +2009,7 @@
               <a:graphicData uri="http://schemas.openxmlformats.org/drawingml/2006/picture">
                 <pic:pic xmlns:pic="http://schemas.openxmlformats.org/drawingml/2006/picture">
                   <pic:nvPicPr>
-                    <pic:cNvPr id="0" name="Picture 21"/>
+                    <pic:cNvPr id="0" name="Picture 19"/>
                     <pic:cNvPicPr>
                       <a:picLocks noChangeAspect="1" noChangeArrowheads="1"/>
                     </pic:cNvPicPr>
@@ -2063,7 +2030,7 @@
                   <pic:spPr bwMode="auto">
                     <a:xfrm>
                       <a:off x="0" y="0"/>
-                      <a:ext cx="3081805" cy="2436758"/>
+                      <a:ext cx="2882301" cy="2579784"/>
                     </a:xfrm>
                     <a:prstGeom prst="rect">
                       <a:avLst/>
@@ -2082,37 +2049,40 @@
     </w:p>
     <w:p>
       <w:pPr>
-        <w:spacing w:line="360" w:lineRule="auto"/>
-        <w:ind w:firstLine="425"/>
-        <w:rPr>
-          <w:rFonts w:ascii="Times New Roman" w:hAnsi="Times New Roman" w:cs="Times New Roman"/>
-          <w:sz w:val="32"/>
-          <w:szCs w:val="32"/>
-        </w:rPr>
-      </w:pPr>
-      <w:r>
-        <w:rPr>
-          <w:rFonts w:ascii="Times New Roman" w:hAnsi="Times New Roman" w:cs="Times New Roman"/>
-          <w:sz w:val="32"/>
-          <w:szCs w:val="32"/>
-        </w:rPr>
-        <w:t xml:space="preserve">The </w:t>
-      </w:r>
-      <w:r>
-        <w:rPr>
-          <w:rFonts w:ascii="Times New Roman" w:hAnsi="Times New Roman" w:cs="Times New Roman"/>
-          <w:sz w:val="32"/>
-          <w:szCs w:val="32"/>
-        </w:rPr>
-        <w:t>plotted data show that</w:t>
-      </w:r>
-      <w:r>
-        <w:rPr>
-          <w:rFonts w:ascii="Times New Roman" w:hAnsi="Times New Roman" w:cs="Times New Roman"/>
-          <w:sz w:val="32"/>
-          <w:szCs w:val="32"/>
-        </w:rPr>
-        <w:t xml:space="preserve"> k=2 is the best number of clusters for this dataset. We can also see some data points might be clustered into wrong cluster, but this phenomenal is just data error due to PCA.</w:t>
+        <w:spacing w:line="240" w:lineRule="auto"/>
+        <w:jc w:val="center"/>
+        <w:rPr>
+          <w:sz w:val="20"/>
+          <w:szCs w:val="20"/>
+        </w:rPr>
+      </w:pPr>
+      <w:r>
+        <w:rPr>
+          <w:sz w:val="20"/>
+          <w:szCs w:val="20"/>
+        </w:rPr>
+        <w:t>Plotted result and confusion matrix of</w:t>
+      </w:r>
+      <w:r>
+        <w:rPr>
+          <w:sz w:val="20"/>
+          <w:szCs w:val="20"/>
+        </w:rPr>
+        <w:t xml:space="preserve"> mushroom</w:t>
+      </w:r>
+      <w:r>
+        <w:rPr>
+          <w:sz w:val="20"/>
+          <w:szCs w:val="20"/>
+        </w:rPr>
+        <w:t xml:space="preserve"> data</w:t>
+      </w:r>
+      <w:r>
+        <w:rPr>
+          <w:sz w:val="20"/>
+          <w:szCs w:val="20"/>
+        </w:rPr>
+        <w:t xml:space="preserve"> after PCA</w:t>
       </w:r>
     </w:p>
     <w:p>
@@ -2120,8 +2090,9 @@
         <w:pStyle w:val="ListParagraph"/>
         <w:numPr>
           <w:ilvl w:val="0"/>
-          <w:numId w:val="8"/>
+          <w:numId w:val="40"/>
         </w:numPr>
+        <w:spacing w:line="360" w:lineRule="auto"/>
         <w:rPr>
           <w:rFonts w:ascii="Cambria" w:hAnsi="Cambria" w:cs="Times New Roman"/>
           <w:b/>
@@ -2138,1248 +2109,47 @@
           <w:sz w:val="40"/>
           <w:szCs w:val="40"/>
         </w:rPr>
-        <w:t>Clustering quality</w:t>
+        <w:t>Improvement</w:t>
       </w:r>
     </w:p>
     <w:p>
       <w:pPr>
-        <w:ind w:firstLine="425"/>
-        <w:rPr>
-          <w:rFonts w:ascii="Times New Roman" w:hAnsi="Times New Roman" w:cs="Times New Roman"/>
-          <w:sz w:val="32"/>
-          <w:szCs w:val="32"/>
-        </w:rPr>
-      </w:pPr>
-      <w:r>
-        <w:rPr>
-          <w:rFonts w:ascii="Times New Roman" w:hAnsi="Times New Roman" w:cs="Times New Roman"/>
-          <w:sz w:val="32"/>
-          <w:szCs w:val="32"/>
-        </w:rPr>
-        <w:t>To validate the quality of the cluster, we apply 2 internal validation methods, D</w:t>
-      </w:r>
-      <w:r>
-        <w:rPr>
-          <w:rFonts w:ascii="Times New Roman" w:hAnsi="Times New Roman" w:cs="Times New Roman"/>
-          <w:sz w:val="32"/>
-          <w:szCs w:val="32"/>
-        </w:rPr>
-        <w:t>avies-Bouldin</w:t>
-      </w:r>
-      <w:r>
-        <w:rPr>
-          <w:rFonts w:ascii="Times New Roman" w:hAnsi="Times New Roman" w:cs="Times New Roman"/>
-          <w:sz w:val="32"/>
-          <w:szCs w:val="32"/>
-        </w:rPr>
-        <w:t xml:space="preserve"> index and Dunn index.</w:t>
+        <w:spacing w:line="360" w:lineRule="auto"/>
+        <w:ind w:firstLine="720"/>
+        <w:rPr>
+          <w:rFonts w:ascii="Times New Roman" w:hAnsi="Times New Roman" w:cs="Times New Roman"/>
+          <w:sz w:val="32"/>
+          <w:szCs w:val="32"/>
+        </w:rPr>
+      </w:pPr>
+      <w:r>
+        <w:rPr>
+          <w:rFonts w:ascii="Times New Roman" w:hAnsi="Times New Roman" w:cs="Times New Roman"/>
+          <w:sz w:val="32"/>
+          <w:szCs w:val="32"/>
+        </w:rPr>
+        <w:t>Since we have 100 data points in each data set</w:t>
+      </w:r>
+      <w:r>
+        <w:rPr>
+          <w:rFonts w:ascii="Times New Roman" w:hAnsi="Times New Roman" w:cs="Times New Roman"/>
+          <w:sz w:val="32"/>
+          <w:szCs w:val="32"/>
+        </w:rPr>
+        <w:t>, we can apply a 5-Fold cross validation with each test data set contains 20 points. We can train our model 4 times to get a better performance.</w:t>
       </w:r>
     </w:p>
     <w:p>
       <w:pPr>
-        <w:ind w:firstLine="425"/>
-        <w:rPr>
-          <w:rFonts w:ascii="Times New Roman" w:hAnsi="Times New Roman" w:cs="Times New Roman"/>
-          <w:sz w:val="32"/>
-          <w:szCs w:val="32"/>
-        </w:rPr>
-      </w:pPr>
-      <w:r>
-        <w:rPr>
-          <w:rFonts w:ascii="Times New Roman" w:hAnsi="Times New Roman" w:cs="Times New Roman"/>
-          <w:sz w:val="32"/>
-          <w:szCs w:val="32"/>
-        </w:rPr>
-        <w:t>Here is the validation result for energy dataset with k=4:</w:t>
-      </w:r>
-    </w:p>
-    <w:p>
-      <w:pPr>
-        <w:ind w:left="425"/>
-        <w:jc w:val="center"/>
-        <w:rPr>
-          <w:rFonts w:ascii="Times New Roman" w:hAnsi="Times New Roman" w:cs="Times New Roman"/>
-          <w:sz w:val="32"/>
-          <w:szCs w:val="32"/>
-        </w:rPr>
-      </w:pPr>
-      <w:r>
-        <w:rPr>
-          <w:noProof/>
-          <w:sz w:val="32"/>
-          <w:szCs w:val="32"/>
-        </w:rPr>
-        <w:lastRenderedPageBreak/>
-        <w:drawing>
-          <wp:inline distT="0" distB="0" distL="0" distR="0" wp14:anchorId="0AA31F8B" wp14:editId="1C814483">
-            <wp:extent cx="4999355" cy="3948430"/>
-            <wp:effectExtent l="0" t="0" r="0" b="0"/>
-            <wp:docPr id="36" name="Picture 36"/>
-            <wp:cNvGraphicFramePr>
-              <a:graphicFrameLocks xmlns:a="http://schemas.openxmlformats.org/drawingml/2006/main" noChangeAspect="1"/>
-            </wp:cNvGraphicFramePr>
-            <a:graphic xmlns:a="http://schemas.openxmlformats.org/drawingml/2006/main">
-              <a:graphicData uri="http://schemas.openxmlformats.org/drawingml/2006/picture">
-                <pic:pic xmlns:pic="http://schemas.openxmlformats.org/drawingml/2006/picture">
-                  <pic:nvPicPr>
-                    <pic:cNvPr id="0" name="Picture 23"/>
-                    <pic:cNvPicPr>
-                      <a:picLocks noChangeAspect="1" noChangeArrowheads="1"/>
-                    </pic:cNvPicPr>
-                  </pic:nvPicPr>
-                  <pic:blipFill>
-                    <a:blip r:embed="rId20">
-                      <a:extLst>
-                        <a:ext uri="{28A0092B-C50C-407E-A947-70E740481C1C}">
-                          <a14:useLocalDpi xmlns:a14="http://schemas.microsoft.com/office/drawing/2010/main" val="0"/>
-                        </a:ext>
-                      </a:extLst>
-                    </a:blip>
-                    <a:srcRect/>
-                    <a:stretch>
-                      <a:fillRect/>
-                    </a:stretch>
-                  </pic:blipFill>
-                  <pic:spPr bwMode="auto">
-                    <a:xfrm>
-                      <a:off x="0" y="0"/>
-                      <a:ext cx="4999355" cy="3948430"/>
-                    </a:xfrm>
-                    <a:prstGeom prst="rect">
-                      <a:avLst/>
-                    </a:prstGeom>
-                    <a:noFill/>
-                    <a:ln>
-                      <a:noFill/>
-                    </a:ln>
-                  </pic:spPr>
-                </pic:pic>
-              </a:graphicData>
-            </a:graphic>
-          </wp:inline>
-        </w:drawing>
-      </w:r>
-    </w:p>
-    <w:p>
-      <w:pPr>
-        <w:ind w:firstLine="425"/>
-        <w:rPr>
-          <w:rFonts w:ascii="Times New Roman" w:hAnsi="Times New Roman" w:cs="Times New Roman"/>
-          <w:sz w:val="32"/>
-          <w:szCs w:val="32"/>
-        </w:rPr>
-      </w:pPr>
-      <w:r>
-        <w:rPr>
-          <w:rFonts w:ascii="Times New Roman" w:hAnsi="Times New Roman" w:cs="Times New Roman"/>
-          <w:sz w:val="32"/>
-          <w:szCs w:val="32"/>
-        </w:rPr>
-        <w:t>We can see that DB index is quite high, that means the data is not well-separated. This is true according to the plot we have above.  Take a look at Dunn index, Dunn index is opposite from DB index, since it need to be large to indicate a good clustering. And the Dunn index in this part is also very small, show us the same result as DB index.</w:t>
-      </w:r>
-    </w:p>
-    <w:p>
-      <w:pPr>
-        <w:ind w:firstLine="425"/>
-        <w:rPr>
-          <w:rFonts w:ascii="Times New Roman" w:hAnsi="Times New Roman" w:cs="Times New Roman"/>
-          <w:sz w:val="32"/>
-          <w:szCs w:val="32"/>
-        </w:rPr>
-      </w:pPr>
-      <w:r>
-        <w:rPr>
-          <w:rFonts w:ascii="Times New Roman" w:hAnsi="Times New Roman" w:cs="Times New Roman"/>
-          <w:sz w:val="32"/>
-          <w:szCs w:val="32"/>
-        </w:rPr>
-        <w:t>Here is the same energy dataset but with k=2 validation result:</w:t>
-      </w:r>
-    </w:p>
-    <w:p>
-      <w:pPr>
-        <w:ind w:firstLine="425"/>
-        <w:jc w:val="center"/>
-        <w:rPr>
-          <w:rFonts w:ascii="Times New Roman" w:hAnsi="Times New Roman" w:cs="Times New Roman"/>
-          <w:sz w:val="32"/>
-          <w:szCs w:val="32"/>
-        </w:rPr>
-      </w:pPr>
-      <w:r>
-        <w:rPr>
-          <w:noProof/>
-          <w:sz w:val="32"/>
-          <w:szCs w:val="32"/>
-        </w:rPr>
-        <w:lastRenderedPageBreak/>
-        <w:drawing>
-          <wp:inline distT="0" distB="0" distL="0" distR="0" wp14:anchorId="17DB7972" wp14:editId="01DA7DB8">
-            <wp:extent cx="4999355" cy="3978275"/>
-            <wp:effectExtent l="0" t="0" r="0" b="3175"/>
-            <wp:docPr id="37" name="Picture 37"/>
-            <wp:cNvGraphicFramePr>
-              <a:graphicFrameLocks xmlns:a="http://schemas.openxmlformats.org/drawingml/2006/main" noChangeAspect="1"/>
-            </wp:cNvGraphicFramePr>
-            <a:graphic xmlns:a="http://schemas.openxmlformats.org/drawingml/2006/main">
-              <a:graphicData uri="http://schemas.openxmlformats.org/drawingml/2006/picture">
-                <pic:pic xmlns:pic="http://schemas.openxmlformats.org/drawingml/2006/picture">
-                  <pic:nvPicPr>
-                    <pic:cNvPr id="0" name="Picture 25"/>
-                    <pic:cNvPicPr>
-                      <a:picLocks noChangeAspect="1" noChangeArrowheads="1"/>
-                    </pic:cNvPicPr>
-                  </pic:nvPicPr>
-                  <pic:blipFill>
-                    <a:blip r:embed="rId21">
-                      <a:extLst>
-                        <a:ext uri="{28A0092B-C50C-407E-A947-70E740481C1C}">
-                          <a14:useLocalDpi xmlns:a14="http://schemas.microsoft.com/office/drawing/2010/main" val="0"/>
-                        </a:ext>
-                      </a:extLst>
-                    </a:blip>
-                    <a:srcRect/>
-                    <a:stretch>
-                      <a:fillRect/>
-                    </a:stretch>
-                  </pic:blipFill>
-                  <pic:spPr bwMode="auto">
-                    <a:xfrm>
-                      <a:off x="0" y="0"/>
-                      <a:ext cx="4999355" cy="3978275"/>
-                    </a:xfrm>
-                    <a:prstGeom prst="rect">
-                      <a:avLst/>
-                    </a:prstGeom>
-                    <a:noFill/>
-                    <a:ln>
-                      <a:noFill/>
-                    </a:ln>
-                  </pic:spPr>
-                </pic:pic>
-              </a:graphicData>
-            </a:graphic>
-          </wp:inline>
-        </w:drawing>
-      </w:r>
-    </w:p>
-    <w:p>
-      <w:pPr>
-        <w:ind w:firstLine="425"/>
-        <w:rPr>
-          <w:rFonts w:ascii="Times New Roman" w:hAnsi="Times New Roman" w:cs="Times New Roman"/>
-          <w:sz w:val="32"/>
-          <w:szCs w:val="32"/>
-        </w:rPr>
-      </w:pPr>
-      <w:r>
-        <w:rPr>
-          <w:rFonts w:ascii="Times New Roman" w:hAnsi="Times New Roman" w:cs="Times New Roman"/>
-          <w:sz w:val="32"/>
-          <w:szCs w:val="32"/>
-        </w:rPr>
-        <w:t>It’s clearly that the DB index and Dunn index got closer with k=2. That means the clusters are now well-separated.</w:t>
-      </w:r>
-    </w:p>
-    <w:p>
-      <w:pPr>
-        <w:ind w:firstLine="425"/>
-        <w:rPr>
-          <w:rFonts w:ascii="Times New Roman" w:hAnsi="Times New Roman" w:cs="Times New Roman"/>
-          <w:sz w:val="32"/>
-          <w:szCs w:val="32"/>
-        </w:rPr>
-      </w:pPr>
-      <w:r>
-        <w:rPr>
-          <w:rFonts w:ascii="Times New Roman" w:hAnsi="Times New Roman" w:cs="Times New Roman"/>
-          <w:sz w:val="32"/>
-          <w:szCs w:val="32"/>
-        </w:rPr>
-        <w:t>Now we apply the same validation techniques on machine dataset, and got this result with k=</w:t>
-      </w:r>
-      <w:r>
-        <w:rPr>
-          <w:rFonts w:ascii="Times New Roman" w:hAnsi="Times New Roman" w:cs="Times New Roman"/>
-          <w:sz w:val="32"/>
-          <w:szCs w:val="32"/>
-        </w:rPr>
-        <w:t>4</w:t>
-      </w:r>
-      <w:r>
-        <w:rPr>
-          <w:rFonts w:ascii="Times New Roman" w:hAnsi="Times New Roman" w:cs="Times New Roman"/>
-          <w:sz w:val="32"/>
-          <w:szCs w:val="32"/>
-        </w:rPr>
-        <w:t>:</w:t>
-      </w:r>
-    </w:p>
-    <w:p>
-      <w:pPr>
-        <w:ind w:firstLine="425"/>
-        <w:jc w:val="center"/>
-        <w:rPr>
-          <w:rFonts w:ascii="Times New Roman" w:hAnsi="Times New Roman" w:cs="Times New Roman"/>
-          <w:sz w:val="32"/>
-          <w:szCs w:val="32"/>
-        </w:rPr>
-      </w:pPr>
-      <w:r>
-        <w:rPr>
-          <w:noProof/>
-          <w:sz w:val="32"/>
-          <w:szCs w:val="32"/>
-        </w:rPr>
-        <w:drawing>
-          <wp:inline distT="0" distB="0" distL="0" distR="0" wp14:anchorId="346A0926" wp14:editId="57B72A17">
-            <wp:extent cx="3901867" cy="3081647"/>
-            <wp:effectExtent l="0" t="0" r="3810" b="5080"/>
-            <wp:docPr id="38" name="Picture 38"/>
-            <wp:cNvGraphicFramePr>
-              <a:graphicFrameLocks xmlns:a="http://schemas.openxmlformats.org/drawingml/2006/main" noChangeAspect="1"/>
-            </wp:cNvGraphicFramePr>
-            <a:graphic xmlns:a="http://schemas.openxmlformats.org/drawingml/2006/main">
-              <a:graphicData uri="http://schemas.openxmlformats.org/drawingml/2006/picture">
-                <pic:pic xmlns:pic="http://schemas.openxmlformats.org/drawingml/2006/picture">
-                  <pic:nvPicPr>
-                    <pic:cNvPr id="0" name="Picture 27"/>
-                    <pic:cNvPicPr>
-                      <a:picLocks noChangeAspect="1" noChangeArrowheads="1"/>
-                    </pic:cNvPicPr>
-                  </pic:nvPicPr>
-                  <pic:blipFill>
-                    <a:blip r:embed="rId22">
-                      <a:extLst>
-                        <a:ext uri="{28A0092B-C50C-407E-A947-70E740481C1C}">
-                          <a14:useLocalDpi xmlns:a14="http://schemas.microsoft.com/office/drawing/2010/main" val="0"/>
-                        </a:ext>
-                      </a:extLst>
-                    </a:blip>
-                    <a:srcRect/>
-                    <a:stretch>
-                      <a:fillRect/>
-                    </a:stretch>
-                  </pic:blipFill>
-                  <pic:spPr bwMode="auto">
-                    <a:xfrm>
-                      <a:off x="0" y="0"/>
-                      <a:ext cx="3906883" cy="3085609"/>
-                    </a:xfrm>
-                    <a:prstGeom prst="rect">
-                      <a:avLst/>
-                    </a:prstGeom>
-                    <a:noFill/>
-                    <a:ln>
-                      <a:noFill/>
-                    </a:ln>
-                  </pic:spPr>
-                </pic:pic>
-              </a:graphicData>
-            </a:graphic>
-          </wp:inline>
-        </w:drawing>
-      </w:r>
-    </w:p>
-    <w:p>
-      <w:pPr>
-        <w:ind w:firstLine="425"/>
-        <w:rPr>
-          <w:rFonts w:ascii="Times New Roman" w:hAnsi="Times New Roman" w:cs="Times New Roman"/>
-          <w:sz w:val="32"/>
-          <w:szCs w:val="32"/>
-        </w:rPr>
-      </w:pPr>
-      <w:r>
-        <w:rPr>
-          <w:rFonts w:ascii="Times New Roman" w:hAnsi="Times New Roman" w:cs="Times New Roman"/>
-          <w:sz w:val="32"/>
-          <w:szCs w:val="32"/>
-        </w:rPr>
-        <w:lastRenderedPageBreak/>
-        <w:t>The DB index is smaller than 1 but the Dunn index is still very small, this means our clustering attempt failed to create well-separated clusters.</w:t>
-      </w:r>
-    </w:p>
-    <w:p>
-      <w:pPr>
-        <w:pStyle w:val="ListParagraph"/>
-        <w:numPr>
-          <w:ilvl w:val="0"/>
-          <w:numId w:val="32"/>
-        </w:numPr>
-        <w:rPr>
-          <w:rFonts w:ascii="Times New Roman" w:hAnsi="Times New Roman" w:cs="Times New Roman"/>
-          <w:sz w:val="32"/>
-          <w:szCs w:val="32"/>
-        </w:rPr>
-      </w:pPr>
-      <w:r>
-        <w:rPr>
-          <w:rFonts w:ascii="Times New Roman" w:hAnsi="Times New Roman" w:cs="Times New Roman"/>
-          <w:b/>
-          <w:bCs/>
-          <w:sz w:val="48"/>
-          <w:szCs w:val="48"/>
-        </w:rPr>
-        <w:t>Subspace clustering</w:t>
-      </w:r>
-    </w:p>
-    <w:p>
-      <w:pPr>
-        <w:pStyle w:val="ListParagraph"/>
-        <w:numPr>
-          <w:ilvl w:val="0"/>
-          <w:numId w:val="38"/>
-        </w:numPr>
-        <w:spacing w:line="360" w:lineRule="auto"/>
-        <w:rPr>
-          <w:rFonts w:ascii="Times New Roman" w:hAnsi="Times New Roman" w:cs="Times New Roman"/>
-          <w:sz w:val="32"/>
-          <w:szCs w:val="32"/>
-        </w:rPr>
-      </w:pPr>
-      <w:r>
-        <w:rPr>
-          <w:rFonts w:ascii="Cambria" w:hAnsi="Cambria" w:cs="Times New Roman"/>
-          <w:sz w:val="40"/>
-          <w:szCs w:val="40"/>
-        </w:rPr>
-        <w:t>Visualize the dataset</w:t>
-      </w:r>
-    </w:p>
-    <w:p>
-      <w:pPr>
-        <w:ind w:firstLine="360"/>
-        <w:rPr>
-          <w:rFonts w:ascii="Times New Roman" w:hAnsi="Times New Roman" w:cs="Times New Roman"/>
-          <w:sz w:val="32"/>
-          <w:szCs w:val="32"/>
-        </w:rPr>
-      </w:pPr>
-      <w:r>
-        <w:rPr>
-          <w:rFonts w:ascii="Times New Roman" w:hAnsi="Times New Roman" w:cs="Times New Roman"/>
-          <w:sz w:val="32"/>
-          <w:szCs w:val="32"/>
-        </w:rPr>
-        <w:t>For the dataset that has more than 100 features, we chose a dataset about the musk and non-musk molecules.</w:t>
-      </w:r>
-    </w:p>
-    <w:p>
-      <w:pPr>
-        <w:spacing w:after="20" w:line="360" w:lineRule="auto"/>
-        <w:jc w:val="center"/>
-        <w:rPr>
-          <w:rFonts w:ascii="Times New Roman" w:hAnsi="Times New Roman" w:cs="Times New Roman"/>
-          <w:sz w:val="32"/>
-          <w:szCs w:val="32"/>
-        </w:rPr>
-      </w:pPr>
-      <w:r>
-        <w:rPr>
-          <w:rFonts w:ascii="Times New Roman" w:hAnsi="Times New Roman" w:cs="Times New Roman"/>
-          <w:noProof/>
-          <w:sz w:val="32"/>
-          <w:szCs w:val="32"/>
-        </w:rPr>
-        <w:drawing>
-          <wp:inline distT="0" distB="0" distL="0" distR="0" wp14:anchorId="6985E742" wp14:editId="5105B328">
-            <wp:extent cx="5943600" cy="2623820"/>
-            <wp:effectExtent l="0" t="0" r="0" b="5080"/>
-            <wp:docPr id="120070941" name="Picture 1"/>
-            <wp:cNvGraphicFramePr>
-              <a:graphicFrameLocks xmlns:a="http://schemas.openxmlformats.org/drawingml/2006/main" noChangeAspect="1"/>
-            </wp:cNvGraphicFramePr>
-            <a:graphic xmlns:a="http://schemas.openxmlformats.org/drawingml/2006/main">
-              <a:graphicData uri="http://schemas.openxmlformats.org/drawingml/2006/picture">
-                <pic:pic xmlns:pic="http://schemas.openxmlformats.org/drawingml/2006/picture">
-                  <pic:nvPicPr>
-                    <pic:cNvPr id="120070941" name=""/>
-                    <pic:cNvPicPr/>
-                  </pic:nvPicPr>
-                  <pic:blipFill>
-                    <a:blip r:embed="rId23"/>
-                    <a:stretch>
-                      <a:fillRect/>
-                    </a:stretch>
-                  </pic:blipFill>
-                  <pic:spPr>
-                    <a:xfrm>
-                      <a:off x="0" y="0"/>
-                      <a:ext cx="5943600" cy="2623820"/>
-                    </a:xfrm>
-                    <a:prstGeom prst="rect">
-                      <a:avLst/>
-                    </a:prstGeom>
-                  </pic:spPr>
-                </pic:pic>
-              </a:graphicData>
-            </a:graphic>
-          </wp:inline>
-        </w:drawing>
-      </w:r>
-    </w:p>
-    <w:p>
-      <w:pPr>
-        <w:pStyle w:val="ListParagraph"/>
-        <w:numPr>
-          <w:ilvl w:val="1"/>
-          <w:numId w:val="38"/>
-        </w:numPr>
-        <w:spacing w:line="360" w:lineRule="auto"/>
-        <w:jc w:val="center"/>
-        <w:rPr>
-          <w:rFonts w:ascii="Times New Roman" w:hAnsi="Times New Roman" w:cs="Times New Roman"/>
-          <w:sz w:val="32"/>
-          <w:szCs w:val="32"/>
-        </w:rPr>
-      </w:pPr>
-      <w:r>
-        <w:rPr>
-          <w:rFonts w:ascii="Times New Roman" w:hAnsi="Times New Roman" w:cs="Times New Roman"/>
-          <w:sz w:val="32"/>
-          <w:szCs w:val="32"/>
-        </w:rPr>
-        <w:t>D</w:t>
-      </w:r>
-      <w:r>
-        <w:rPr>
-          <w:rFonts w:ascii="Times New Roman" w:hAnsi="Times New Roman" w:cs="Times New Roman"/>
-          <w:sz w:val="32"/>
-          <w:szCs w:val="32"/>
-        </w:rPr>
-        <w:t>ata about musk and non-musk molecules.</w:t>
-      </w:r>
-    </w:p>
-    <w:p>
-      <w:pPr>
-        <w:spacing w:line="360" w:lineRule="auto"/>
-        <w:ind w:firstLine="360"/>
-        <w:rPr>
-          <w:rFonts w:ascii="Times New Roman" w:hAnsi="Times New Roman" w:cs="Times New Roman"/>
-          <w:sz w:val="32"/>
-          <w:szCs w:val="32"/>
-        </w:rPr>
-      </w:pPr>
-      <w:r>
-        <w:rPr>
-          <w:rFonts w:ascii="Times New Roman" w:hAnsi="Times New Roman" w:cs="Times New Roman"/>
-          <w:sz w:val="32"/>
-          <w:szCs w:val="32"/>
-        </w:rPr>
-        <w:t xml:space="preserve">We simply apply PCA method to reduce the dataset into 2 dimensions data. And we got this nicely graph of the dataset. </w:t>
-      </w:r>
-    </w:p>
-    <w:p>
-      <w:pPr>
-        <w:spacing w:line="360" w:lineRule="auto"/>
-        <w:jc w:val="center"/>
-        <w:rPr>
-          <w:rFonts w:ascii="Times New Roman" w:hAnsi="Times New Roman" w:cs="Times New Roman"/>
-          <w:sz w:val="32"/>
-          <w:szCs w:val="32"/>
-        </w:rPr>
-      </w:pPr>
-      <w:r>
-        <w:rPr>
-          <w:noProof/>
-          <w:sz w:val="32"/>
-          <w:szCs w:val="32"/>
-        </w:rPr>
-        <w:lastRenderedPageBreak/>
-        <w:drawing>
-          <wp:inline distT="0" distB="0" distL="0" distR="0" wp14:anchorId="643BA2FB" wp14:editId="65D13E04">
-            <wp:extent cx="5111115" cy="3775075"/>
-            <wp:effectExtent l="0" t="0" r="0" b="0"/>
-            <wp:docPr id="1" name="Picture 1"/>
-            <wp:cNvGraphicFramePr>
-              <a:graphicFrameLocks xmlns:a="http://schemas.openxmlformats.org/drawingml/2006/main" noChangeAspect="1"/>
-            </wp:cNvGraphicFramePr>
-            <a:graphic xmlns:a="http://schemas.openxmlformats.org/drawingml/2006/main">
-              <a:graphicData uri="http://schemas.openxmlformats.org/drawingml/2006/picture">
-                <pic:pic xmlns:pic="http://schemas.openxmlformats.org/drawingml/2006/picture">
-                  <pic:nvPicPr>
-                    <pic:cNvPr id="0" name="Picture 1"/>
-                    <pic:cNvPicPr>
-                      <a:picLocks noChangeAspect="1" noChangeArrowheads="1"/>
-                    </pic:cNvPicPr>
-                  </pic:nvPicPr>
-                  <pic:blipFill>
-                    <a:blip r:embed="rId24">
-                      <a:extLst>
-                        <a:ext uri="{28A0092B-C50C-407E-A947-70E740481C1C}">
-                          <a14:useLocalDpi xmlns:a14="http://schemas.microsoft.com/office/drawing/2010/main" val="0"/>
-                        </a:ext>
-                      </a:extLst>
-                    </a:blip>
-                    <a:srcRect/>
-                    <a:stretch>
-                      <a:fillRect/>
-                    </a:stretch>
-                  </pic:blipFill>
-                  <pic:spPr bwMode="auto">
-                    <a:xfrm>
-                      <a:off x="0" y="0"/>
-                      <a:ext cx="5111115" cy="3775075"/>
-                    </a:xfrm>
-                    <a:prstGeom prst="rect">
-                      <a:avLst/>
-                    </a:prstGeom>
-                    <a:noFill/>
-                    <a:ln>
-                      <a:noFill/>
-                    </a:ln>
-                  </pic:spPr>
-                </pic:pic>
-              </a:graphicData>
-            </a:graphic>
-          </wp:inline>
-        </w:drawing>
-      </w:r>
-    </w:p>
-    <w:p>
-      <w:pPr>
-        <w:pStyle w:val="ListParagraph"/>
-        <w:numPr>
-          <w:ilvl w:val="1"/>
-          <w:numId w:val="38"/>
-        </w:numPr>
-        <w:spacing w:line="360" w:lineRule="auto"/>
-        <w:jc w:val="center"/>
-        <w:rPr>
-          <w:rFonts w:ascii="Times New Roman" w:hAnsi="Times New Roman" w:cs="Times New Roman"/>
-          <w:sz w:val="32"/>
-          <w:szCs w:val="32"/>
-        </w:rPr>
-      </w:pPr>
-      <w:r>
-        <w:rPr>
-          <w:rFonts w:ascii="Times New Roman" w:hAnsi="Times New Roman" w:cs="Times New Roman"/>
-          <w:sz w:val="32"/>
-          <w:szCs w:val="32"/>
-        </w:rPr>
-        <w:t>2D visualization of the dataset</w:t>
-      </w:r>
-    </w:p>
-    <w:p>
-      <w:pPr>
-        <w:pStyle w:val="ListParagraph"/>
-        <w:numPr>
-          <w:ilvl w:val="0"/>
-          <w:numId w:val="38"/>
-        </w:numPr>
-        <w:spacing w:line="360" w:lineRule="auto"/>
-        <w:rPr>
-          <w:rFonts w:ascii="Times New Roman" w:hAnsi="Times New Roman" w:cs="Times New Roman"/>
-          <w:sz w:val="32"/>
-          <w:szCs w:val="32"/>
-        </w:rPr>
-      </w:pPr>
-      <w:r>
-        <w:rPr>
-          <w:rFonts w:ascii="Cambria" w:hAnsi="Cambria" w:cs="Times New Roman"/>
-          <w:sz w:val="40"/>
-          <w:szCs w:val="40"/>
-        </w:rPr>
-        <w:t>Apply K-mean</w:t>
-      </w:r>
-      <w:r>
-        <w:rPr>
-          <w:rFonts w:ascii="Cambria" w:hAnsi="Cambria" w:cs="Times New Roman"/>
-          <w:sz w:val="40"/>
-          <w:szCs w:val="40"/>
-        </w:rPr>
-        <w:t>s</w:t>
-      </w:r>
-    </w:p>
-    <w:p>
-      <w:pPr>
-        <w:spacing w:line="360" w:lineRule="auto"/>
-        <w:ind w:firstLine="360"/>
-        <w:rPr>
-          <w:rFonts w:ascii="Times New Roman" w:hAnsi="Times New Roman" w:cs="Times New Roman"/>
-          <w:sz w:val="32"/>
-          <w:szCs w:val="32"/>
-        </w:rPr>
-      </w:pPr>
-      <w:r>
-        <w:rPr>
-          <w:rFonts w:ascii="Times New Roman" w:hAnsi="Times New Roman" w:cs="Times New Roman"/>
-          <w:sz w:val="32"/>
-          <w:szCs w:val="32"/>
-        </w:rPr>
-        <w:t>Using the same step</w:t>
-      </w:r>
-      <w:r>
-        <w:rPr>
-          <w:rFonts w:ascii="Times New Roman" w:hAnsi="Times New Roman" w:cs="Times New Roman"/>
-          <w:sz w:val="32"/>
-          <w:szCs w:val="32"/>
-        </w:rPr>
-        <w:t>s</w:t>
-      </w:r>
-      <w:r>
-        <w:rPr>
-          <w:rFonts w:ascii="Times New Roman" w:hAnsi="Times New Roman" w:cs="Times New Roman"/>
-          <w:sz w:val="32"/>
-          <w:szCs w:val="32"/>
-        </w:rPr>
-        <w:t xml:space="preserve"> as the two previous datasets, first we will use the “elbow method” to find the suitable number of centroids.</w:t>
-      </w:r>
-    </w:p>
-    <w:p>
-      <w:pPr>
-        <w:spacing w:line="360" w:lineRule="auto"/>
-        <w:ind w:left="1440" w:firstLine="720"/>
-        <w:rPr>
-          <w:rFonts w:ascii="Times New Roman" w:hAnsi="Times New Roman" w:cs="Times New Roman"/>
-          <w:sz w:val="32"/>
-          <w:szCs w:val="32"/>
-        </w:rPr>
-      </w:pPr>
-      <w:r>
-        <w:rPr>
-          <w:noProof/>
-          <w:sz w:val="32"/>
-          <w:szCs w:val="32"/>
-        </w:rPr>
-        <w:drawing>
-          <wp:inline distT="0" distB="0" distL="0" distR="0" wp14:anchorId="68368EE6" wp14:editId="0D9380DD">
-            <wp:extent cx="3645877" cy="2879619"/>
-            <wp:effectExtent l="0" t="0" r="0" b="0"/>
-            <wp:docPr id="5" name="Picture 5"/>
-            <wp:cNvGraphicFramePr>
-              <a:graphicFrameLocks xmlns:a="http://schemas.openxmlformats.org/drawingml/2006/main" noChangeAspect="1"/>
-            </wp:cNvGraphicFramePr>
-            <a:graphic xmlns:a="http://schemas.openxmlformats.org/drawingml/2006/main">
-              <a:graphicData uri="http://schemas.openxmlformats.org/drawingml/2006/picture">
-                <pic:pic xmlns:pic="http://schemas.openxmlformats.org/drawingml/2006/picture">
-                  <pic:nvPicPr>
-                    <pic:cNvPr id="0" name="Picture 3"/>
-                    <pic:cNvPicPr>
-                      <a:picLocks noChangeAspect="1" noChangeArrowheads="1"/>
-                    </pic:cNvPicPr>
-                  </pic:nvPicPr>
-                  <pic:blipFill>
-                    <a:blip r:embed="rId25">
-                      <a:extLst>
-                        <a:ext uri="{28A0092B-C50C-407E-A947-70E740481C1C}">
-                          <a14:useLocalDpi xmlns:a14="http://schemas.microsoft.com/office/drawing/2010/main" val="0"/>
-                        </a:ext>
-                      </a:extLst>
-                    </a:blip>
-                    <a:srcRect/>
-                    <a:stretch>
-                      <a:fillRect/>
-                    </a:stretch>
-                  </pic:blipFill>
-                  <pic:spPr bwMode="auto">
-                    <a:xfrm>
-                      <a:off x="0" y="0"/>
-                      <a:ext cx="3651838" cy="2884327"/>
-                    </a:xfrm>
-                    <a:prstGeom prst="rect">
-                      <a:avLst/>
-                    </a:prstGeom>
-                    <a:noFill/>
-                    <a:ln>
-                      <a:noFill/>
-                    </a:ln>
-                  </pic:spPr>
-                </pic:pic>
-              </a:graphicData>
-            </a:graphic>
-          </wp:inline>
-        </w:drawing>
-      </w:r>
-    </w:p>
-    <w:p>
-      <w:pPr>
-        <w:ind w:firstLine="360"/>
-        <w:rPr>
-          <w:rFonts w:ascii="Times New Roman" w:hAnsi="Times New Roman" w:cs="Times New Roman"/>
-          <w:sz w:val="32"/>
-          <w:szCs w:val="32"/>
-        </w:rPr>
-      </w:pPr>
-      <w:r>
-        <w:rPr>
-          <w:rFonts w:ascii="Times New Roman" w:hAnsi="Times New Roman" w:cs="Times New Roman"/>
-          <w:sz w:val="32"/>
-          <w:szCs w:val="32"/>
-        </w:rPr>
-        <w:lastRenderedPageBreak/>
-        <w:t>As we see from the graph, we can choose 3 is the number of centroids. After that we assign the data point to the suitable cluster, and we got the result.</w:t>
-      </w:r>
-    </w:p>
-    <w:p>
-      <w:pPr>
-        <w:spacing w:line="360" w:lineRule="auto"/>
-        <w:ind w:firstLine="360"/>
-        <w:rPr>
-          <w:rFonts w:ascii="Times New Roman" w:hAnsi="Times New Roman" w:cs="Times New Roman"/>
-          <w:sz w:val="32"/>
-          <w:szCs w:val="32"/>
-        </w:rPr>
-      </w:pPr>
-    </w:p>
-    <w:p>
-      <w:pPr>
-        <w:pStyle w:val="ListParagraph"/>
-        <w:numPr>
-          <w:ilvl w:val="0"/>
-          <w:numId w:val="38"/>
-        </w:numPr>
-        <w:spacing w:line="360" w:lineRule="auto"/>
-        <w:rPr>
-          <w:rFonts w:ascii="Times New Roman" w:hAnsi="Times New Roman" w:cs="Times New Roman"/>
-          <w:sz w:val="32"/>
-          <w:szCs w:val="32"/>
-        </w:rPr>
-      </w:pPr>
-      <w:r>
-        <w:rPr>
-          <w:rFonts w:ascii="Cambria" w:hAnsi="Cambria" w:cs="Times New Roman"/>
-          <w:sz w:val="40"/>
-          <w:szCs w:val="40"/>
-        </w:rPr>
-        <w:t>Analyze result</w:t>
-      </w:r>
-    </w:p>
-    <w:p>
-      <w:pPr>
-        <w:ind w:firstLine="360"/>
-        <w:rPr>
-          <w:rFonts w:ascii="Times New Roman" w:hAnsi="Times New Roman" w:cs="Times New Roman"/>
-          <w:sz w:val="32"/>
-          <w:szCs w:val="32"/>
-        </w:rPr>
-      </w:pPr>
-      <w:r>
-        <w:rPr>
-          <w:rFonts w:ascii="Times New Roman" w:hAnsi="Times New Roman" w:cs="Times New Roman"/>
-          <w:sz w:val="32"/>
-          <w:szCs w:val="32"/>
-        </w:rPr>
-        <w:t>To compare the performance between two clusters before and after PCA. We can compare the clustering quality using 2 internal validation methods, Davies-Bouldin index and Dunn index</w:t>
-      </w:r>
-      <w:r>
-        <w:rPr>
-          <w:rFonts w:ascii="Times New Roman" w:hAnsi="Times New Roman" w:cs="Times New Roman"/>
-          <w:sz w:val="32"/>
-          <w:szCs w:val="32"/>
-        </w:rPr>
-        <w:t>.</w:t>
-      </w:r>
-    </w:p>
-    <w:p>
-      <w:pPr>
-        <w:spacing w:after="20"/>
-        <w:contextualSpacing/>
-        <w:jc w:val="center"/>
-        <w:rPr>
-          <w:rFonts w:ascii="Times New Roman" w:hAnsi="Times New Roman" w:cs="Times New Roman"/>
-          <w:sz w:val="32"/>
-          <w:szCs w:val="32"/>
-        </w:rPr>
-      </w:pPr>
-      <w:r>
-        <w:rPr>
-          <w:rFonts w:ascii="Times New Roman" w:hAnsi="Times New Roman" w:cs="Times New Roman"/>
-          <w:noProof/>
-          <w:sz w:val="32"/>
-          <w:szCs w:val="32"/>
-        </w:rPr>
-        <w:drawing>
-          <wp:inline distT="0" distB="0" distL="0" distR="0" wp14:anchorId="66307A67" wp14:editId="1538162A">
-            <wp:extent cx="3233718" cy="2186391"/>
-            <wp:effectExtent l="0" t="0" r="5080" b="4445"/>
-            <wp:docPr id="1441521240" name="Picture 1"/>
-            <wp:cNvGraphicFramePr>
-              <a:graphicFrameLocks xmlns:a="http://schemas.openxmlformats.org/drawingml/2006/main" noChangeAspect="1"/>
-            </wp:cNvGraphicFramePr>
-            <a:graphic xmlns:a="http://schemas.openxmlformats.org/drawingml/2006/main">
-              <a:graphicData uri="http://schemas.openxmlformats.org/drawingml/2006/picture">
-                <pic:pic xmlns:pic="http://schemas.openxmlformats.org/drawingml/2006/picture">
-                  <pic:nvPicPr>
-                    <pic:cNvPr id="1441521240" name=""/>
-                    <pic:cNvPicPr/>
-                  </pic:nvPicPr>
-                  <pic:blipFill>
-                    <a:blip r:embed="rId26"/>
-                    <a:stretch>
-                      <a:fillRect/>
-                    </a:stretch>
-                  </pic:blipFill>
-                  <pic:spPr>
-                    <a:xfrm>
-                      <a:off x="0" y="0"/>
-                      <a:ext cx="3307868" cy="2236525"/>
-                    </a:xfrm>
-                    <a:prstGeom prst="rect">
-                      <a:avLst/>
-                    </a:prstGeom>
-                  </pic:spPr>
-                </pic:pic>
-              </a:graphicData>
-            </a:graphic>
-          </wp:inline>
-        </w:drawing>
-      </w:r>
-      <w:r>
-        <w:rPr>
-          <w:rFonts w:ascii="Times New Roman" w:hAnsi="Times New Roman" w:cs="Times New Roman"/>
-          <w:noProof/>
-          <w:sz w:val="32"/>
-          <w:szCs w:val="32"/>
-        </w:rPr>
-        <w:drawing>
-          <wp:inline distT="0" distB="0" distL="0" distR="0" wp14:anchorId="37B1C5AF" wp14:editId="485D1223">
-            <wp:extent cx="3209031" cy="2203939"/>
-            <wp:effectExtent l="0" t="0" r="0" b="6350"/>
-            <wp:docPr id="617316528" name="Picture 1"/>
-            <wp:cNvGraphicFramePr>
-              <a:graphicFrameLocks xmlns:a="http://schemas.openxmlformats.org/drawingml/2006/main" noChangeAspect="1"/>
-            </wp:cNvGraphicFramePr>
-            <a:graphic xmlns:a="http://schemas.openxmlformats.org/drawingml/2006/main">
-              <a:graphicData uri="http://schemas.openxmlformats.org/drawingml/2006/picture">
-                <pic:pic xmlns:pic="http://schemas.openxmlformats.org/drawingml/2006/picture">
-                  <pic:nvPicPr>
-                    <pic:cNvPr id="617316528" name=""/>
-                    <pic:cNvPicPr/>
-                  </pic:nvPicPr>
-                  <pic:blipFill>
-                    <a:blip r:embed="rId27"/>
-                    <a:stretch>
-                      <a:fillRect/>
-                    </a:stretch>
-                  </pic:blipFill>
-                  <pic:spPr>
-                    <a:xfrm>
-                      <a:off x="0" y="0"/>
-                      <a:ext cx="3261686" cy="2240102"/>
-                    </a:xfrm>
-                    <a:prstGeom prst="rect">
-                      <a:avLst/>
-                    </a:prstGeom>
-                  </pic:spPr>
-                </pic:pic>
-              </a:graphicData>
-            </a:graphic>
-          </wp:inline>
-        </w:drawing>
-      </w:r>
-    </w:p>
-    <w:p>
-      <w:pPr>
-        <w:spacing w:line="360" w:lineRule="auto"/>
-        <w:jc w:val="center"/>
-        <w:rPr>
-          <w:rFonts w:ascii="Times New Roman" w:hAnsi="Times New Roman" w:cs="Times New Roman"/>
-          <w:sz w:val="32"/>
-          <w:szCs w:val="32"/>
-        </w:rPr>
-      </w:pPr>
-      <w:r>
-        <w:rPr>
-          <w:rFonts w:ascii="Times New Roman" w:hAnsi="Times New Roman" w:cs="Times New Roman"/>
-          <w:sz w:val="32"/>
-          <w:szCs w:val="32"/>
-        </w:rPr>
-        <w:t>DB and Dunn index before and after PCA</w:t>
-      </w:r>
-    </w:p>
-    <w:p>
-      <w:pPr>
-        <w:spacing w:line="360" w:lineRule="auto"/>
-        <w:ind w:firstLine="360"/>
-        <w:rPr>
-          <w:rFonts w:ascii="Times New Roman" w:hAnsi="Times New Roman" w:cs="Times New Roman"/>
-          <w:sz w:val="32"/>
-          <w:szCs w:val="32"/>
-        </w:rPr>
-      </w:pPr>
-      <w:r>
-        <w:rPr>
-          <w:rFonts w:ascii="Times New Roman" w:hAnsi="Times New Roman" w:cs="Times New Roman"/>
-          <w:sz w:val="32"/>
-          <w:szCs w:val="32"/>
-        </w:rPr>
-        <w:t>As we can see from the bar charts, DB index after PCA is smaller that means the clusters are separated better</w:t>
-      </w:r>
-      <w:r>
-        <w:rPr>
-          <w:rFonts w:ascii="Times New Roman" w:hAnsi="Times New Roman" w:cs="Times New Roman"/>
-          <w:sz w:val="32"/>
-          <w:szCs w:val="32"/>
-        </w:rPr>
-        <w:t xml:space="preserve"> </w:t>
-      </w:r>
-      <w:r>
-        <w:rPr>
-          <w:rFonts w:ascii="Times New Roman" w:hAnsi="Times New Roman" w:cs="Times New Roman"/>
-          <w:sz w:val="32"/>
-          <w:szCs w:val="32"/>
-        </w:rPr>
-        <w:t>compared</w:t>
-      </w:r>
-      <w:r>
-        <w:rPr>
-          <w:rFonts w:ascii="Times New Roman" w:hAnsi="Times New Roman" w:cs="Times New Roman"/>
-          <w:sz w:val="32"/>
-          <w:szCs w:val="32"/>
-        </w:rPr>
-        <w:t xml:space="preserve"> to before PCA. Meanwhile the Dunn index keep getting smaller, indicate that clustering result is </w:t>
-      </w:r>
-      <w:r>
-        <w:rPr>
-          <w:rFonts w:ascii="Times New Roman" w:hAnsi="Times New Roman" w:cs="Times New Roman"/>
-          <w:sz w:val="32"/>
-          <w:szCs w:val="32"/>
-        </w:rPr>
-        <w:t>not</w:t>
-      </w:r>
-      <w:r>
-        <w:rPr>
-          <w:rFonts w:ascii="Times New Roman" w:hAnsi="Times New Roman" w:cs="Times New Roman"/>
-          <w:sz w:val="32"/>
-          <w:szCs w:val="32"/>
-        </w:rPr>
-        <w:t xml:space="preserve"> improved. </w:t>
-      </w:r>
-      <w:r>
-        <w:rPr>
-          <w:rFonts w:ascii="Times New Roman" w:hAnsi="Times New Roman" w:cs="Times New Roman"/>
-          <w:sz w:val="32"/>
-          <w:szCs w:val="32"/>
-        </w:rPr>
-        <w:t>But we must take in account that the number of dimensions is greatly reduced, so that Dunn index decreasing is normal. In conclusion, the clustering result after PCA has better performance compared to clustering with original dataset.</w:t>
-      </w:r>
-    </w:p>
-    <w:p>
-      <w:pPr>
-        <w:pStyle w:val="ListParagraph"/>
-        <w:numPr>
-          <w:ilvl w:val="0"/>
-          <w:numId w:val="38"/>
-        </w:numPr>
-        <w:spacing w:line="360" w:lineRule="auto"/>
-        <w:rPr>
-          <w:rFonts w:ascii="Times New Roman" w:hAnsi="Times New Roman" w:cs="Times New Roman"/>
-          <w:sz w:val="32"/>
-          <w:szCs w:val="32"/>
-        </w:rPr>
-      </w:pPr>
-      <w:r>
-        <w:rPr>
-          <w:rFonts w:ascii="Cambria" w:hAnsi="Cambria" w:cs="Times New Roman"/>
-          <w:sz w:val="40"/>
-          <w:szCs w:val="40"/>
-        </w:rPr>
-        <w:t>Vary subspaces</w:t>
-      </w:r>
-    </w:p>
-    <w:p>
-      <w:pPr>
-        <w:spacing w:line="360" w:lineRule="auto"/>
-        <w:ind w:firstLine="360"/>
-        <w:rPr>
-          <w:rFonts w:ascii="Times New Roman" w:hAnsi="Times New Roman" w:cs="Times New Roman"/>
-          <w:sz w:val="32"/>
-          <w:szCs w:val="32"/>
-        </w:rPr>
-      </w:pPr>
-      <w:r>
-        <w:rPr>
-          <w:rFonts w:ascii="Times New Roman" w:hAnsi="Times New Roman" w:cs="Times New Roman"/>
-          <w:sz w:val="32"/>
-          <w:szCs w:val="32"/>
-        </w:rPr>
-        <w:t>We applied PCA with 8 components, and then we chose 2 components number 2 and 5 to be our subspace in this section. Apply K-means with k=4 as we did with the original dataset, we got this plot as a result.</w:t>
-      </w:r>
-    </w:p>
-    <w:p>
-      <w:pPr>
-        <w:spacing w:line="360" w:lineRule="auto"/>
-        <w:ind w:firstLine="360"/>
-        <w:rPr>
-          <w:rFonts w:ascii="Times New Roman" w:hAnsi="Times New Roman" w:cs="Times New Roman"/>
-          <w:sz w:val="32"/>
-          <w:szCs w:val="32"/>
-        </w:rPr>
-      </w:pPr>
-      <w:r>
-        <w:rPr>
-          <w:noProof/>
-          <w:sz w:val="32"/>
-          <w:szCs w:val="32"/>
-        </w:rPr>
-        <w:lastRenderedPageBreak/>
-        <w:drawing>
-          <wp:inline distT="0" distB="0" distL="0" distR="0" wp14:anchorId="565C16C2" wp14:editId="670DEE61">
-            <wp:extent cx="5832231" cy="4613876"/>
-            <wp:effectExtent l="0" t="0" r="0" b="0"/>
-            <wp:docPr id="6" name="Picture 6"/>
-            <wp:cNvGraphicFramePr>
-              <a:graphicFrameLocks xmlns:a="http://schemas.openxmlformats.org/drawingml/2006/main" noChangeAspect="1"/>
-            </wp:cNvGraphicFramePr>
-            <a:graphic xmlns:a="http://schemas.openxmlformats.org/drawingml/2006/main">
-              <a:graphicData uri="http://schemas.openxmlformats.org/drawingml/2006/picture">
-                <pic:pic xmlns:pic="http://schemas.openxmlformats.org/drawingml/2006/picture">
-                  <pic:nvPicPr>
-                    <pic:cNvPr id="0" name="Picture 5"/>
-                    <pic:cNvPicPr>
-                      <a:picLocks noChangeAspect="1" noChangeArrowheads="1"/>
-                    </pic:cNvPicPr>
-                  </pic:nvPicPr>
-                  <pic:blipFill>
-                    <a:blip r:embed="rId28">
-                      <a:extLst>
-                        <a:ext uri="{28A0092B-C50C-407E-A947-70E740481C1C}">
-                          <a14:useLocalDpi xmlns:a14="http://schemas.microsoft.com/office/drawing/2010/main" val="0"/>
-                        </a:ext>
-                      </a:extLst>
-                    </a:blip>
-                    <a:srcRect/>
-                    <a:stretch>
-                      <a:fillRect/>
-                    </a:stretch>
-                  </pic:blipFill>
-                  <pic:spPr bwMode="auto">
-                    <a:xfrm>
-                      <a:off x="0" y="0"/>
-                      <a:ext cx="5910928" cy="4676133"/>
-                    </a:xfrm>
-                    <a:prstGeom prst="rect">
-                      <a:avLst/>
-                    </a:prstGeom>
-                    <a:noFill/>
-                    <a:ln>
-                      <a:noFill/>
-                    </a:ln>
-                  </pic:spPr>
-                </pic:pic>
-              </a:graphicData>
-            </a:graphic>
-          </wp:inline>
-        </w:drawing>
-      </w:r>
-    </w:p>
-    <w:p>
-      <w:pPr>
-        <w:spacing w:line="360" w:lineRule="auto"/>
-        <w:ind w:firstLine="360"/>
-        <w:rPr>
-          <w:rFonts w:ascii="Times New Roman" w:hAnsi="Times New Roman" w:cs="Times New Roman"/>
-          <w:sz w:val="32"/>
-          <w:szCs w:val="32"/>
-        </w:rPr>
-      </w:pPr>
-      <w:r>
-        <w:rPr>
-          <w:rFonts w:ascii="Times New Roman" w:hAnsi="Times New Roman" w:cs="Times New Roman"/>
-          <w:sz w:val="32"/>
-          <w:szCs w:val="32"/>
-        </w:rPr>
-        <w:t>With the following performance calculated:</w:t>
-      </w:r>
-    </w:p>
-    <w:p>
-      <w:pPr>
-        <w:spacing w:line="360" w:lineRule="auto"/>
-        <w:ind w:left="1440"/>
-        <w:rPr>
-          <w:rFonts w:ascii="Times New Roman" w:hAnsi="Times New Roman" w:cs="Times New Roman"/>
-          <w:sz w:val="32"/>
-          <w:szCs w:val="32"/>
-        </w:rPr>
-      </w:pPr>
-      <w:r>
-        <w:rPr>
-          <w:rFonts w:ascii="Times New Roman" w:hAnsi="Times New Roman" w:cs="Times New Roman"/>
-          <w:sz w:val="32"/>
-          <w:szCs w:val="32"/>
-        </w:rPr>
-        <w:t xml:space="preserve">    </w:t>
-      </w:r>
-      <w:r>
-        <w:rPr>
-          <w:noProof/>
-          <w:sz w:val="32"/>
-          <w:szCs w:val="32"/>
-        </w:rPr>
-        <w:drawing>
-          <wp:inline distT="0" distB="0" distL="0" distR="0" wp14:anchorId="09BB492D" wp14:editId="0C1AB067">
-            <wp:extent cx="4261338" cy="3367290"/>
-            <wp:effectExtent l="0" t="0" r="6350" b="5080"/>
-            <wp:docPr id="7" name="Picture 7"/>
-            <wp:cNvGraphicFramePr>
-              <a:graphicFrameLocks xmlns:a="http://schemas.openxmlformats.org/drawingml/2006/main" noChangeAspect="1"/>
-            </wp:cNvGraphicFramePr>
-            <a:graphic xmlns:a="http://schemas.openxmlformats.org/drawingml/2006/main">
-              <a:graphicData uri="http://schemas.openxmlformats.org/drawingml/2006/picture">
-                <pic:pic xmlns:pic="http://schemas.openxmlformats.org/drawingml/2006/picture">
-                  <pic:nvPicPr>
-                    <pic:cNvPr id="0" name="Picture 7"/>
-                    <pic:cNvPicPr>
-                      <a:picLocks noChangeAspect="1" noChangeArrowheads="1"/>
-                    </pic:cNvPicPr>
-                  </pic:nvPicPr>
-                  <pic:blipFill>
-                    <a:blip r:embed="rId29">
-                      <a:extLst>
-                        <a:ext uri="{28A0092B-C50C-407E-A947-70E740481C1C}">
-                          <a14:useLocalDpi xmlns:a14="http://schemas.microsoft.com/office/drawing/2010/main" val="0"/>
-                        </a:ext>
-                      </a:extLst>
-                    </a:blip>
-                    <a:srcRect/>
-                    <a:stretch>
-                      <a:fillRect/>
-                    </a:stretch>
-                  </pic:blipFill>
-                  <pic:spPr bwMode="auto">
-                    <a:xfrm>
-                      <a:off x="0" y="0"/>
-                      <a:ext cx="4275814" cy="3378729"/>
-                    </a:xfrm>
-                    <a:prstGeom prst="rect">
-                      <a:avLst/>
-                    </a:prstGeom>
-                    <a:noFill/>
-                    <a:ln>
-                      <a:noFill/>
-                    </a:ln>
-                  </pic:spPr>
-                </pic:pic>
-              </a:graphicData>
-            </a:graphic>
-          </wp:inline>
-        </w:drawing>
-      </w:r>
-    </w:p>
-    <w:p>
-      <w:pPr>
-        <w:spacing w:line="360" w:lineRule="auto"/>
-        <w:ind w:firstLine="720"/>
-        <w:rPr>
-          <w:rFonts w:ascii="Times New Roman" w:hAnsi="Times New Roman" w:cs="Times New Roman"/>
-          <w:sz w:val="32"/>
-          <w:szCs w:val="32"/>
-        </w:rPr>
-      </w:pPr>
-      <w:r>
-        <w:rPr>
-          <w:rFonts w:ascii="Times New Roman" w:hAnsi="Times New Roman" w:cs="Times New Roman"/>
-          <w:sz w:val="32"/>
-          <w:szCs w:val="32"/>
-        </w:rPr>
-        <w:lastRenderedPageBreak/>
-        <w:t xml:space="preserve">Compared the performance of clustering on this subspace with the 2D dataset we created in previous section, we can easily notice that the performance is greatly reduced. This is because in the last section, we created a 2D subspace that represent the highest proportion of the original dataset while the subspace in this section is clearly not the best components for 2D visualization. </w:t>
-      </w:r>
+        <w:spacing w:line="240" w:lineRule="auto"/>
+        <w:rPr>
+          <w:sz w:val="20"/>
+          <w:szCs w:val="20"/>
+        </w:rPr>
+      </w:pPr>
     </w:p>
     <w:sectPr>
-      <w:headerReference w:type="default" r:id="rId30"/>
+      <w:headerReference w:type="default" r:id="rId20"/>
       <w:pgSz w:w="12240" w:h="15840"/>
       <w:pgMar w:top="720" w:right="720" w:bottom="720" w:left="720" w:header="720" w:footer="720" w:gutter="0"/>
       <w:cols w:space="720"/>
@@ -4164,6 +2934,127 @@
     </w:lvl>
   </w:abstractNum>
   <w:abstractNum w:abstractNumId="7" w15:restartNumberingAfterBreak="0">
+    <w:nsid w:val="112F6BD0"/>
+    <w:multiLevelType w:val="multilevel"/>
+    <w:tmpl w:val="9F68F1A2"/>
+    <w:lvl w:ilvl="0">
+      <w:start w:val="1"/>
+      <w:numFmt w:val="decimal"/>
+      <w:lvlText w:val="%1."/>
+      <w:lvlJc w:val="left"/>
+      <w:pPr>
+        <w:ind w:left="1080" w:hanging="360"/>
+      </w:pPr>
+      <w:rPr>
+        <w:rFonts w:hint="default"/>
+      </w:rPr>
+    </w:lvl>
+    <w:lvl w:ilvl="1">
+      <w:start w:val="1"/>
+      <w:numFmt w:val="decimal"/>
+      <w:isLgl/>
+      <w:lvlText w:val="%1.%2"/>
+      <w:lvlJc w:val="left"/>
+      <w:pPr>
+        <w:ind w:left="1222" w:hanging="360"/>
+      </w:pPr>
+      <w:rPr>
+        <w:rFonts w:hint="default"/>
+      </w:rPr>
+    </w:lvl>
+    <w:lvl w:ilvl="2">
+      <w:start w:val="1"/>
+      <w:numFmt w:val="decimal"/>
+      <w:isLgl/>
+      <w:lvlText w:val="%1.%2.%3"/>
+      <w:lvlJc w:val="left"/>
+      <w:pPr>
+        <w:ind w:left="1724" w:hanging="720"/>
+      </w:pPr>
+      <w:rPr>
+        <w:rFonts w:hint="default"/>
+      </w:rPr>
+    </w:lvl>
+    <w:lvl w:ilvl="3">
+      <w:start w:val="1"/>
+      <w:numFmt w:val="decimal"/>
+      <w:isLgl/>
+      <w:lvlText w:val="%1.%2.%3.%4"/>
+      <w:lvlJc w:val="left"/>
+      <w:pPr>
+        <w:ind w:left="1866" w:hanging="720"/>
+      </w:pPr>
+      <w:rPr>
+        <w:rFonts w:hint="default"/>
+      </w:rPr>
+    </w:lvl>
+    <w:lvl w:ilvl="4">
+      <w:start w:val="1"/>
+      <w:numFmt w:val="decimal"/>
+      <w:isLgl/>
+      <w:lvlText w:val="%1.%2.%3.%4.%5"/>
+      <w:lvlJc w:val="left"/>
+      <w:pPr>
+        <w:ind w:left="2008" w:hanging="720"/>
+      </w:pPr>
+      <w:rPr>
+        <w:rFonts w:hint="default"/>
+      </w:rPr>
+    </w:lvl>
+    <w:lvl w:ilvl="5">
+      <w:start w:val="1"/>
+      <w:numFmt w:val="decimal"/>
+      <w:isLgl/>
+      <w:lvlText w:val="%1.%2.%3.%4.%5.%6"/>
+      <w:lvlJc w:val="left"/>
+      <w:pPr>
+        <w:ind w:left="2510" w:hanging="1080"/>
+      </w:pPr>
+      <w:rPr>
+        <w:rFonts w:hint="default"/>
+      </w:rPr>
+    </w:lvl>
+    <w:lvl w:ilvl="6">
+      <w:start w:val="1"/>
+      <w:numFmt w:val="decimal"/>
+      <w:isLgl/>
+      <w:lvlText w:val="%1.%2.%3.%4.%5.%6.%7"/>
+      <w:lvlJc w:val="left"/>
+      <w:pPr>
+        <w:ind w:left="2652" w:hanging="1080"/>
+      </w:pPr>
+      <w:rPr>
+        <w:rFonts w:hint="default"/>
+      </w:rPr>
+    </w:lvl>
+    <w:lvl w:ilvl="7">
+      <w:start w:val="1"/>
+      <w:numFmt w:val="decimal"/>
+      <w:isLgl/>
+      <w:lvlText w:val="%1.%2.%3.%4.%5.%6.%7.%8"/>
+      <w:lvlJc w:val="left"/>
+      <w:pPr>
+        <w:ind w:left="3154" w:hanging="1440"/>
+      </w:pPr>
+      <w:rPr>
+        <w:rFonts w:hint="default"/>
+      </w:rPr>
+    </w:lvl>
+    <w:lvl w:ilvl="8">
+      <w:start w:val="1"/>
+      <w:numFmt w:val="decimal"/>
+      <w:isLgl/>
+      <w:lvlText w:val="%1.%2.%3.%4.%5.%6.%7.%8.%9"/>
+      <w:lvlJc w:val="left"/>
+      <w:pPr>
+        <w:ind w:left="3296" w:hanging="1440"/>
+      </w:pPr>
+      <w:rPr>
+        <w:rFonts w:hint="default"/>
+      </w:rPr>
+    </w:lvl>
+  </w:abstractNum>
+  <w:abstractNum w:abstractNumId="8" w15:restartNumberingAfterBreak="0">
     <w:nsid w:val="13FF4DE3"/>
     <w:multiLevelType w:val="hybridMultilevel"/>
     <w:tmpl w:val="3A9E3EC0"/>
@@ -4252,7 +3143,7 @@
       </w:pPr>
     </w:lvl>
   </w:abstractNum>
-  <w:abstractNum w:abstractNumId="8" w15:restartNumberingAfterBreak="0">
+  <w:abstractNum w:abstractNumId="9" w15:restartNumberingAfterBreak="0">
     <w:nsid w:val="142049FD"/>
     <w:multiLevelType w:val="hybridMultilevel"/>
     <w:tmpl w:val="54CCA842"/>
@@ -4365,7 +3256,7 @@
       </w:rPr>
     </w:lvl>
   </w:abstractNum>
-  <w:abstractNum w:abstractNumId="9" w15:restartNumberingAfterBreak="0">
+  <w:abstractNum w:abstractNumId="10" w15:restartNumberingAfterBreak="0">
     <w:nsid w:val="173B7144"/>
     <w:multiLevelType w:val="hybridMultilevel"/>
     <w:tmpl w:val="F1420202"/>
@@ -4455,7 +3346,7 @@
       </w:pPr>
     </w:lvl>
   </w:abstractNum>
-  <w:abstractNum w:abstractNumId="10" w15:restartNumberingAfterBreak="0">
+  <w:abstractNum w:abstractNumId="11" w15:restartNumberingAfterBreak="0">
     <w:nsid w:val="1B5118AE"/>
     <w:multiLevelType w:val="multilevel"/>
     <w:tmpl w:val="56F0BB60"/>
@@ -4577,7 +3468,7 @@
       </w:rPr>
     </w:lvl>
   </w:abstractNum>
-  <w:abstractNum w:abstractNumId="11" w15:restartNumberingAfterBreak="0">
+  <w:abstractNum w:abstractNumId="12" w15:restartNumberingAfterBreak="0">
     <w:nsid w:val="1EC92EE9"/>
     <w:multiLevelType w:val="hybridMultilevel"/>
     <w:tmpl w:val="6AE8BC38"/>
@@ -4690,7 +3581,7 @@
       </w:rPr>
     </w:lvl>
   </w:abstractNum>
-  <w:abstractNum w:abstractNumId="12" w15:restartNumberingAfterBreak="0">
+  <w:abstractNum w:abstractNumId="13" w15:restartNumberingAfterBreak="0">
     <w:nsid w:val="23F108A8"/>
     <w:multiLevelType w:val="hybridMultilevel"/>
     <w:tmpl w:val="E320D342"/>
@@ -4779,7 +3670,7 @@
       </w:pPr>
     </w:lvl>
   </w:abstractNum>
-  <w:abstractNum w:abstractNumId="13" w15:restartNumberingAfterBreak="0">
+  <w:abstractNum w:abstractNumId="14" w15:restartNumberingAfterBreak="0">
     <w:nsid w:val="25875281"/>
     <w:multiLevelType w:val="hybridMultilevel"/>
     <w:tmpl w:val="DD7ED8EE"/>
@@ -4869,7 +3760,7 @@
       </w:pPr>
     </w:lvl>
   </w:abstractNum>
-  <w:abstractNum w:abstractNumId="14" w15:restartNumberingAfterBreak="0">
+  <w:abstractNum w:abstractNumId="15" w15:restartNumberingAfterBreak="0">
     <w:nsid w:val="270B051E"/>
     <w:multiLevelType w:val="hybridMultilevel"/>
     <w:tmpl w:val="BCCEAA76"/>
@@ -4958,7 +3849,7 @@
       </w:pPr>
     </w:lvl>
   </w:abstractNum>
-  <w:abstractNum w:abstractNumId="15" w15:restartNumberingAfterBreak="0">
+  <w:abstractNum w:abstractNumId="16" w15:restartNumberingAfterBreak="0">
     <w:nsid w:val="2F424015"/>
     <w:multiLevelType w:val="hybridMultilevel"/>
     <w:tmpl w:val="18A86EEE"/>
@@ -5071,7 +3962,7 @@
       </w:rPr>
     </w:lvl>
   </w:abstractNum>
-  <w:abstractNum w:abstractNumId="16" w15:restartNumberingAfterBreak="0">
+  <w:abstractNum w:abstractNumId="17" w15:restartNumberingAfterBreak="0">
     <w:nsid w:val="31292E25"/>
     <w:multiLevelType w:val="hybridMultilevel"/>
     <w:tmpl w:val="BCCEAA76"/>
@@ -5160,7 +4051,7 @@
       </w:pPr>
     </w:lvl>
   </w:abstractNum>
-  <w:abstractNum w:abstractNumId="17" w15:restartNumberingAfterBreak="0">
+  <w:abstractNum w:abstractNumId="18" w15:restartNumberingAfterBreak="0">
     <w:nsid w:val="351532DB"/>
     <w:multiLevelType w:val="hybridMultilevel"/>
     <w:tmpl w:val="89C60EA6"/>
@@ -5273,7 +4164,7 @@
       </w:rPr>
     </w:lvl>
   </w:abstractNum>
-  <w:abstractNum w:abstractNumId="18" w15:restartNumberingAfterBreak="0">
+  <w:abstractNum w:abstractNumId="19" w15:restartNumberingAfterBreak="0">
     <w:nsid w:val="37904802"/>
     <w:multiLevelType w:val="hybridMultilevel"/>
     <w:tmpl w:val="06EE33FE"/>
@@ -5386,7 +4277,7 @@
       </w:rPr>
     </w:lvl>
   </w:abstractNum>
-  <w:abstractNum w:abstractNumId="19" w15:restartNumberingAfterBreak="0">
+  <w:abstractNum w:abstractNumId="20" w15:restartNumberingAfterBreak="0">
     <w:nsid w:val="3B5C6A36"/>
     <w:multiLevelType w:val="hybridMultilevel"/>
     <w:tmpl w:val="EEA246FE"/>
@@ -5499,7 +4390,7 @@
       </w:rPr>
     </w:lvl>
   </w:abstractNum>
-  <w:abstractNum w:abstractNumId="20" w15:restartNumberingAfterBreak="0">
+  <w:abstractNum w:abstractNumId="21" w15:restartNumberingAfterBreak="0">
     <w:nsid w:val="3E103987"/>
     <w:multiLevelType w:val="hybridMultilevel"/>
     <w:tmpl w:val="09BCF418"/>
@@ -5592,7 +4483,7 @@
       </w:pPr>
     </w:lvl>
   </w:abstractNum>
-  <w:abstractNum w:abstractNumId="21" w15:restartNumberingAfterBreak="0">
+  <w:abstractNum w:abstractNumId="22" w15:restartNumberingAfterBreak="0">
     <w:nsid w:val="3ECD7731"/>
     <w:multiLevelType w:val="hybridMultilevel"/>
     <w:tmpl w:val="723C010C"/>
@@ -5705,7 +4596,7 @@
       </w:rPr>
     </w:lvl>
   </w:abstractNum>
-  <w:abstractNum w:abstractNumId="22" w15:restartNumberingAfterBreak="0">
+  <w:abstractNum w:abstractNumId="23" w15:restartNumberingAfterBreak="0">
     <w:nsid w:val="402164ED"/>
     <w:multiLevelType w:val="hybridMultilevel"/>
     <w:tmpl w:val="2B04C134"/>
@@ -5795,7 +4686,7 @@
       </w:pPr>
     </w:lvl>
   </w:abstractNum>
-  <w:abstractNum w:abstractNumId="23" w15:restartNumberingAfterBreak="0">
+  <w:abstractNum w:abstractNumId="24" w15:restartNumberingAfterBreak="0">
     <w:nsid w:val="45D54906"/>
     <w:multiLevelType w:val="hybridMultilevel"/>
     <w:tmpl w:val="544C662E"/>
@@ -5886,7 +4777,7 @@
       </w:pPr>
     </w:lvl>
   </w:abstractNum>
-  <w:abstractNum w:abstractNumId="24" w15:restartNumberingAfterBreak="0">
+  <w:abstractNum w:abstractNumId="25" w15:restartNumberingAfterBreak="0">
     <w:nsid w:val="49F92776"/>
     <w:multiLevelType w:val="hybridMultilevel"/>
     <w:tmpl w:val="39AA9F8A"/>
@@ -5999,7 +4890,7 @@
       </w:rPr>
     </w:lvl>
   </w:abstractNum>
-  <w:abstractNum w:abstractNumId="25" w15:restartNumberingAfterBreak="0">
+  <w:abstractNum w:abstractNumId="26" w15:restartNumberingAfterBreak="0">
     <w:nsid w:val="4CE0736D"/>
     <w:multiLevelType w:val="hybridMultilevel"/>
     <w:tmpl w:val="069CFD9A"/>
@@ -6112,7 +5003,7 @@
       </w:rPr>
     </w:lvl>
   </w:abstractNum>
-  <w:abstractNum w:abstractNumId="26" w15:restartNumberingAfterBreak="0">
+  <w:abstractNum w:abstractNumId="27" w15:restartNumberingAfterBreak="0">
     <w:nsid w:val="510334E0"/>
     <w:multiLevelType w:val="hybridMultilevel"/>
     <w:tmpl w:val="31CE004C"/>
@@ -6201,7 +5092,7 @@
       </w:pPr>
     </w:lvl>
   </w:abstractNum>
-  <w:abstractNum w:abstractNumId="27" w15:restartNumberingAfterBreak="0">
+  <w:abstractNum w:abstractNumId="28" w15:restartNumberingAfterBreak="0">
     <w:nsid w:val="51403D07"/>
     <w:multiLevelType w:val="multilevel"/>
     <w:tmpl w:val="B770CF24"/>
@@ -6324,7 +5215,7 @@
       </w:rPr>
     </w:lvl>
   </w:abstractNum>
-  <w:abstractNum w:abstractNumId="28" w15:restartNumberingAfterBreak="0">
+  <w:abstractNum w:abstractNumId="29" w15:restartNumberingAfterBreak="0">
     <w:nsid w:val="51BB4994"/>
     <w:multiLevelType w:val="multilevel"/>
     <w:tmpl w:val="D36C4FEA"/>
@@ -6445,7 +5336,7 @@
       </w:rPr>
     </w:lvl>
   </w:abstractNum>
-  <w:abstractNum w:abstractNumId="29" w15:restartNumberingAfterBreak="0">
+  <w:abstractNum w:abstractNumId="30" w15:restartNumberingAfterBreak="0">
     <w:nsid w:val="52AC5D29"/>
     <w:multiLevelType w:val="hybridMultilevel"/>
     <w:tmpl w:val="0A548D16"/>
@@ -6558,7 +5449,7 @@
       </w:rPr>
     </w:lvl>
   </w:abstractNum>
-  <w:abstractNum w:abstractNumId="30" w15:restartNumberingAfterBreak="0">
+  <w:abstractNum w:abstractNumId="31" w15:restartNumberingAfterBreak="0">
     <w:nsid w:val="52C35C77"/>
     <w:multiLevelType w:val="hybridMultilevel"/>
     <w:tmpl w:val="7390F382"/>
@@ -6671,7 +5562,7 @@
       </w:rPr>
     </w:lvl>
   </w:abstractNum>
-  <w:abstractNum w:abstractNumId="31" w15:restartNumberingAfterBreak="0">
+  <w:abstractNum w:abstractNumId="32" w15:restartNumberingAfterBreak="0">
     <w:nsid w:val="539C42A6"/>
     <w:multiLevelType w:val="hybridMultilevel"/>
     <w:tmpl w:val="02B42158"/>
@@ -6760,7 +5651,7 @@
       </w:pPr>
     </w:lvl>
   </w:abstractNum>
-  <w:abstractNum w:abstractNumId="32" w15:restartNumberingAfterBreak="0">
+  <w:abstractNum w:abstractNumId="33" w15:restartNumberingAfterBreak="0">
     <w:nsid w:val="53E95F46"/>
     <w:multiLevelType w:val="hybridMultilevel"/>
     <w:tmpl w:val="C4708BDE"/>
@@ -6873,7 +5764,7 @@
       </w:rPr>
     </w:lvl>
   </w:abstractNum>
-  <w:abstractNum w:abstractNumId="33" w15:restartNumberingAfterBreak="0">
+  <w:abstractNum w:abstractNumId="34" w15:restartNumberingAfterBreak="0">
     <w:nsid w:val="585B5C83"/>
     <w:multiLevelType w:val="hybridMultilevel"/>
     <w:tmpl w:val="8EBA1C7E"/>
@@ -6986,11 +5877,11 @@
       </w:rPr>
     </w:lvl>
   </w:abstractNum>
-  <w:abstractNum w:abstractNumId="34" w15:restartNumberingAfterBreak="0">
+  <w:abstractNum w:abstractNumId="35" w15:restartNumberingAfterBreak="0">
     <w:nsid w:val="6289731B"/>
-    <w:multiLevelType w:val="hybridMultilevel"/>
-    <w:tmpl w:val="A4A60232"/>
-    <w:lvl w:ilvl="0" w:tplc="FAD2E214">
+    <w:multiLevelType w:val="multilevel"/>
+    <w:tmpl w:val="9F68F1A2"/>
+    <w:lvl w:ilvl="0">
       <w:start w:val="1"/>
       <w:numFmt w:val="decimal"/>
       <w:lvlText w:val="%1."/>
@@ -7002,80 +5893,112 @@
         <w:rFonts w:hint="default"/>
       </w:rPr>
     </w:lvl>
-    <w:lvl w:ilvl="1" w:tplc="04090019" w:tentative="1">
-      <w:start w:val="1"/>
-      <w:numFmt w:val="lowerLetter"/>
-      <w:lvlText w:val="%2."/>
-      <w:lvlJc w:val="left"/>
-      <w:pPr>
-        <w:ind w:left="1800" w:hanging="360"/>
-      </w:pPr>
-    </w:lvl>
-    <w:lvl w:ilvl="2" w:tplc="0409001B" w:tentative="1">
-      <w:start w:val="1"/>
-      <w:numFmt w:val="lowerRoman"/>
-      <w:lvlText w:val="%3."/>
-      <w:lvlJc w:val="right"/>
-      <w:pPr>
-        <w:ind w:left="2520" w:hanging="180"/>
-      </w:pPr>
-    </w:lvl>
-    <w:lvl w:ilvl="3" w:tplc="0409000F" w:tentative="1">
-      <w:start w:val="1"/>
-      <w:numFmt w:val="decimal"/>
-      <w:lvlText w:val="%4."/>
-      <w:lvlJc w:val="left"/>
-      <w:pPr>
-        <w:ind w:left="3240" w:hanging="360"/>
-      </w:pPr>
-    </w:lvl>
-    <w:lvl w:ilvl="4" w:tplc="04090019" w:tentative="1">
-      <w:start w:val="1"/>
-      <w:numFmt w:val="lowerLetter"/>
-      <w:lvlText w:val="%5."/>
-      <w:lvlJc w:val="left"/>
-      <w:pPr>
-        <w:ind w:left="3960" w:hanging="360"/>
-      </w:pPr>
-    </w:lvl>
-    <w:lvl w:ilvl="5" w:tplc="0409001B" w:tentative="1">
-      <w:start w:val="1"/>
-      <w:numFmt w:val="lowerRoman"/>
-      <w:lvlText w:val="%6."/>
-      <w:lvlJc w:val="right"/>
-      <w:pPr>
-        <w:ind w:left="4680" w:hanging="180"/>
-      </w:pPr>
-    </w:lvl>
-    <w:lvl w:ilvl="6" w:tplc="0409000F" w:tentative="1">
-      <w:start w:val="1"/>
-      <w:numFmt w:val="decimal"/>
-      <w:lvlText w:val="%7."/>
-      <w:lvlJc w:val="left"/>
-      <w:pPr>
-        <w:ind w:left="5400" w:hanging="360"/>
-      </w:pPr>
-    </w:lvl>
-    <w:lvl w:ilvl="7" w:tplc="04090019" w:tentative="1">
-      <w:start w:val="1"/>
-      <w:numFmt w:val="lowerLetter"/>
-      <w:lvlText w:val="%8."/>
-      <w:lvlJc w:val="left"/>
-      <w:pPr>
-        <w:ind w:left="6120" w:hanging="360"/>
-      </w:pPr>
-    </w:lvl>
-    <w:lvl w:ilvl="8" w:tplc="0409001B" w:tentative="1">
-      <w:start w:val="1"/>
-      <w:numFmt w:val="lowerRoman"/>
-      <w:lvlText w:val="%9."/>
-      <w:lvlJc w:val="right"/>
-      <w:pPr>
-        <w:ind w:left="6840" w:hanging="180"/>
-      </w:pPr>
+    <w:lvl w:ilvl="1">
+      <w:start w:val="1"/>
+      <w:numFmt w:val="decimal"/>
+      <w:isLgl/>
+      <w:lvlText w:val="%1.%2"/>
+      <w:lvlJc w:val="left"/>
+      <w:pPr>
+        <w:ind w:left="1222" w:hanging="360"/>
+      </w:pPr>
+      <w:rPr>
+        <w:rFonts w:hint="default"/>
+      </w:rPr>
+    </w:lvl>
+    <w:lvl w:ilvl="2">
+      <w:start w:val="1"/>
+      <w:numFmt w:val="decimal"/>
+      <w:isLgl/>
+      <w:lvlText w:val="%1.%2.%3"/>
+      <w:lvlJc w:val="left"/>
+      <w:pPr>
+        <w:ind w:left="1724" w:hanging="720"/>
+      </w:pPr>
+      <w:rPr>
+        <w:rFonts w:hint="default"/>
+      </w:rPr>
+    </w:lvl>
+    <w:lvl w:ilvl="3">
+      <w:start w:val="1"/>
+      <w:numFmt w:val="decimal"/>
+      <w:isLgl/>
+      <w:lvlText w:val="%1.%2.%3.%4"/>
+      <w:lvlJc w:val="left"/>
+      <w:pPr>
+        <w:ind w:left="1866" w:hanging="720"/>
+      </w:pPr>
+      <w:rPr>
+        <w:rFonts w:hint="default"/>
+      </w:rPr>
+    </w:lvl>
+    <w:lvl w:ilvl="4">
+      <w:start w:val="1"/>
+      <w:numFmt w:val="decimal"/>
+      <w:isLgl/>
+      <w:lvlText w:val="%1.%2.%3.%4.%5"/>
+      <w:lvlJc w:val="left"/>
+      <w:pPr>
+        <w:ind w:left="2008" w:hanging="720"/>
+      </w:pPr>
+      <w:rPr>
+        <w:rFonts w:hint="default"/>
+      </w:rPr>
+    </w:lvl>
+    <w:lvl w:ilvl="5">
+      <w:start w:val="1"/>
+      <w:numFmt w:val="decimal"/>
+      <w:isLgl/>
+      <w:lvlText w:val="%1.%2.%3.%4.%5.%6"/>
+      <w:lvlJc w:val="left"/>
+      <w:pPr>
+        <w:ind w:left="2510" w:hanging="1080"/>
+      </w:pPr>
+      <w:rPr>
+        <w:rFonts w:hint="default"/>
+      </w:rPr>
+    </w:lvl>
+    <w:lvl w:ilvl="6">
+      <w:start w:val="1"/>
+      <w:numFmt w:val="decimal"/>
+      <w:isLgl/>
+      <w:lvlText w:val="%1.%2.%3.%4.%5.%6.%7"/>
+      <w:lvlJc w:val="left"/>
+      <w:pPr>
+        <w:ind w:left="2652" w:hanging="1080"/>
+      </w:pPr>
+      <w:rPr>
+        <w:rFonts w:hint="default"/>
+      </w:rPr>
+    </w:lvl>
+    <w:lvl w:ilvl="7">
+      <w:start w:val="1"/>
+      <w:numFmt w:val="decimal"/>
+      <w:isLgl/>
+      <w:lvlText w:val="%1.%2.%3.%4.%5.%6.%7.%8"/>
+      <w:lvlJc w:val="left"/>
+      <w:pPr>
+        <w:ind w:left="3154" w:hanging="1440"/>
+      </w:pPr>
+      <w:rPr>
+        <w:rFonts w:hint="default"/>
+      </w:rPr>
+    </w:lvl>
+    <w:lvl w:ilvl="8">
+      <w:start w:val="1"/>
+      <w:numFmt w:val="decimal"/>
+      <w:isLgl/>
+      <w:lvlText w:val="%1.%2.%3.%4.%5.%6.%7.%8.%9"/>
+      <w:lvlJc w:val="left"/>
+      <w:pPr>
+        <w:ind w:left="3296" w:hanging="1440"/>
+      </w:pPr>
+      <w:rPr>
+        <w:rFonts w:hint="default"/>
+      </w:rPr>
     </w:lvl>
   </w:abstractNum>
-  <w:abstractNum w:abstractNumId="35" w15:restartNumberingAfterBreak="0">
+  <w:abstractNum w:abstractNumId="36" w15:restartNumberingAfterBreak="0">
     <w:nsid w:val="660932E8"/>
     <w:multiLevelType w:val="hybridMultilevel"/>
     <w:tmpl w:val="ACB658F2"/>
@@ -7164,7 +6087,7 @@
       </w:pPr>
     </w:lvl>
   </w:abstractNum>
-  <w:abstractNum w:abstractNumId="36" w15:restartNumberingAfterBreak="0">
+  <w:abstractNum w:abstractNumId="37" w15:restartNumberingAfterBreak="0">
     <w:nsid w:val="69E54259"/>
     <w:multiLevelType w:val="hybridMultilevel"/>
     <w:tmpl w:val="AF62B370"/>
@@ -7254,7 +6177,7 @@
       </w:pPr>
     </w:lvl>
   </w:abstractNum>
-  <w:abstractNum w:abstractNumId="37" w15:restartNumberingAfterBreak="0">
+  <w:abstractNum w:abstractNumId="38" w15:restartNumberingAfterBreak="0">
     <w:nsid w:val="6C2A67D7"/>
     <w:multiLevelType w:val="multilevel"/>
     <w:tmpl w:val="DDF49EC2"/>
@@ -7375,7 +6298,7 @@
       </w:rPr>
     </w:lvl>
   </w:abstractNum>
-  <w:abstractNum w:abstractNumId="38" w15:restartNumberingAfterBreak="0">
+  <w:abstractNum w:abstractNumId="39" w15:restartNumberingAfterBreak="0">
     <w:nsid w:val="79186FDE"/>
     <w:multiLevelType w:val="hybridMultilevel"/>
     <w:tmpl w:val="12EA1DF0"/>
@@ -7464,7 +6387,128 @@
       </w:pPr>
     </w:lvl>
   </w:abstractNum>
-  <w:abstractNum w:abstractNumId="39" w15:restartNumberingAfterBreak="0">
+  <w:abstractNum w:abstractNumId="40" w15:restartNumberingAfterBreak="0">
+    <w:nsid w:val="7B0A0879"/>
+    <w:multiLevelType w:val="multilevel"/>
+    <w:tmpl w:val="9F68F1A2"/>
+    <w:lvl w:ilvl="0">
+      <w:start w:val="1"/>
+      <w:numFmt w:val="decimal"/>
+      <w:lvlText w:val="%1."/>
+      <w:lvlJc w:val="left"/>
+      <w:pPr>
+        <w:ind w:left="1080" w:hanging="360"/>
+      </w:pPr>
+      <w:rPr>
+        <w:rFonts w:hint="default"/>
+      </w:rPr>
+    </w:lvl>
+    <w:lvl w:ilvl="1">
+      <w:start w:val="1"/>
+      <w:numFmt w:val="decimal"/>
+      <w:isLgl/>
+      <w:lvlText w:val="%1.%2"/>
+      <w:lvlJc w:val="left"/>
+      <w:pPr>
+        <w:ind w:left="1222" w:hanging="360"/>
+      </w:pPr>
+      <w:rPr>
+        <w:rFonts w:hint="default"/>
+      </w:rPr>
+    </w:lvl>
+    <w:lvl w:ilvl="2">
+      <w:start w:val="1"/>
+      <w:numFmt w:val="decimal"/>
+      <w:isLgl/>
+      <w:lvlText w:val="%1.%2.%3"/>
+      <w:lvlJc w:val="left"/>
+      <w:pPr>
+        <w:ind w:left="1724" w:hanging="720"/>
+      </w:pPr>
+      <w:rPr>
+        <w:rFonts w:hint="default"/>
+      </w:rPr>
+    </w:lvl>
+    <w:lvl w:ilvl="3">
+      <w:start w:val="1"/>
+      <w:numFmt w:val="decimal"/>
+      <w:isLgl/>
+      <w:lvlText w:val="%1.%2.%3.%4"/>
+      <w:lvlJc w:val="left"/>
+      <w:pPr>
+        <w:ind w:left="1866" w:hanging="720"/>
+      </w:pPr>
+      <w:rPr>
+        <w:rFonts w:hint="default"/>
+      </w:rPr>
+    </w:lvl>
+    <w:lvl w:ilvl="4">
+      <w:start w:val="1"/>
+      <w:numFmt w:val="decimal"/>
+      <w:isLgl/>
+      <w:lvlText w:val="%1.%2.%3.%4.%5"/>
+      <w:lvlJc w:val="left"/>
+      <w:pPr>
+        <w:ind w:left="2008" w:hanging="720"/>
+      </w:pPr>
+      <w:rPr>
+        <w:rFonts w:hint="default"/>
+      </w:rPr>
+    </w:lvl>
+    <w:lvl w:ilvl="5">
+      <w:start w:val="1"/>
+      <w:numFmt w:val="decimal"/>
+      <w:isLgl/>
+      <w:lvlText w:val="%1.%2.%3.%4.%5.%6"/>
+      <w:lvlJc w:val="left"/>
+      <w:pPr>
+        <w:ind w:left="2510" w:hanging="1080"/>
+      </w:pPr>
+      <w:rPr>
+        <w:rFonts w:hint="default"/>
+      </w:rPr>
+    </w:lvl>
+    <w:lvl w:ilvl="6">
+      <w:start w:val="1"/>
+      <w:numFmt w:val="decimal"/>
+      <w:isLgl/>
+      <w:lvlText w:val="%1.%2.%3.%4.%5.%6.%7"/>
+      <w:lvlJc w:val="left"/>
+      <w:pPr>
+        <w:ind w:left="2652" w:hanging="1080"/>
+      </w:pPr>
+      <w:rPr>
+        <w:rFonts w:hint="default"/>
+      </w:rPr>
+    </w:lvl>
+    <w:lvl w:ilvl="7">
+      <w:start w:val="1"/>
+      <w:numFmt w:val="decimal"/>
+      <w:isLgl/>
+      <w:lvlText w:val="%1.%2.%3.%4.%5.%6.%7.%8"/>
+      <w:lvlJc w:val="left"/>
+      <w:pPr>
+        <w:ind w:left="3154" w:hanging="1440"/>
+      </w:pPr>
+      <w:rPr>
+        <w:rFonts w:hint="default"/>
+      </w:rPr>
+    </w:lvl>
+    <w:lvl w:ilvl="8">
+      <w:start w:val="1"/>
+      <w:numFmt w:val="decimal"/>
+      <w:isLgl/>
+      <w:lvlText w:val="%1.%2.%3.%4.%5.%6.%7.%8.%9"/>
+      <w:lvlJc w:val="left"/>
+      <w:pPr>
+        <w:ind w:left="3296" w:hanging="1440"/>
+      </w:pPr>
+      <w:rPr>
+        <w:rFonts w:hint="default"/>
+      </w:rPr>
+    </w:lvl>
+  </w:abstractNum>
+  <w:abstractNum w:abstractNumId="41" w15:restartNumberingAfterBreak="0">
     <w:nsid w:val="7C6202B7"/>
     <w:multiLevelType w:val="hybridMultilevel"/>
     <w:tmpl w:val="6E1A5716"/>
@@ -7577,7 +6621,7 @@
       </w:rPr>
     </w:lvl>
   </w:abstractNum>
-  <w:abstractNum w:abstractNumId="40" w15:restartNumberingAfterBreak="0">
+  <w:abstractNum w:abstractNumId="42" w15:restartNumberingAfterBreak="0">
     <w:nsid w:val="7E722498"/>
     <w:multiLevelType w:val="hybridMultilevel"/>
     <w:tmpl w:val="BAF82EC2"/>
@@ -7667,37 +6711,37 @@
     </w:lvl>
   </w:abstractNum>
   <w:num w:numId="1">
-    <w:abstractNumId w:val="7"/>
+    <w:abstractNumId w:val="8"/>
   </w:num>
   <w:num w:numId="2">
-    <w:abstractNumId w:val="26"/>
+    <w:abstractNumId w:val="27"/>
   </w:num>
   <w:num w:numId="3">
-    <w:abstractNumId w:val="27"/>
+    <w:abstractNumId w:val="28"/>
   </w:num>
   <w:num w:numId="4">
-    <w:abstractNumId w:val="37"/>
+    <w:abstractNumId w:val="38"/>
   </w:num>
   <w:num w:numId="5">
-    <w:abstractNumId w:val="12"/>
+    <w:abstractNumId w:val="13"/>
   </w:num>
   <w:num w:numId="6">
     <w:abstractNumId w:val="6"/>
   </w:num>
   <w:num w:numId="7">
-    <w:abstractNumId w:val="38"/>
+    <w:abstractNumId w:val="39"/>
   </w:num>
   <w:num w:numId="8">
-    <w:abstractNumId w:val="28"/>
+    <w:abstractNumId w:val="29"/>
   </w:num>
   <w:num w:numId="9">
-    <w:abstractNumId w:val="40"/>
+    <w:abstractNumId w:val="42"/>
   </w:num>
   <w:num w:numId="10">
-    <w:abstractNumId w:val="20"/>
+    <w:abstractNumId w:val="21"/>
   </w:num>
   <w:num w:numId="11">
-    <w:abstractNumId w:val="18"/>
+    <w:abstractNumId w:val="19"/>
   </w:num>
   <w:num w:numId="12">
     <w:abstractNumId w:val="0"/>
@@ -7706,88 +6750,94 @@
     <w:abstractNumId w:val="4"/>
   </w:num>
   <w:num w:numId="14">
-    <w:abstractNumId w:val="16"/>
+    <w:abstractNumId w:val="17"/>
   </w:num>
   <w:num w:numId="15">
-    <w:abstractNumId w:val="33"/>
+    <w:abstractNumId w:val="34"/>
   </w:num>
   <w:num w:numId="16">
-    <w:abstractNumId w:val="11"/>
+    <w:abstractNumId w:val="12"/>
   </w:num>
   <w:num w:numId="17">
-    <w:abstractNumId w:val="14"/>
+    <w:abstractNumId w:val="15"/>
   </w:num>
   <w:num w:numId="18">
-    <w:abstractNumId w:val="29"/>
+    <w:abstractNumId w:val="30"/>
   </w:num>
   <w:num w:numId="19">
-    <w:abstractNumId w:val="25"/>
+    <w:abstractNumId w:val="26"/>
   </w:num>
   <w:num w:numId="20">
     <w:abstractNumId w:val="1"/>
   </w:num>
   <w:num w:numId="21">
-    <w:abstractNumId w:val="21"/>
+    <w:abstractNumId w:val="22"/>
   </w:num>
   <w:num w:numId="22">
+    <w:abstractNumId w:val="32"/>
+  </w:num>
+  <w:num w:numId="23">
+    <w:abstractNumId w:val="41"/>
+  </w:num>
+  <w:num w:numId="24">
+    <w:abstractNumId w:val="16"/>
+  </w:num>
+  <w:num w:numId="25">
+    <w:abstractNumId w:val="25"/>
+  </w:num>
+  <w:num w:numId="26">
+    <w:abstractNumId w:val="33"/>
+  </w:num>
+  <w:num w:numId="27">
+    <w:abstractNumId w:val="9"/>
+  </w:num>
+  <w:num w:numId="28">
+    <w:abstractNumId w:val="20"/>
+  </w:num>
+  <w:num w:numId="29">
+    <w:abstractNumId w:val="18"/>
+  </w:num>
+  <w:num w:numId="30">
     <w:abstractNumId w:val="31"/>
   </w:num>
-  <w:num w:numId="23">
-    <w:abstractNumId w:val="39"/>
-  </w:num>
-  <w:num w:numId="24">
-    <w:abstractNumId w:val="15"/>
-  </w:num>
-  <w:num w:numId="25">
+  <w:num w:numId="31">
     <w:abstractNumId w:val="24"/>
-  </w:num>
-  <w:num w:numId="26">
-    <w:abstractNumId w:val="32"/>
-  </w:num>
-  <w:num w:numId="27">
-    <w:abstractNumId w:val="8"/>
-  </w:num>
-  <w:num w:numId="28">
-    <w:abstractNumId w:val="19"/>
-  </w:num>
-  <w:num w:numId="29">
-    <w:abstractNumId w:val="17"/>
-  </w:num>
-  <w:num w:numId="30">
-    <w:abstractNumId w:val="30"/>
-  </w:num>
-  <w:num w:numId="31">
-    <w:abstractNumId w:val="23"/>
   </w:num>
   <w:num w:numId="32">
     <w:abstractNumId w:val="2"/>
   </w:num>
   <w:num w:numId="33">
-    <w:abstractNumId w:val="35"/>
+    <w:abstractNumId w:val="36"/>
   </w:num>
   <w:num w:numId="34">
-    <w:abstractNumId w:val="9"/>
+    <w:abstractNumId w:val="10"/>
   </w:num>
   <w:num w:numId="35">
-    <w:abstractNumId w:val="22"/>
+    <w:abstractNumId w:val="23"/>
   </w:num>
   <w:num w:numId="36">
-    <w:abstractNumId w:val="13"/>
+    <w:abstractNumId w:val="14"/>
   </w:num>
   <w:num w:numId="37">
-    <w:abstractNumId w:val="36"/>
+    <w:abstractNumId w:val="37"/>
   </w:num>
   <w:num w:numId="38">
-    <w:abstractNumId w:val="10"/>
+    <w:abstractNumId w:val="11"/>
   </w:num>
   <w:num w:numId="39">
     <w:abstractNumId w:val="3"/>
   </w:num>
   <w:num w:numId="40">
-    <w:abstractNumId w:val="34"/>
+    <w:abstractNumId w:val="35"/>
   </w:num>
   <w:num w:numId="41">
     <w:abstractNumId w:val="5"/>
+  </w:num>
+  <w:num w:numId="42">
+    <w:abstractNumId w:val="7"/>
+  </w:num>
+  <w:num w:numId="43">
+    <w:abstractNumId w:val="40"/>
   </w:num>
 </w:numbering>
 </file>
@@ -8190,6 +7240,7 @@
   <w:style w:type="paragraph" w:default="1" w:styleId="Normal">
     <w:name w:val="Normal"/>
     <w:qFormat/>
+    <w:rsid w:val="00E9299D"/>
   </w:style>
   <w:style w:type="character" w:default="1" w:styleId="DefaultParagraphFont">
     <w:name w:val="Default Paragraph Font"/>

</xml_diff>

<commit_message>
complete labwork 3 and need to check
</commit_message>
<xml_diff>
--- a/labwork_3/Classification I report.docx
+++ b/labwork_3/Classification I report.docx
@@ -1,6 +1,6 @@
 
 <file path=word/document.xml><?xml version="1.0" encoding="utf-8"?>
-<w:document xmlns:wpc="http://schemas.microsoft.com/office/word/2010/wordprocessingCanvas" xmlns:cx="http://schemas.microsoft.com/office/drawing/2014/chartex" xmlns:cx1="http://schemas.microsoft.com/office/drawing/2015/9/8/chartex" xmlns:cx2="http://schemas.microsoft.com/office/drawing/2015/10/21/chartex" xmlns:cx3="http://schemas.microsoft.com/office/drawing/2016/5/9/chartex" xmlns:cx4="http://schemas.microsoft.com/office/drawing/2016/5/10/chartex" xmlns:cx5="http://schemas.microsoft.com/office/drawing/2016/5/11/chartex" xmlns:cx6="http://schemas.microsoft.com/office/drawing/2016/5/12/chartex" xmlns:cx7="http://schemas.microsoft.com/office/drawing/2016/5/13/chartex" xmlns:cx8="http://schemas.microsoft.com/office/drawing/2016/5/14/chartex" xmlns:mc="http://schemas.openxmlformats.org/markup-compatibility/2006" xmlns:aink="http://schemas.microsoft.com/office/drawing/2016/ink" xmlns:am3d="http://schemas.microsoft.com/office/drawing/2017/model3d" xmlns:o="urn:schemas-microsoft-com:office:office" xmlns:r="http://schemas.openxmlformats.org/officeDocument/2006/relationships" xmlns:m="http://schemas.openxmlformats.org/officeDocument/2006/math" xmlns:v="urn:schemas-microsoft-com:vml" xmlns:wp14="http://schemas.microsoft.com/office/word/2010/wordprocessingDrawing" xmlns:wp="http://schemas.openxmlformats.org/drawingml/2006/wordprocessingDrawing" xmlns:w10="urn:schemas-microsoft-com:office:word" xmlns:w="http://schemas.openxmlformats.org/wordprocessingml/2006/main" xmlns:w14="http://schemas.microsoft.com/office/word/2010/wordml" xmlns:w15="http://schemas.microsoft.com/office/word/2012/wordml" xmlns:w16cex="http://schemas.microsoft.com/office/word/2018/wordml/cex" xmlns:w16cid="http://schemas.microsoft.com/office/word/2016/wordml/cid" xmlns:w16="http://schemas.microsoft.com/office/word/2018/wordml" xmlns:w16sdtdh="http://schemas.microsoft.com/office/word/2020/wordml/sdtdatahash" xmlns:w16se="http://schemas.microsoft.com/office/word/2015/wordml/symex" xmlns:wpg="http://schemas.microsoft.com/office/word/2010/wordprocessingGroup" xmlns:wpi="http://schemas.microsoft.com/office/word/2010/wordprocessingInk" xmlns:wne="http://schemas.microsoft.com/office/word/2006/wordml" xmlns:wps="http://schemas.microsoft.com/office/word/2010/wordprocessingShape" mc:Ignorable="w14 w15 w16se w16cid w16 w16cex w16sdtdh wp14">
+<w:document xmlns:wpc="http://schemas.microsoft.com/office/word/2010/wordprocessingCanvas" xmlns:cx="http://schemas.microsoft.com/office/drawing/2014/chartex" xmlns:cx1="http://schemas.microsoft.com/office/drawing/2015/9/8/chartex" xmlns:cx2="http://schemas.microsoft.com/office/drawing/2015/10/21/chartex" xmlns:cx3="http://schemas.microsoft.com/office/drawing/2016/5/9/chartex" xmlns:cx4="http://schemas.microsoft.com/office/drawing/2016/5/10/chartex" xmlns:cx5="http://schemas.microsoft.com/office/drawing/2016/5/11/chartex" xmlns:cx6="http://schemas.microsoft.com/office/drawing/2016/5/12/chartex" xmlns:cx7="http://schemas.microsoft.com/office/drawing/2016/5/13/chartex" xmlns:cx8="http://schemas.microsoft.com/office/drawing/2016/5/14/chartex" xmlns:mc="http://schemas.openxmlformats.org/markup-compatibility/2006" xmlns:aink="http://schemas.microsoft.com/office/drawing/2016/ink" xmlns:am3d="http://schemas.microsoft.com/office/drawing/2017/model3d" xmlns:o="urn:schemas-microsoft-com:office:office" xmlns:oel="http://schemas.microsoft.com/office/2019/extlst" xmlns:r="http://schemas.openxmlformats.org/officeDocument/2006/relationships" xmlns:m="http://schemas.openxmlformats.org/officeDocument/2006/math" xmlns:v="urn:schemas-microsoft-com:vml" xmlns:wp14="http://schemas.microsoft.com/office/word/2010/wordprocessingDrawing" xmlns:wp="http://schemas.openxmlformats.org/drawingml/2006/wordprocessingDrawing" xmlns:w10="urn:schemas-microsoft-com:office:word" xmlns:w="http://schemas.openxmlformats.org/wordprocessingml/2006/main" xmlns:w14="http://schemas.microsoft.com/office/word/2010/wordml" xmlns:w15="http://schemas.microsoft.com/office/word/2012/wordml" xmlns:w16cex="http://schemas.microsoft.com/office/word/2018/wordml/cex" xmlns:w16cid="http://schemas.microsoft.com/office/word/2016/wordml/cid" xmlns:w16="http://schemas.microsoft.com/office/word/2018/wordml" xmlns:w16du="http://schemas.microsoft.com/office/word/2023/wordml/word16du" xmlns:w16sdtdh="http://schemas.microsoft.com/office/word/2020/wordml/sdtdatahash" xmlns:w16se="http://schemas.microsoft.com/office/word/2015/wordml/symex" xmlns:wpg="http://schemas.microsoft.com/office/word/2010/wordprocessingGroup" xmlns:wpi="http://schemas.microsoft.com/office/word/2010/wordprocessingInk" xmlns:wne="http://schemas.microsoft.com/office/word/2006/wordml" xmlns:wps="http://schemas.microsoft.com/office/word/2010/wordprocessingShape" mc:Ignorable="w14 w15 w16se w16cid w16 w16cex w16sdtdh w16du wp14">
   <w:body>
     <w:p>
       <w:bookmarkStart w:id="0" w:name="_Hlk166461047"/>
@@ -164,41 +164,69 @@
           <w:sz w:val="44"/>
           <w:szCs w:val="44"/>
         </w:rPr>
-        <w:t>Nguyễn Mạnh Hưng</w:t>
-      </w:r>
+        <w:t xml:space="preserve">Nguyễn Mạnh </w:t>
+      </w:r>
+      <w:proofErr w:type="spellStart"/>
       <w:r>
         <w:rPr>
           <w:rFonts w:ascii="Times New Roman" w:hAnsi="Times New Roman" w:cs="Times New Roman"/>
           <w:sz w:val="44"/>
           <w:szCs w:val="44"/>
         </w:rPr>
-        <w:t xml:space="preserve"> - </w:t>
-      </w:r>
+        <w:t>Hưng</w:t>
+      </w:r>
+      <w:proofErr w:type="spellEnd"/>
       <w:r>
         <w:rPr>
           <w:rFonts w:ascii="Times New Roman" w:hAnsi="Times New Roman" w:cs="Times New Roman"/>
           <w:sz w:val="44"/>
           <w:szCs w:val="44"/>
         </w:rPr>
-        <w:t>22BI13183</w:t>
-      </w:r>
-    </w:p>
-    <w:p>
-      <w:pPr>
-        <w:jc w:val="center"/>
+        <w:t xml:space="preserve"> - </w:t>
+      </w:r>
+      <w:r>
         <w:rPr>
           <w:rFonts w:ascii="Times New Roman" w:hAnsi="Times New Roman" w:cs="Times New Roman"/>
           <w:sz w:val="44"/>
           <w:szCs w:val="44"/>
         </w:rPr>
-      </w:pPr>
-      <w:r>
+        <w:t>22BI13183</w:t>
+      </w:r>
+    </w:p>
+    <w:p>
+      <w:pPr>
+        <w:jc w:val="center"/>
         <w:rPr>
           <w:rFonts w:ascii="Times New Roman" w:hAnsi="Times New Roman" w:cs="Times New Roman"/>
           <w:sz w:val="44"/>
           <w:szCs w:val="44"/>
         </w:rPr>
-        <w:t xml:space="preserve">Nguyễn Trọng Minh </w:t>
+      </w:pPr>
+      <w:r>
+        <w:rPr>
+          <w:rFonts w:ascii="Times New Roman" w:hAnsi="Times New Roman" w:cs="Times New Roman"/>
+          <w:sz w:val="44"/>
+          <w:szCs w:val="44"/>
+        </w:rPr>
+        <w:t xml:space="preserve">Nguyễn </w:t>
+      </w:r>
+      <w:proofErr w:type="spellStart"/>
+      <w:r>
+        <w:rPr>
+          <w:rFonts w:ascii="Times New Roman" w:hAnsi="Times New Roman" w:cs="Times New Roman"/>
+          <w:sz w:val="44"/>
+          <w:szCs w:val="44"/>
+        </w:rPr>
+        <w:t>Trọng</w:t>
+      </w:r>
+      <w:proofErr w:type="spellEnd"/>
+      <w:r>
+        <w:rPr>
+          <w:rFonts w:ascii="Times New Roman" w:hAnsi="Times New Roman" w:cs="Times New Roman"/>
+          <w:sz w:val="44"/>
+          <w:szCs w:val="44"/>
+        </w:rPr>
+        <w:t xml:space="preserve"> Minh </w:t>
       </w:r>
       <w:r>
         <w:rPr>
@@ -802,15 +830,7 @@
           <w:sz w:val="32"/>
           <w:szCs w:val="32"/>
         </w:rPr>
-        <w:t>The other one is about</w:t>
-      </w:r>
-      <w:r>
-        <w:rPr>
-          <w:rFonts w:ascii="Times New Roman" w:hAnsi="Times New Roman" w:cs="Times New Roman"/>
-          <w:sz w:val="32"/>
-          <w:szCs w:val="32"/>
-        </w:rPr>
-        <w:t xml:space="preserve"> 100 phones with their spec, divided into 4 price range.</w:t>
+        <w:t>The other one is about 100 phones with their spec, divided into 4 price range.</w:t>
       </w:r>
     </w:p>
     <w:p>
@@ -2143,13 +2163,1085 @@
       <w:pPr>
         <w:spacing w:line="240" w:lineRule="auto"/>
         <w:rPr>
-          <w:sz w:val="20"/>
-          <w:szCs w:val="20"/>
+          <w:rFonts w:ascii="Times New Roman" w:hAnsi="Times New Roman" w:cs="Times New Roman"/>
+          <w:b/>
+          <w:bCs/>
+          <w:sz w:val="40"/>
+          <w:szCs w:val="40"/>
+        </w:rPr>
+      </w:pPr>
+      <w:r>
+        <w:rPr>
+          <w:rFonts w:ascii="Times New Roman" w:hAnsi="Times New Roman" w:cs="Times New Roman"/>
+          <w:b/>
+          <w:bCs/>
+          <w:sz w:val="40"/>
+          <w:szCs w:val="40"/>
+        </w:rPr>
+        <w:t xml:space="preserve">II. </w:t>
+      </w:r>
+      <w:r>
+        <w:rPr>
+          <w:rFonts w:ascii="Times New Roman" w:hAnsi="Times New Roman" w:cs="Times New Roman"/>
+          <w:b/>
+          <w:bCs/>
+          <w:sz w:val="40"/>
+          <w:szCs w:val="40"/>
+        </w:rPr>
+        <w:t>Support Vector Machine</w:t>
+      </w:r>
+    </w:p>
+    <w:p>
+      <w:pPr>
+        <w:spacing w:line="240" w:lineRule="auto"/>
+        <w:rPr>
+          <w:rFonts w:ascii="Times New Roman" w:hAnsi="Times New Roman" w:cs="Times New Roman"/>
+          <w:b/>
+          <w:bCs/>
+          <w:sz w:val="40"/>
+          <w:szCs w:val="40"/>
+        </w:rPr>
+      </w:pPr>
+      <w:r>
+        <w:rPr>
+          <w:rFonts w:ascii="Times New Roman" w:hAnsi="Times New Roman" w:cs="Times New Roman"/>
+          <w:b/>
+          <w:bCs/>
+          <w:sz w:val="40"/>
+          <w:szCs w:val="40"/>
+        </w:rPr>
+        <w:tab/>
+      </w:r>
+      <w:r>
+        <w:rPr>
+          <w:rFonts w:ascii="Times New Roman" w:hAnsi="Times New Roman" w:cs="Times New Roman"/>
+          <w:b/>
+          <w:bCs/>
+          <w:sz w:val="40"/>
+          <w:szCs w:val="40"/>
+        </w:rPr>
+        <w:t>1.Analyze the data</w:t>
+      </w:r>
+    </w:p>
+    <w:p>
+      <w:pPr>
+        <w:spacing w:line="240" w:lineRule="auto"/>
+        <w:rPr>
+          <w:rFonts w:ascii="Times New Roman" w:hAnsi="Times New Roman" w:cs="Times New Roman"/>
+          <w:sz w:val="32"/>
+          <w:szCs w:val="32"/>
+        </w:rPr>
+      </w:pPr>
+      <w:r>
+        <w:rPr>
+          <w:rFonts w:ascii="Times New Roman" w:hAnsi="Times New Roman" w:cs="Times New Roman"/>
+          <w:sz w:val="40"/>
+          <w:szCs w:val="40"/>
+        </w:rPr>
+        <w:tab/>
+      </w:r>
+      <w:r>
+        <w:rPr>
+          <w:rFonts w:ascii="Times New Roman" w:hAnsi="Times New Roman" w:cs="Times New Roman"/>
+          <w:sz w:val="32"/>
+          <w:szCs w:val="32"/>
+        </w:rPr>
+        <w:t>For the second part, we chose the same datasets as the previous part but more objects. For example, there will be over 5000 mushroom individuals and 2000 phones.</w:t>
+      </w:r>
+    </w:p>
+    <w:p>
+      <w:pPr>
+        <w:spacing w:line="240" w:lineRule="auto"/>
+        <w:ind w:firstLine="720"/>
+        <w:rPr>
+          <w:rFonts w:ascii="Times New Roman" w:hAnsi="Times New Roman" w:cs="Times New Roman"/>
+          <w:sz w:val="32"/>
+          <w:szCs w:val="32"/>
+        </w:rPr>
+      </w:pPr>
+      <w:r>
+        <w:rPr>
+          <w:rFonts w:ascii="Times New Roman" w:hAnsi="Times New Roman" w:cs="Times New Roman"/>
+          <w:sz w:val="32"/>
+          <w:szCs w:val="32"/>
+        </w:rPr>
+        <w:t xml:space="preserve"> In order to define whether the dataset is linear separable or non-linear separable. We use some linear regression model to train and calculate the accuracy of the model with the given data, if the accuracy is approximately to 1 so the data is linear separable or else if it is smaller than 1 then the data is non-linear separable </w:t>
+      </w:r>
+    </w:p>
+    <w:p>
+      <w:pPr>
+        <w:spacing w:line="240" w:lineRule="auto"/>
+        <w:rPr>
+          <w:rFonts w:ascii="Times New Roman" w:hAnsi="Times New Roman" w:cs="Times New Roman"/>
+          <w:sz w:val="32"/>
+          <w:szCs w:val="32"/>
+        </w:rPr>
+      </w:pPr>
+      <w:r>
+        <w:rPr>
+          <w:rFonts w:ascii="Times New Roman" w:hAnsi="Times New Roman" w:cs="Times New Roman"/>
+          <w:sz w:val="32"/>
+          <w:szCs w:val="32"/>
+        </w:rPr>
+        <w:tab/>
+        <w:t>Regarding the mushroom dataset, we use two models to classify the data which are Linear Regression and Linear Support Vector Machine. After training the data we have the accuracy of 0.8</w:t>
+      </w:r>
+      <w:r>
+        <w:rPr>
+          <w:rFonts w:ascii="Times New Roman" w:hAnsi="Times New Roman" w:cs="Times New Roman"/>
+          <w:sz w:val="32"/>
+          <w:szCs w:val="32"/>
+        </w:rPr>
+        <w:t>1</w:t>
+      </w:r>
+      <w:r>
+        <w:rPr>
+          <w:rFonts w:ascii="Times New Roman" w:hAnsi="Times New Roman" w:cs="Times New Roman"/>
+          <w:sz w:val="32"/>
+          <w:szCs w:val="32"/>
+        </w:rPr>
+        <w:t xml:space="preserve"> and 0.7</w:t>
+      </w:r>
+      <w:r>
+        <w:rPr>
+          <w:rFonts w:ascii="Times New Roman" w:hAnsi="Times New Roman" w:cs="Times New Roman"/>
+          <w:sz w:val="32"/>
+          <w:szCs w:val="32"/>
+        </w:rPr>
+        <w:t>1</w:t>
+      </w:r>
+      <w:r>
+        <w:rPr>
+          <w:rFonts w:ascii="Times New Roman" w:hAnsi="Times New Roman" w:cs="Times New Roman"/>
+          <w:sz w:val="32"/>
+          <w:szCs w:val="32"/>
+        </w:rPr>
+        <w:t xml:space="preserve"> respectively to Linear regression model and Linear Support vector machine model, which mean that the data cannot be separated linearly. In conclusion, the mushroom data is non-linear separable.</w:t>
+      </w:r>
+    </w:p>
+    <w:p>
+      <w:pPr>
+        <w:spacing w:line="240" w:lineRule="auto"/>
+        <w:rPr>
+          <w:rFonts w:ascii="Times New Roman" w:hAnsi="Times New Roman" w:cs="Times New Roman"/>
+          <w:sz w:val="32"/>
+          <w:szCs w:val="32"/>
+        </w:rPr>
+      </w:pPr>
+      <w:r>
+        <w:rPr>
+          <w:rFonts w:ascii="Times New Roman" w:hAnsi="Times New Roman" w:cs="Times New Roman"/>
+          <w:sz w:val="32"/>
+          <w:szCs w:val="32"/>
+        </w:rPr>
+        <w:lastRenderedPageBreak/>
+        <w:tab/>
+        <w:t>Regarding the phone dataset,</w:t>
+      </w:r>
+      <w:r>
+        <w:rPr>
+          <w:rFonts w:ascii="Times New Roman" w:hAnsi="Times New Roman" w:cs="Times New Roman"/>
+          <w:sz w:val="32"/>
+          <w:szCs w:val="32"/>
+        </w:rPr>
+        <w:t xml:space="preserve"> we also use </w:t>
+      </w:r>
+      <w:r>
+        <w:rPr>
+          <w:rFonts w:ascii="Times New Roman" w:hAnsi="Times New Roman" w:cs="Times New Roman"/>
+          <w:sz w:val="32"/>
+          <w:szCs w:val="32"/>
+        </w:rPr>
+        <w:t>Linear Regression</w:t>
+      </w:r>
+      <w:r>
+        <w:rPr>
+          <w:rFonts w:ascii="Times New Roman" w:hAnsi="Times New Roman" w:cs="Times New Roman"/>
+          <w:sz w:val="32"/>
+          <w:szCs w:val="32"/>
+        </w:rPr>
+        <w:t xml:space="preserve"> model as the mushroom dataset. After the training, the accuracy that we get is 0.97</w:t>
+      </w:r>
+      <w:r>
+        <w:rPr>
+          <w:rFonts w:ascii="Times New Roman" w:hAnsi="Times New Roman" w:cs="Times New Roman"/>
+          <w:sz w:val="32"/>
+          <w:szCs w:val="32"/>
+        </w:rPr>
+        <w:t>,</w:t>
+      </w:r>
+      <w:r>
+        <w:rPr>
+          <w:rFonts w:ascii="Times New Roman" w:hAnsi="Times New Roman" w:cs="Times New Roman"/>
+          <w:sz w:val="32"/>
+          <w:szCs w:val="32"/>
+        </w:rPr>
+        <w:t xml:space="preserve"> which</w:t>
+      </w:r>
+      <w:r>
+        <w:rPr>
+          <w:rFonts w:ascii="Times New Roman" w:hAnsi="Times New Roman" w:cs="Times New Roman"/>
+          <w:sz w:val="32"/>
+          <w:szCs w:val="32"/>
+        </w:rPr>
+        <w:t xml:space="preserve"> is very high and close to 1</w:t>
+      </w:r>
+      <w:r>
+        <w:rPr>
+          <w:rFonts w:ascii="Times New Roman" w:hAnsi="Times New Roman" w:cs="Times New Roman"/>
+          <w:sz w:val="32"/>
+          <w:szCs w:val="32"/>
+        </w:rPr>
+        <w:t>.</w:t>
+      </w:r>
+      <w:r>
+        <w:rPr>
+          <w:rFonts w:ascii="Times New Roman" w:hAnsi="Times New Roman" w:cs="Times New Roman"/>
+          <w:sz w:val="32"/>
+          <w:szCs w:val="32"/>
+        </w:rPr>
+        <w:t xml:space="preserve"> In a nutshell, the data is linear separable.</w:t>
+      </w:r>
+    </w:p>
+    <w:p>
+      <w:pPr>
+        <w:spacing w:line="480" w:lineRule="auto"/>
+        <w:ind w:left="1003"/>
+        <w:rPr>
+          <w:rFonts w:ascii="Times New Roman" w:hAnsi="Times New Roman" w:cs="Times New Roman"/>
+          <w:b/>
+          <w:bCs/>
+          <w:sz w:val="40"/>
+          <w:szCs w:val="40"/>
+        </w:rPr>
+      </w:pPr>
+    </w:p>
+    <w:p>
+      <w:pPr>
+        <w:spacing w:line="480" w:lineRule="auto"/>
+        <w:ind w:left="1003"/>
+        <w:rPr>
+          <w:rFonts w:ascii="Times New Roman" w:hAnsi="Times New Roman" w:cs="Times New Roman"/>
+          <w:b/>
+          <w:bCs/>
+          <w:sz w:val="40"/>
+          <w:szCs w:val="40"/>
+        </w:rPr>
+      </w:pPr>
+      <w:r>
+        <w:rPr>
+          <w:rFonts w:ascii="Times New Roman" w:hAnsi="Times New Roman" w:cs="Times New Roman"/>
+          <w:b/>
+          <w:bCs/>
+          <w:sz w:val="40"/>
+          <w:szCs w:val="40"/>
+        </w:rPr>
+        <w:t>2.</w:t>
+      </w:r>
+      <w:r>
+        <w:rPr>
+          <w:rFonts w:ascii="Times New Roman" w:hAnsi="Times New Roman" w:cs="Times New Roman"/>
+          <w:b/>
+          <w:bCs/>
+          <w:sz w:val="40"/>
+          <w:szCs w:val="40"/>
+        </w:rPr>
+        <w:t>Set up the SVM</w:t>
+      </w:r>
+    </w:p>
+    <w:p>
+      <w:pPr>
+        <w:spacing w:line="240" w:lineRule="auto"/>
+        <w:ind w:firstLine="720"/>
+        <w:rPr>
+          <w:rFonts w:ascii="Times New Roman" w:hAnsi="Times New Roman" w:cs="Times New Roman"/>
+          <w:sz w:val="32"/>
+          <w:szCs w:val="32"/>
+        </w:rPr>
+      </w:pPr>
+      <w:r>
+        <w:rPr>
+          <w:rFonts w:ascii="Times New Roman" w:hAnsi="Times New Roman" w:cs="Times New Roman"/>
+          <w:sz w:val="32"/>
+          <w:szCs w:val="32"/>
+        </w:rPr>
+        <w:t>To set up the suitable SVM parameters for the dataset, we will create a dictionary name “parameters” including the key such as “kernel”, “C”, “degree”, “coef0”, and “gamma”. Next, for each key, we assign a list or a tuple of values to the keys. For example, the “kernel” assigned a tuple of kernel types (“linear”, “poly”, “</w:t>
+      </w:r>
+      <w:proofErr w:type="spellStart"/>
+      <w:r>
+        <w:rPr>
+          <w:rFonts w:ascii="Times New Roman" w:hAnsi="Times New Roman" w:cs="Times New Roman"/>
+          <w:sz w:val="32"/>
+          <w:szCs w:val="32"/>
+        </w:rPr>
+        <w:t>rbf</w:t>
+      </w:r>
+      <w:proofErr w:type="spellEnd"/>
+      <w:r>
+        <w:rPr>
+          <w:rFonts w:ascii="Times New Roman" w:hAnsi="Times New Roman" w:cs="Times New Roman"/>
+          <w:sz w:val="32"/>
+          <w:szCs w:val="32"/>
+        </w:rPr>
+        <w:t>”, “sigmoid”) and the key “C” assigned a list (‘1’, ’52’, ‘10’), the “degree” assigned a list (‘3’, ‘8’), the “coef0” assigned a list (0.001’, ‘10’, ‘0.5’)</w:t>
+      </w:r>
+      <w:r>
+        <w:rPr>
+          <w:rFonts w:ascii="Times New Roman" w:hAnsi="Times New Roman" w:cs="Times New Roman"/>
+          <w:sz w:val="32"/>
+          <w:szCs w:val="32"/>
+        </w:rPr>
+        <w:t>, the “gamma” assigned a tuple (‘auto’, ’scale’). After that we enable tool name “GridSearchCV” to find the suitable parameters.</w:t>
+      </w:r>
+    </w:p>
+    <w:p>
+      <w:pPr>
+        <w:spacing w:line="240" w:lineRule="auto"/>
+        <w:ind w:firstLine="720"/>
+        <w:rPr>
+          <w:rFonts w:ascii="Times New Roman" w:hAnsi="Times New Roman" w:cs="Times New Roman"/>
+          <w:sz w:val="32"/>
+          <w:szCs w:val="32"/>
+        </w:rPr>
+      </w:pPr>
+      <w:r>
+        <w:rPr>
+          <w:rFonts w:ascii="Times New Roman" w:hAnsi="Times New Roman" w:cs="Times New Roman"/>
+          <w:sz w:val="32"/>
+          <w:szCs w:val="32"/>
+        </w:rPr>
+        <w:t>*</w:t>
+      </w:r>
+      <w:r>
+        <w:rPr>
+          <w:rFonts w:ascii="Times New Roman" w:hAnsi="Times New Roman" w:cs="Times New Roman"/>
+          <w:b/>
+          <w:bCs/>
+          <w:sz w:val="32"/>
+          <w:szCs w:val="32"/>
+          <w:u w:val="single"/>
+        </w:rPr>
+        <w:t>Mushroom dataset</w:t>
+      </w:r>
+      <w:r>
+        <w:rPr>
+          <w:rFonts w:ascii="Times New Roman" w:hAnsi="Times New Roman" w:cs="Times New Roman"/>
+          <w:sz w:val="32"/>
+          <w:szCs w:val="32"/>
+        </w:rPr>
+        <w:t xml:space="preserve">. </w:t>
+      </w:r>
+    </w:p>
+    <w:p>
+      <w:pPr>
+        <w:spacing w:line="240" w:lineRule="auto"/>
+        <w:ind w:firstLine="720"/>
+        <w:rPr>
+          <w:rFonts w:ascii="Times New Roman" w:hAnsi="Times New Roman" w:cs="Times New Roman"/>
+          <w:sz w:val="32"/>
+          <w:szCs w:val="32"/>
+        </w:rPr>
+      </w:pPr>
+      <w:r>
+        <w:rPr>
+          <w:rFonts w:ascii="Times New Roman" w:hAnsi="Times New Roman" w:cs="Times New Roman"/>
+          <w:sz w:val="32"/>
+          <w:szCs w:val="32"/>
+        </w:rPr>
+        <w:t xml:space="preserve">By running the tool, we can find that the suitable parameters for the selected dataset are </w:t>
+      </w:r>
+      <w:r>
+        <w:rPr>
+          <w:rFonts w:ascii="Times New Roman" w:hAnsi="Times New Roman" w:cs="Times New Roman"/>
+          <w:sz w:val="32"/>
+          <w:szCs w:val="32"/>
+        </w:rPr>
+        <w:t>{'C': 52, 'coef0': 0.5, 'degree': 8, 'gamma': 'auto', 'kernel': 'poly'}</w:t>
+      </w:r>
+      <w:r>
+        <w:rPr>
+          <w:rFonts w:ascii="Times New Roman" w:hAnsi="Times New Roman" w:cs="Times New Roman"/>
+          <w:sz w:val="32"/>
+          <w:szCs w:val="32"/>
+        </w:rPr>
+        <w:t>.</w:t>
+      </w:r>
+    </w:p>
+    <w:p>
+      <w:pPr>
+        <w:spacing w:line="240" w:lineRule="auto"/>
+        <w:rPr>
+          <w:rFonts w:ascii="Times New Roman" w:hAnsi="Times New Roman" w:cs="Times New Roman"/>
+          <w:b/>
+          <w:bCs/>
+          <w:sz w:val="32"/>
+          <w:szCs w:val="32"/>
+        </w:rPr>
+      </w:pPr>
+      <w:r>
+        <w:rPr>
+          <w:rFonts w:ascii="Times New Roman" w:hAnsi="Times New Roman" w:cs="Times New Roman"/>
+          <w:sz w:val="32"/>
+          <w:szCs w:val="32"/>
+        </w:rPr>
+        <w:tab/>
+      </w:r>
+      <w:r>
+        <w:rPr>
+          <w:rFonts w:ascii="Times New Roman" w:hAnsi="Times New Roman" w:cs="Times New Roman"/>
+          <w:b/>
+          <w:bCs/>
+          <w:sz w:val="32"/>
+          <w:szCs w:val="32"/>
+        </w:rPr>
+        <w:t>*Phone dataset</w:t>
+      </w:r>
+    </w:p>
+    <w:p>
+      <w:pPr>
+        <w:spacing w:line="240" w:lineRule="auto"/>
+        <w:rPr>
+          <w:rFonts w:ascii="Times New Roman" w:hAnsi="Times New Roman" w:cs="Times New Roman"/>
+          <w:sz w:val="32"/>
+          <w:szCs w:val="32"/>
+        </w:rPr>
+      </w:pPr>
+      <w:r>
+        <w:rPr>
+          <w:rFonts w:ascii="Times New Roman" w:hAnsi="Times New Roman" w:cs="Times New Roman"/>
+          <w:sz w:val="32"/>
+          <w:szCs w:val="32"/>
+        </w:rPr>
+        <w:tab/>
+        <w:t xml:space="preserve">Using the same tool, we can find the suitable parameters for the dataset are </w:t>
+      </w:r>
+      <w:r>
+        <w:rPr>
+          <w:rFonts w:ascii="Times New Roman" w:hAnsi="Times New Roman" w:cs="Times New Roman"/>
+          <w:sz w:val="32"/>
+          <w:szCs w:val="32"/>
+        </w:rPr>
+        <w:t>{'C': 52, 'coef0': 0.001, 'degree': 3, 'gamma': 'auto', 'kernel': 'linear'}</w:t>
+      </w:r>
+      <w:r>
+        <w:rPr>
+          <w:rFonts w:ascii="Times New Roman" w:hAnsi="Times New Roman" w:cs="Times New Roman"/>
+          <w:sz w:val="32"/>
+          <w:szCs w:val="32"/>
+        </w:rPr>
+        <w:t>.</w:t>
+      </w:r>
+    </w:p>
+    <w:p>
+      <w:pPr>
+        <w:spacing w:line="240" w:lineRule="auto"/>
+        <w:rPr>
+          <w:rFonts w:ascii="Times New Roman" w:hAnsi="Times New Roman" w:cs="Times New Roman"/>
+          <w:sz w:val="32"/>
+          <w:szCs w:val="32"/>
+        </w:rPr>
+      </w:pPr>
+    </w:p>
+    <w:p>
+      <w:pPr>
+        <w:spacing w:line="240" w:lineRule="auto"/>
+        <w:rPr>
+          <w:rFonts w:ascii="Times New Roman" w:hAnsi="Times New Roman" w:cs="Times New Roman"/>
+          <w:b/>
+          <w:bCs/>
+          <w:sz w:val="40"/>
+          <w:szCs w:val="40"/>
+        </w:rPr>
+      </w:pPr>
+      <w:r>
+        <w:rPr>
+          <w:rFonts w:ascii="Times New Roman" w:hAnsi="Times New Roman" w:cs="Times New Roman"/>
+          <w:sz w:val="32"/>
+          <w:szCs w:val="32"/>
+        </w:rPr>
+        <w:tab/>
+      </w:r>
+      <w:r>
+        <w:rPr>
+          <w:rFonts w:ascii="Times New Roman" w:hAnsi="Times New Roman" w:cs="Times New Roman"/>
+          <w:b/>
+          <w:bCs/>
+          <w:sz w:val="40"/>
+          <w:szCs w:val="40"/>
+        </w:rPr>
+        <w:t>3.SVM’s performance.</w:t>
+      </w:r>
+    </w:p>
+    <w:p>
+      <w:pPr>
+        <w:spacing w:line="240" w:lineRule="auto"/>
+        <w:rPr>
+          <w:rFonts w:ascii="Times New Roman" w:hAnsi="Times New Roman" w:cs="Times New Roman"/>
+          <w:sz w:val="32"/>
+          <w:szCs w:val="32"/>
+        </w:rPr>
+      </w:pPr>
+      <w:r>
+        <w:rPr>
+          <w:rFonts w:ascii="Times New Roman" w:hAnsi="Times New Roman" w:cs="Times New Roman"/>
+          <w:sz w:val="32"/>
+          <w:szCs w:val="32"/>
+        </w:rPr>
+        <w:tab/>
+        <w:t>By using the above parameters that we found in the previous part, we start to train the SVM model with the selected datasets.</w:t>
+      </w:r>
+    </w:p>
+    <w:p>
+      <w:pPr>
+        <w:spacing w:line="240" w:lineRule="auto"/>
+        <w:rPr>
+          <w:rFonts w:ascii="Times New Roman" w:hAnsi="Times New Roman" w:cs="Times New Roman"/>
+          <w:sz w:val="32"/>
+          <w:szCs w:val="32"/>
+        </w:rPr>
+      </w:pPr>
+      <w:r>
+        <w:rPr>
+          <w:rFonts w:ascii="Times New Roman" w:hAnsi="Times New Roman" w:cs="Times New Roman"/>
+          <w:sz w:val="32"/>
+          <w:szCs w:val="32"/>
+        </w:rPr>
+        <w:tab/>
+        <w:t>*Mushroom dataset.</w:t>
+      </w:r>
+    </w:p>
+    <w:p>
+      <w:pPr>
+        <w:spacing w:line="240" w:lineRule="auto"/>
+        <w:rPr>
+          <w:rFonts w:ascii="Times New Roman" w:hAnsi="Times New Roman" w:cs="Times New Roman"/>
+          <w:sz w:val="32"/>
+          <w:szCs w:val="32"/>
+        </w:rPr>
+      </w:pPr>
+      <w:r>
+        <w:rPr>
+          <w:rFonts w:ascii="Times New Roman" w:hAnsi="Times New Roman" w:cs="Times New Roman"/>
+          <w:sz w:val="32"/>
+          <w:szCs w:val="32"/>
+        </w:rPr>
+        <w:tab/>
+        <w:t xml:space="preserve">Firstly, we </w:t>
+      </w:r>
+      <w:r>
+        <w:rPr>
+          <w:rFonts w:ascii="Times New Roman" w:hAnsi="Times New Roman" w:cs="Times New Roman"/>
+          <w:sz w:val="32"/>
+          <w:szCs w:val="32"/>
+        </w:rPr>
+        <w:t>split the dataset into training and testing set using “train_test_split” . After that we create an SV</w:t>
+      </w:r>
+      <w:r>
+        <w:rPr>
+          <w:rFonts w:ascii="Times New Roman" w:hAnsi="Times New Roman" w:cs="Times New Roman"/>
+          <w:sz w:val="32"/>
+          <w:szCs w:val="32"/>
+        </w:rPr>
+        <w:t>M</w:t>
+      </w:r>
+      <w:r>
+        <w:rPr>
+          <w:rFonts w:ascii="Times New Roman" w:hAnsi="Times New Roman" w:cs="Times New Roman"/>
+          <w:sz w:val="32"/>
+          <w:szCs w:val="32"/>
+        </w:rPr>
+        <w:t xml:space="preserve"> model with the parameters that suitable for the dataset above. The next step is to train the model with the training set that has just been created. We can plot the heatmap of the confusion matrix for the prediction of the model with the testing set below:</w:t>
+      </w:r>
+    </w:p>
+    <w:p>
+      <w:pPr>
+        <w:spacing w:line="240" w:lineRule="auto"/>
+        <w:rPr>
+          <w:rFonts w:ascii="Times New Roman" w:hAnsi="Times New Roman" w:cs="Times New Roman"/>
+          <w:sz w:val="32"/>
+          <w:szCs w:val="32"/>
+        </w:rPr>
+      </w:pPr>
+      <w:r>
+        <w:rPr>
+          <w:rFonts w:ascii="Times New Roman" w:hAnsi="Times New Roman" w:cs="Times New Roman"/>
+          <w:sz w:val="32"/>
+          <w:szCs w:val="32"/>
+        </w:rPr>
+        <w:lastRenderedPageBreak/>
+        <w:tab/>
+      </w:r>
+      <w:r>
+        <w:rPr>
+          <w:rFonts w:ascii="Times New Roman" w:hAnsi="Times New Roman" w:cs="Times New Roman"/>
+          <w:sz w:val="32"/>
+          <w:szCs w:val="32"/>
+        </w:rPr>
+        <w:drawing>
+          <wp:inline distT="0" distB="0" distL="0" distR="0" wp14:anchorId="73E9B35C" wp14:editId="5A870407">
+            <wp:extent cx="4547746" cy="3536950"/>
+            <wp:effectExtent l="0" t="0" r="5715" b="6350"/>
+            <wp:docPr id="1741899093" name="Picture 1"/>
+            <wp:cNvGraphicFramePr>
+              <a:graphicFrameLocks xmlns:a="http://schemas.openxmlformats.org/drawingml/2006/main" noChangeAspect="1"/>
+            </wp:cNvGraphicFramePr>
+            <a:graphic xmlns:a="http://schemas.openxmlformats.org/drawingml/2006/main">
+              <a:graphicData uri="http://schemas.openxmlformats.org/drawingml/2006/picture">
+                <pic:pic xmlns:pic="http://schemas.openxmlformats.org/drawingml/2006/picture">
+                  <pic:nvPicPr>
+                    <pic:cNvPr id="1741899093" name=""/>
+                    <pic:cNvPicPr/>
+                  </pic:nvPicPr>
+                  <pic:blipFill>
+                    <a:blip r:embed="rId20"/>
+                    <a:stretch>
+                      <a:fillRect/>
+                    </a:stretch>
+                  </pic:blipFill>
+                  <pic:spPr>
+                    <a:xfrm>
+                      <a:off x="0" y="0"/>
+                      <a:ext cx="4598442" cy="3576378"/>
+                    </a:xfrm>
+                    <a:prstGeom prst="rect">
+                      <a:avLst/>
+                    </a:prstGeom>
+                  </pic:spPr>
+                </pic:pic>
+              </a:graphicData>
+            </a:graphic>
+          </wp:inline>
+        </w:drawing>
+      </w:r>
+      <w:r>
+        <w:rPr>
+          <w:rFonts w:ascii="Times New Roman" w:hAnsi="Times New Roman" w:cs="Times New Roman"/>
+          <w:sz w:val="32"/>
+          <w:szCs w:val="32"/>
+        </w:rPr>
+        <w:tab/>
+      </w:r>
+    </w:p>
+    <w:p>
+      <w:pPr>
+        <w:spacing w:line="240" w:lineRule="auto"/>
+        <w:rPr>
+          <w:rFonts w:ascii="Times New Roman" w:hAnsi="Times New Roman" w:cs="Times New Roman"/>
+          <w:sz w:val="32"/>
+          <w:szCs w:val="32"/>
+        </w:rPr>
+      </w:pPr>
+      <w:r>
+        <w:rPr>
+          <w:rFonts w:ascii="Times New Roman" w:hAnsi="Times New Roman" w:cs="Times New Roman"/>
+          <w:sz w:val="32"/>
+          <w:szCs w:val="32"/>
+        </w:rPr>
+        <w:t>With the confusion matrix above, we can calculate the accuracy of the model and this have a result of 99.9% which means that the dataset is well split and the model did it perfectly.</w:t>
+      </w:r>
+    </w:p>
+    <w:p>
+      <w:pPr>
+        <w:spacing w:line="240" w:lineRule="auto"/>
+        <w:rPr>
+          <w:rFonts w:ascii="Times New Roman" w:hAnsi="Times New Roman" w:cs="Times New Roman"/>
+          <w:sz w:val="32"/>
+          <w:szCs w:val="32"/>
+        </w:rPr>
+      </w:pPr>
+      <w:r>
+        <w:rPr>
+          <w:rFonts w:ascii="Times New Roman" w:hAnsi="Times New Roman" w:cs="Times New Roman"/>
+          <w:sz w:val="32"/>
+          <w:szCs w:val="32"/>
+        </w:rPr>
+        <w:t xml:space="preserve"> </w:t>
+      </w:r>
+      <w:r>
+        <w:rPr>
+          <w:rFonts w:ascii="Times New Roman" w:hAnsi="Times New Roman" w:cs="Times New Roman"/>
+          <w:sz w:val="32"/>
+          <w:szCs w:val="32"/>
+        </w:rPr>
+        <w:tab/>
+      </w:r>
+      <w:r>
+        <w:rPr>
+          <w:rFonts w:ascii="Times New Roman" w:hAnsi="Times New Roman" w:cs="Times New Roman"/>
+          <w:sz w:val="32"/>
+          <w:szCs w:val="32"/>
+        </w:rPr>
+        <w:tab/>
+        <w:t>*Phone dataset.</w:t>
+      </w:r>
+    </w:p>
+    <w:p>
+      <w:pPr>
+        <w:spacing w:line="240" w:lineRule="auto"/>
+        <w:rPr>
+          <w:rFonts w:ascii="Times New Roman" w:hAnsi="Times New Roman" w:cs="Times New Roman"/>
+          <w:sz w:val="32"/>
+          <w:szCs w:val="32"/>
+        </w:rPr>
+      </w:pPr>
+      <w:r>
+        <w:rPr>
+          <w:rFonts w:ascii="Times New Roman" w:hAnsi="Times New Roman" w:cs="Times New Roman"/>
+          <w:sz w:val="32"/>
+          <w:szCs w:val="32"/>
+        </w:rPr>
+        <w:tab/>
+        <w:t>With the same steps as the mushroom dataset, we can train the SV</w:t>
+      </w:r>
+      <w:r>
+        <w:rPr>
+          <w:rFonts w:ascii="Times New Roman" w:hAnsi="Times New Roman" w:cs="Times New Roman"/>
+          <w:sz w:val="32"/>
+          <w:szCs w:val="32"/>
+        </w:rPr>
+        <w:t>M</w:t>
+      </w:r>
+      <w:r>
+        <w:rPr>
+          <w:rFonts w:ascii="Times New Roman" w:hAnsi="Times New Roman" w:cs="Times New Roman"/>
+          <w:sz w:val="32"/>
+          <w:szCs w:val="32"/>
+        </w:rPr>
+        <w:t xml:space="preserve"> model</w:t>
+      </w:r>
+      <w:r>
+        <w:rPr>
+          <w:rFonts w:ascii="Times New Roman" w:hAnsi="Times New Roman" w:cs="Times New Roman"/>
+          <w:sz w:val="32"/>
+          <w:szCs w:val="32"/>
+        </w:rPr>
+        <w:t xml:space="preserve"> with the selected dataset and get the confusion matrix as below:</w:t>
+      </w:r>
+    </w:p>
+    <w:p>
+      <w:pPr>
+        <w:spacing w:line="240" w:lineRule="auto"/>
+        <w:rPr>
+          <w:rFonts w:ascii="Times New Roman" w:hAnsi="Times New Roman" w:cs="Times New Roman"/>
+          <w:sz w:val="32"/>
+          <w:szCs w:val="32"/>
+        </w:rPr>
+      </w:pPr>
+      <w:r>
+        <w:rPr>
+          <w:rFonts w:ascii="Times New Roman" w:hAnsi="Times New Roman" w:cs="Times New Roman"/>
+          <w:sz w:val="32"/>
+          <w:szCs w:val="32"/>
+        </w:rPr>
+        <w:tab/>
+      </w:r>
+      <w:r>
+        <w:rPr>
+          <w:rFonts w:ascii="Times New Roman" w:hAnsi="Times New Roman" w:cs="Times New Roman"/>
+          <w:sz w:val="32"/>
+          <w:szCs w:val="32"/>
+        </w:rPr>
+        <w:t xml:space="preserve"> </w:t>
+      </w:r>
+      <w:r>
+        <w:rPr>
+          <w:rFonts w:ascii="Times New Roman" w:hAnsi="Times New Roman" w:cs="Times New Roman"/>
+          <w:sz w:val="32"/>
+          <w:szCs w:val="32"/>
+        </w:rPr>
+        <w:drawing>
+          <wp:inline distT="0" distB="0" distL="0" distR="0" wp14:anchorId="11E9DE0F" wp14:editId="653B9B9F">
+            <wp:extent cx="4500385" cy="3548081"/>
+            <wp:effectExtent l="0" t="0" r="0" b="0"/>
+            <wp:docPr id="405193703" name="Picture 1"/>
+            <wp:cNvGraphicFramePr>
+              <a:graphicFrameLocks xmlns:a="http://schemas.openxmlformats.org/drawingml/2006/main" noChangeAspect="1"/>
+            </wp:cNvGraphicFramePr>
+            <a:graphic xmlns:a="http://schemas.openxmlformats.org/drawingml/2006/main">
+              <a:graphicData uri="http://schemas.openxmlformats.org/drawingml/2006/picture">
+                <pic:pic xmlns:pic="http://schemas.openxmlformats.org/drawingml/2006/picture">
+                  <pic:nvPicPr>
+                    <pic:cNvPr id="405193703" name=""/>
+                    <pic:cNvPicPr/>
+                  </pic:nvPicPr>
+                  <pic:blipFill>
+                    <a:blip r:embed="rId21"/>
+                    <a:stretch>
+                      <a:fillRect/>
+                    </a:stretch>
+                  </pic:blipFill>
+                  <pic:spPr>
+                    <a:xfrm>
+                      <a:off x="0" y="0"/>
+                      <a:ext cx="4515373" cy="3559897"/>
+                    </a:xfrm>
+                    <a:prstGeom prst="rect">
+                      <a:avLst/>
+                    </a:prstGeom>
+                  </pic:spPr>
+                </pic:pic>
+              </a:graphicData>
+            </a:graphic>
+          </wp:inline>
+        </w:drawing>
+      </w:r>
+    </w:p>
+    <w:p>
+      <w:pPr>
+        <w:spacing w:line="240" w:lineRule="auto"/>
+        <w:rPr>
+          <w:rFonts w:ascii="Times New Roman" w:hAnsi="Times New Roman" w:cs="Times New Roman"/>
+          <w:sz w:val="32"/>
+          <w:szCs w:val="32"/>
+        </w:rPr>
+      </w:pPr>
+      <w:r>
+        <w:rPr>
+          <w:rFonts w:ascii="Times New Roman" w:hAnsi="Times New Roman" w:cs="Times New Roman"/>
+          <w:sz w:val="32"/>
+          <w:szCs w:val="32"/>
+        </w:rPr>
+        <w:lastRenderedPageBreak/>
+        <w:t xml:space="preserve"> </w:t>
+      </w:r>
+      <w:r>
+        <w:rPr>
+          <w:rFonts w:ascii="Times New Roman" w:hAnsi="Times New Roman" w:cs="Times New Roman"/>
+          <w:sz w:val="32"/>
+          <w:szCs w:val="32"/>
+        </w:rPr>
+        <w:tab/>
+        <w:t>The accuracy that we can compute with the given confusion matrix is 97.25%, which is also very high and gives we the conclusion that the model fit very well on the dataset.</w:t>
+      </w:r>
+    </w:p>
+    <w:p>
+      <w:pPr>
+        <w:spacing w:line="240" w:lineRule="auto"/>
+        <w:rPr>
+          <w:rFonts w:ascii="Times New Roman" w:hAnsi="Times New Roman" w:cs="Times New Roman"/>
+          <w:sz w:val="32"/>
+          <w:szCs w:val="32"/>
+        </w:rPr>
+      </w:pPr>
+    </w:p>
+    <w:p>
+      <w:pPr>
+        <w:spacing w:line="240" w:lineRule="auto"/>
+        <w:ind w:left="720"/>
+        <w:rPr>
+          <w:rFonts w:ascii="Times New Roman" w:hAnsi="Times New Roman" w:cs="Times New Roman"/>
+          <w:b/>
+          <w:bCs/>
+          <w:sz w:val="40"/>
+          <w:szCs w:val="40"/>
+        </w:rPr>
+      </w:pPr>
+      <w:r>
+        <w:rPr>
+          <w:rFonts w:ascii="Times New Roman" w:hAnsi="Times New Roman" w:cs="Times New Roman"/>
+          <w:b/>
+          <w:bCs/>
+          <w:sz w:val="40"/>
+          <w:szCs w:val="40"/>
+        </w:rPr>
+        <w:t>4.</w:t>
+      </w:r>
+      <w:r>
+        <w:rPr>
+          <w:rFonts w:ascii="Times New Roman" w:hAnsi="Times New Roman" w:cs="Times New Roman"/>
+          <w:b/>
+          <w:bCs/>
+          <w:sz w:val="40"/>
+          <w:szCs w:val="40"/>
+        </w:rPr>
+        <w:t xml:space="preserve"> Multi-class</w:t>
+      </w:r>
+      <w:r>
+        <w:rPr>
+          <w:rFonts w:ascii="Times New Roman" w:hAnsi="Times New Roman" w:cs="Times New Roman"/>
+          <w:b/>
+          <w:bCs/>
+          <w:sz w:val="40"/>
+          <w:szCs w:val="40"/>
+        </w:rPr>
+        <w:t xml:space="preserve"> datasets</w:t>
+      </w:r>
+    </w:p>
+    <w:p>
+      <w:pPr>
+        <w:ind w:firstLine="720"/>
+        <w:rPr>
+          <w:rFonts w:ascii="Times New Roman" w:hAnsi="Times New Roman" w:cs="Times New Roman"/>
+          <w:sz w:val="32"/>
+          <w:szCs w:val="32"/>
+        </w:rPr>
+      </w:pPr>
+      <w:r>
+        <w:rPr>
+          <w:rFonts w:ascii="Times New Roman" w:hAnsi="Times New Roman" w:cs="Times New Roman"/>
+          <w:sz w:val="32"/>
+          <w:szCs w:val="32"/>
+        </w:rPr>
+        <w:t>There are 2</w:t>
+      </w:r>
+      <w:r>
+        <w:rPr>
+          <w:rFonts w:ascii="Times New Roman" w:hAnsi="Times New Roman" w:cs="Times New Roman"/>
+          <w:sz w:val="32"/>
+          <w:szCs w:val="32"/>
+        </w:rPr>
+        <w:t xml:space="preserve"> most common</w:t>
+      </w:r>
+      <w:r>
+        <w:rPr>
+          <w:rFonts w:ascii="Times New Roman" w:hAnsi="Times New Roman" w:cs="Times New Roman"/>
+          <w:sz w:val="32"/>
+          <w:szCs w:val="32"/>
+        </w:rPr>
+        <w:t xml:space="preserve"> ways </w:t>
+      </w:r>
+      <w:r>
+        <w:rPr>
+          <w:rFonts w:ascii="Times New Roman" w:hAnsi="Times New Roman" w:cs="Times New Roman"/>
+          <w:sz w:val="32"/>
+          <w:szCs w:val="32"/>
+        </w:rPr>
+        <w:t>for SVM to handle the classification task for multi-class dataset</w:t>
+      </w:r>
+      <w:r>
+        <w:rPr>
+          <w:rFonts w:ascii="Times New Roman" w:hAnsi="Times New Roman" w:cs="Times New Roman"/>
+          <w:sz w:val="32"/>
+          <w:szCs w:val="32"/>
+        </w:rPr>
+        <w:t xml:space="preserve"> which are “One-vs-Rest” and “One-vs-One”:</w:t>
+      </w:r>
+    </w:p>
+    <w:p>
+      <w:pPr>
+        <w:ind w:firstLine="720"/>
+        <w:rPr>
+          <w:rFonts w:ascii="Times New Roman" w:hAnsi="Times New Roman" w:cs="Times New Roman"/>
+          <w:sz w:val="32"/>
+          <w:szCs w:val="32"/>
+        </w:rPr>
+      </w:pPr>
+      <w:r>
+        <w:rPr>
+          <w:rFonts w:ascii="Times New Roman" w:hAnsi="Times New Roman" w:cs="Times New Roman"/>
+          <w:sz w:val="32"/>
+          <w:szCs w:val="32"/>
+        </w:rPr>
+        <w:t>With the “One-vs-Rest” ways, with n classes in the dataset, we will train n SVMs. For each classifier, we will treat the current class as positive and the other are negative. During the prediction, we will choose the highest score of the output as the final prediction.</w:t>
+      </w:r>
+    </w:p>
+    <w:p>
+      <w:pPr>
+        <w:ind w:firstLine="720"/>
+        <w:rPr>
+          <w:rFonts w:ascii="Times New Roman" w:hAnsi="Times New Roman" w:cs="Times New Roman"/>
+          <w:sz w:val="32"/>
+          <w:szCs w:val="32"/>
+        </w:rPr>
+      </w:pPr>
+      <w:r>
+        <w:rPr>
+          <w:rFonts w:ascii="Times New Roman" w:hAnsi="Times New Roman" w:cs="Times New Roman"/>
+          <w:sz w:val="32"/>
+          <w:szCs w:val="32"/>
+        </w:rPr>
+        <w:t xml:space="preserve">With the “One-vs-One” way, we will create a binary classifier for each pair of classes, which means that we will have (n*(n-1)/2 classifiers. For each classifier, </w:t>
+      </w:r>
+      <w:r>
+        <w:rPr>
+          <w:rFonts w:ascii="Times New Roman" w:hAnsi="Times New Roman" w:cs="Times New Roman"/>
+          <w:sz w:val="32"/>
+          <w:szCs w:val="32"/>
+        </w:rPr>
+        <w:t xml:space="preserve">we only train on the data of two classes and ignore the rest. During the prediction, </w:t>
+      </w:r>
+      <w:r>
+        <w:rPr>
+          <w:rFonts w:ascii="Times New Roman" w:hAnsi="Times New Roman" w:cs="Times New Roman"/>
+          <w:sz w:val="32"/>
+          <w:szCs w:val="32"/>
+        </w:rPr>
+        <w:t>we employ majority voting along with the distance from the margin as a confidence criterion</w:t>
+      </w:r>
+      <w:r>
+        <w:rPr>
+          <w:rFonts w:ascii="Times New Roman" w:hAnsi="Times New Roman" w:cs="Times New Roman"/>
+          <w:sz w:val="32"/>
+          <w:szCs w:val="32"/>
+        </w:rPr>
+        <w:t xml:space="preserve">. </w:t>
+      </w:r>
+    </w:p>
+    <w:p>
+      <w:pPr>
+        <w:pStyle w:val="ListParagraph"/>
+        <w:spacing w:line="240" w:lineRule="auto"/>
+        <w:ind w:left="1080"/>
+        <w:rPr>
+          <w:rFonts w:ascii="Times New Roman" w:hAnsi="Times New Roman" w:cs="Times New Roman"/>
+          <w:sz w:val="32"/>
+          <w:szCs w:val="32"/>
+        </w:rPr>
+      </w:pPr>
+    </w:p>
+    <w:p>
+      <w:pPr>
+        <w:pStyle w:val="ListParagraph"/>
+        <w:spacing w:line="240" w:lineRule="auto"/>
+        <w:ind w:left="1080"/>
+        <w:rPr>
+          <w:rFonts w:ascii="Times New Roman" w:hAnsi="Times New Roman" w:cs="Times New Roman"/>
+          <w:sz w:val="32"/>
+          <w:szCs w:val="32"/>
+        </w:rPr>
+      </w:pPr>
+    </w:p>
+    <w:p>
+      <w:pPr>
+        <w:spacing w:line="480" w:lineRule="auto"/>
+        <w:ind w:left="1003"/>
+        <w:rPr>
+          <w:rFonts w:ascii="Times New Roman" w:hAnsi="Times New Roman" w:cs="Times New Roman"/>
+          <w:sz w:val="32"/>
+          <w:szCs w:val="32"/>
+        </w:rPr>
+      </w:pPr>
+    </w:p>
+    <w:p>
+      <w:pPr>
+        <w:spacing w:line="240" w:lineRule="auto"/>
+        <w:rPr>
+          <w:rFonts w:ascii="Times New Roman" w:hAnsi="Times New Roman" w:cs="Times New Roman"/>
+          <w:sz w:val="32"/>
+          <w:szCs w:val="32"/>
+        </w:rPr>
+      </w:pPr>
+      <w:r>
+        <w:rPr>
+          <w:rFonts w:ascii="Times New Roman" w:hAnsi="Times New Roman" w:cs="Times New Roman"/>
+          <w:sz w:val="32"/>
+          <w:szCs w:val="32"/>
+        </w:rPr>
+        <w:tab/>
+      </w:r>
+    </w:p>
+    <w:p>
+      <w:pPr>
+        <w:spacing w:line="240" w:lineRule="auto"/>
+        <w:rPr>
+          <w:rFonts w:ascii="Times New Roman" w:hAnsi="Times New Roman" w:cs="Times New Roman"/>
+          <w:sz w:val="32"/>
+          <w:szCs w:val="32"/>
         </w:rPr>
       </w:pPr>
     </w:p>
     <w:sectPr>
-      <w:headerReference w:type="default" r:id="rId20"/>
+      <w:headerReference w:type="default" r:id="rId22"/>
       <w:pgSz w:w="12240" w:h="15840"/>
       <w:pgMar w:top="720" w:right="720" w:bottom="720" w:left="720" w:header="720" w:footer="720" w:gutter="0"/>
       <w:cols w:space="720"/>
@@ -2160,7 +3252,7 @@
 </file>
 
 <file path=word/endnotes.xml><?xml version="1.0" encoding="utf-8"?>
-<w:endnotes xmlns:wpc="http://schemas.microsoft.com/office/word/2010/wordprocessingCanvas" xmlns:cx="http://schemas.microsoft.com/office/drawing/2014/chartex" xmlns:cx1="http://schemas.microsoft.com/office/drawing/2015/9/8/chartex" xmlns:cx2="http://schemas.microsoft.com/office/drawing/2015/10/21/chartex" xmlns:cx3="http://schemas.microsoft.com/office/drawing/2016/5/9/chartex" xmlns:cx4="http://schemas.microsoft.com/office/drawing/2016/5/10/chartex" xmlns:cx5="http://schemas.microsoft.com/office/drawing/2016/5/11/chartex" xmlns:cx6="http://schemas.microsoft.com/office/drawing/2016/5/12/chartex" xmlns:cx7="http://schemas.microsoft.com/office/drawing/2016/5/13/chartex" xmlns:cx8="http://schemas.microsoft.com/office/drawing/2016/5/14/chartex" xmlns:mc="http://schemas.openxmlformats.org/markup-compatibility/2006" xmlns:aink="http://schemas.microsoft.com/office/drawing/2016/ink" xmlns:am3d="http://schemas.microsoft.com/office/drawing/2017/model3d" xmlns:o="urn:schemas-microsoft-com:office:office" xmlns:r="http://schemas.openxmlformats.org/officeDocument/2006/relationships" xmlns:m="http://schemas.openxmlformats.org/officeDocument/2006/math" xmlns:v="urn:schemas-microsoft-com:vml" xmlns:wp14="http://schemas.microsoft.com/office/word/2010/wordprocessingDrawing" xmlns:wp="http://schemas.openxmlformats.org/drawingml/2006/wordprocessingDrawing" xmlns:w10="urn:schemas-microsoft-com:office:word" xmlns:w="http://schemas.openxmlformats.org/wordprocessingml/2006/main" xmlns:w14="http://schemas.microsoft.com/office/word/2010/wordml" xmlns:w15="http://schemas.microsoft.com/office/word/2012/wordml" xmlns:w16cex="http://schemas.microsoft.com/office/word/2018/wordml/cex" xmlns:w16cid="http://schemas.microsoft.com/office/word/2016/wordml/cid" xmlns:w16="http://schemas.microsoft.com/office/word/2018/wordml" xmlns:w16sdtdh="http://schemas.microsoft.com/office/word/2020/wordml/sdtdatahash" xmlns:w16se="http://schemas.microsoft.com/office/word/2015/wordml/symex" xmlns:wpg="http://schemas.microsoft.com/office/word/2010/wordprocessingGroup" xmlns:wpi="http://schemas.microsoft.com/office/word/2010/wordprocessingInk" xmlns:wne="http://schemas.microsoft.com/office/word/2006/wordml" xmlns:wps="http://schemas.microsoft.com/office/word/2010/wordprocessingShape" mc:Ignorable="w14 w15 w16se w16cid w16 w16cex w16sdtdh wp14">
+<w:endnotes xmlns:wpc="http://schemas.microsoft.com/office/word/2010/wordprocessingCanvas" xmlns:cx="http://schemas.microsoft.com/office/drawing/2014/chartex" xmlns:cx1="http://schemas.microsoft.com/office/drawing/2015/9/8/chartex" xmlns:cx2="http://schemas.microsoft.com/office/drawing/2015/10/21/chartex" xmlns:cx3="http://schemas.microsoft.com/office/drawing/2016/5/9/chartex" xmlns:cx4="http://schemas.microsoft.com/office/drawing/2016/5/10/chartex" xmlns:cx5="http://schemas.microsoft.com/office/drawing/2016/5/11/chartex" xmlns:cx6="http://schemas.microsoft.com/office/drawing/2016/5/12/chartex" xmlns:cx7="http://schemas.microsoft.com/office/drawing/2016/5/13/chartex" xmlns:cx8="http://schemas.microsoft.com/office/drawing/2016/5/14/chartex" xmlns:mc="http://schemas.openxmlformats.org/markup-compatibility/2006" xmlns:aink="http://schemas.microsoft.com/office/drawing/2016/ink" xmlns:am3d="http://schemas.microsoft.com/office/drawing/2017/model3d" xmlns:o="urn:schemas-microsoft-com:office:office" xmlns:oel="http://schemas.microsoft.com/office/2019/extlst" xmlns:r="http://schemas.openxmlformats.org/officeDocument/2006/relationships" xmlns:m="http://schemas.openxmlformats.org/officeDocument/2006/math" xmlns:v="urn:schemas-microsoft-com:vml" xmlns:wp14="http://schemas.microsoft.com/office/word/2010/wordprocessingDrawing" xmlns:wp="http://schemas.openxmlformats.org/drawingml/2006/wordprocessingDrawing" xmlns:w10="urn:schemas-microsoft-com:office:word" xmlns:w="http://schemas.openxmlformats.org/wordprocessingml/2006/main" xmlns:w14="http://schemas.microsoft.com/office/word/2010/wordml" xmlns:w15="http://schemas.microsoft.com/office/word/2012/wordml" xmlns:w16cex="http://schemas.microsoft.com/office/word/2018/wordml/cex" xmlns:w16cid="http://schemas.microsoft.com/office/word/2016/wordml/cid" xmlns:w16="http://schemas.microsoft.com/office/word/2018/wordml" xmlns:w16du="http://schemas.microsoft.com/office/word/2023/wordml/word16du" xmlns:w16sdtdh="http://schemas.microsoft.com/office/word/2020/wordml/sdtdatahash" xmlns:w16se="http://schemas.microsoft.com/office/word/2015/wordml/symex" xmlns:wpg="http://schemas.microsoft.com/office/word/2010/wordprocessingGroup" xmlns:wpi="http://schemas.microsoft.com/office/word/2010/wordprocessingInk" xmlns:wne="http://schemas.microsoft.com/office/word/2006/wordml" xmlns:wps="http://schemas.microsoft.com/office/word/2010/wordprocessingShape" mc:Ignorable="w14 w15 w16se w16cid w16 w16cex w16sdtdh w16du wp14">
   <w:endnote w:type="separator" w:id="-1">
     <w:p>
       <w:pPr>
@@ -2185,7 +3277,7 @@
 </file>
 
 <file path=word/footnotes.xml><?xml version="1.0" encoding="utf-8"?>
-<w:footnotes xmlns:wpc="http://schemas.microsoft.com/office/word/2010/wordprocessingCanvas" xmlns:cx="http://schemas.microsoft.com/office/drawing/2014/chartex" xmlns:cx1="http://schemas.microsoft.com/office/drawing/2015/9/8/chartex" xmlns:cx2="http://schemas.microsoft.com/office/drawing/2015/10/21/chartex" xmlns:cx3="http://schemas.microsoft.com/office/drawing/2016/5/9/chartex" xmlns:cx4="http://schemas.microsoft.com/office/drawing/2016/5/10/chartex" xmlns:cx5="http://schemas.microsoft.com/office/drawing/2016/5/11/chartex" xmlns:cx6="http://schemas.microsoft.com/office/drawing/2016/5/12/chartex" xmlns:cx7="http://schemas.microsoft.com/office/drawing/2016/5/13/chartex" xmlns:cx8="http://schemas.microsoft.com/office/drawing/2016/5/14/chartex" xmlns:mc="http://schemas.openxmlformats.org/markup-compatibility/2006" xmlns:aink="http://schemas.microsoft.com/office/drawing/2016/ink" xmlns:am3d="http://schemas.microsoft.com/office/drawing/2017/model3d" xmlns:o="urn:schemas-microsoft-com:office:office" xmlns:r="http://schemas.openxmlformats.org/officeDocument/2006/relationships" xmlns:m="http://schemas.openxmlformats.org/officeDocument/2006/math" xmlns:v="urn:schemas-microsoft-com:vml" xmlns:wp14="http://schemas.microsoft.com/office/word/2010/wordprocessingDrawing" xmlns:wp="http://schemas.openxmlformats.org/drawingml/2006/wordprocessingDrawing" xmlns:w10="urn:schemas-microsoft-com:office:word" xmlns:w="http://schemas.openxmlformats.org/wordprocessingml/2006/main" xmlns:w14="http://schemas.microsoft.com/office/word/2010/wordml" xmlns:w15="http://schemas.microsoft.com/office/word/2012/wordml" xmlns:w16cex="http://schemas.microsoft.com/office/word/2018/wordml/cex" xmlns:w16cid="http://schemas.microsoft.com/office/word/2016/wordml/cid" xmlns:w16="http://schemas.microsoft.com/office/word/2018/wordml" xmlns:w16sdtdh="http://schemas.microsoft.com/office/word/2020/wordml/sdtdatahash" xmlns:w16se="http://schemas.microsoft.com/office/word/2015/wordml/symex" xmlns:wpg="http://schemas.microsoft.com/office/word/2010/wordprocessingGroup" xmlns:wpi="http://schemas.microsoft.com/office/word/2010/wordprocessingInk" xmlns:wne="http://schemas.microsoft.com/office/word/2006/wordml" xmlns:wps="http://schemas.microsoft.com/office/word/2010/wordprocessingShape" mc:Ignorable="w14 w15 w16se w16cid w16 w16cex w16sdtdh wp14">
+<w:footnotes xmlns:wpc="http://schemas.microsoft.com/office/word/2010/wordprocessingCanvas" xmlns:cx="http://schemas.microsoft.com/office/drawing/2014/chartex" xmlns:cx1="http://schemas.microsoft.com/office/drawing/2015/9/8/chartex" xmlns:cx2="http://schemas.microsoft.com/office/drawing/2015/10/21/chartex" xmlns:cx3="http://schemas.microsoft.com/office/drawing/2016/5/9/chartex" xmlns:cx4="http://schemas.microsoft.com/office/drawing/2016/5/10/chartex" xmlns:cx5="http://schemas.microsoft.com/office/drawing/2016/5/11/chartex" xmlns:cx6="http://schemas.microsoft.com/office/drawing/2016/5/12/chartex" xmlns:cx7="http://schemas.microsoft.com/office/drawing/2016/5/13/chartex" xmlns:cx8="http://schemas.microsoft.com/office/drawing/2016/5/14/chartex" xmlns:mc="http://schemas.openxmlformats.org/markup-compatibility/2006" xmlns:aink="http://schemas.microsoft.com/office/drawing/2016/ink" xmlns:am3d="http://schemas.microsoft.com/office/drawing/2017/model3d" xmlns:o="urn:schemas-microsoft-com:office:office" xmlns:oel="http://schemas.microsoft.com/office/2019/extlst" xmlns:r="http://schemas.openxmlformats.org/officeDocument/2006/relationships" xmlns:m="http://schemas.openxmlformats.org/officeDocument/2006/math" xmlns:v="urn:schemas-microsoft-com:vml" xmlns:wp14="http://schemas.microsoft.com/office/word/2010/wordprocessingDrawing" xmlns:wp="http://schemas.openxmlformats.org/drawingml/2006/wordprocessingDrawing" xmlns:w10="urn:schemas-microsoft-com:office:word" xmlns:w="http://schemas.openxmlformats.org/wordprocessingml/2006/main" xmlns:w14="http://schemas.microsoft.com/office/word/2010/wordml" xmlns:w15="http://schemas.microsoft.com/office/word/2012/wordml" xmlns:w16cex="http://schemas.microsoft.com/office/word/2018/wordml/cex" xmlns:w16cid="http://schemas.microsoft.com/office/word/2016/wordml/cid" xmlns:w16="http://schemas.microsoft.com/office/word/2018/wordml" xmlns:w16du="http://schemas.microsoft.com/office/word/2023/wordml/word16du" xmlns:w16sdtdh="http://schemas.microsoft.com/office/word/2020/wordml/sdtdatahash" xmlns:w16se="http://schemas.microsoft.com/office/word/2015/wordml/symex" xmlns:wpg="http://schemas.microsoft.com/office/word/2010/wordprocessingGroup" xmlns:wpi="http://schemas.microsoft.com/office/word/2010/wordprocessingInk" xmlns:wne="http://schemas.microsoft.com/office/word/2006/wordml" xmlns:wps="http://schemas.microsoft.com/office/word/2010/wordprocessingShape" mc:Ignorable="w14 w15 w16se w16cid w16 w16cex w16sdtdh w16du wp14">
   <w:footnote w:type="separator" w:id="-1">
     <w:p>
       <w:pPr>
@@ -2210,7 +3302,7 @@
 </file>
 
 <file path=word/header1.xml><?xml version="1.0" encoding="utf-8"?>
-<w:hdr xmlns:wpc="http://schemas.microsoft.com/office/word/2010/wordprocessingCanvas" xmlns:cx="http://schemas.microsoft.com/office/drawing/2014/chartex" xmlns:cx1="http://schemas.microsoft.com/office/drawing/2015/9/8/chartex" xmlns:cx2="http://schemas.microsoft.com/office/drawing/2015/10/21/chartex" xmlns:cx3="http://schemas.microsoft.com/office/drawing/2016/5/9/chartex" xmlns:cx4="http://schemas.microsoft.com/office/drawing/2016/5/10/chartex" xmlns:cx5="http://schemas.microsoft.com/office/drawing/2016/5/11/chartex" xmlns:cx6="http://schemas.microsoft.com/office/drawing/2016/5/12/chartex" xmlns:cx7="http://schemas.microsoft.com/office/drawing/2016/5/13/chartex" xmlns:cx8="http://schemas.microsoft.com/office/drawing/2016/5/14/chartex" xmlns:mc="http://schemas.openxmlformats.org/markup-compatibility/2006" xmlns:aink="http://schemas.microsoft.com/office/drawing/2016/ink" xmlns:am3d="http://schemas.microsoft.com/office/drawing/2017/model3d" xmlns:o="urn:schemas-microsoft-com:office:office" xmlns:r="http://schemas.openxmlformats.org/officeDocument/2006/relationships" xmlns:m="http://schemas.openxmlformats.org/officeDocument/2006/math" xmlns:v="urn:schemas-microsoft-com:vml" xmlns:wp14="http://schemas.microsoft.com/office/word/2010/wordprocessingDrawing" xmlns:wp="http://schemas.openxmlformats.org/drawingml/2006/wordprocessingDrawing" xmlns:w10="urn:schemas-microsoft-com:office:word" xmlns:w="http://schemas.openxmlformats.org/wordprocessingml/2006/main" xmlns:w14="http://schemas.microsoft.com/office/word/2010/wordml" xmlns:w15="http://schemas.microsoft.com/office/word/2012/wordml" xmlns:w16cex="http://schemas.microsoft.com/office/word/2018/wordml/cex" xmlns:w16cid="http://schemas.microsoft.com/office/word/2016/wordml/cid" xmlns:w16="http://schemas.microsoft.com/office/word/2018/wordml" xmlns:w16sdtdh="http://schemas.microsoft.com/office/word/2020/wordml/sdtdatahash" xmlns:w16se="http://schemas.microsoft.com/office/word/2015/wordml/symex" xmlns:wpg="http://schemas.microsoft.com/office/word/2010/wordprocessingGroup" xmlns:wpi="http://schemas.microsoft.com/office/word/2010/wordprocessingInk" xmlns:wne="http://schemas.microsoft.com/office/word/2006/wordml" xmlns:wps="http://schemas.microsoft.com/office/word/2010/wordprocessingShape" mc:Ignorable="w14 w15 w16se w16cid w16 w16cex w16sdtdh wp14">
+<w:hdr xmlns:wpc="http://schemas.microsoft.com/office/word/2010/wordprocessingCanvas" xmlns:cx="http://schemas.microsoft.com/office/drawing/2014/chartex" xmlns:cx1="http://schemas.microsoft.com/office/drawing/2015/9/8/chartex" xmlns:cx2="http://schemas.microsoft.com/office/drawing/2015/10/21/chartex" xmlns:cx3="http://schemas.microsoft.com/office/drawing/2016/5/9/chartex" xmlns:cx4="http://schemas.microsoft.com/office/drawing/2016/5/10/chartex" xmlns:cx5="http://schemas.microsoft.com/office/drawing/2016/5/11/chartex" xmlns:cx6="http://schemas.microsoft.com/office/drawing/2016/5/12/chartex" xmlns:cx7="http://schemas.microsoft.com/office/drawing/2016/5/13/chartex" xmlns:cx8="http://schemas.microsoft.com/office/drawing/2016/5/14/chartex" xmlns:mc="http://schemas.openxmlformats.org/markup-compatibility/2006" xmlns:aink="http://schemas.microsoft.com/office/drawing/2016/ink" xmlns:am3d="http://schemas.microsoft.com/office/drawing/2017/model3d" xmlns:o="urn:schemas-microsoft-com:office:office" xmlns:oel="http://schemas.microsoft.com/office/2019/extlst" xmlns:r="http://schemas.openxmlformats.org/officeDocument/2006/relationships" xmlns:m="http://schemas.openxmlformats.org/officeDocument/2006/math" xmlns:v="urn:schemas-microsoft-com:vml" xmlns:wp14="http://schemas.microsoft.com/office/word/2010/wordprocessingDrawing" xmlns:wp="http://schemas.openxmlformats.org/drawingml/2006/wordprocessingDrawing" xmlns:w10="urn:schemas-microsoft-com:office:word" xmlns:w="http://schemas.openxmlformats.org/wordprocessingml/2006/main" xmlns:w14="http://schemas.microsoft.com/office/word/2010/wordml" xmlns:w15="http://schemas.microsoft.com/office/word/2012/wordml" xmlns:w16cex="http://schemas.microsoft.com/office/word/2018/wordml/cex" xmlns:w16cid="http://schemas.microsoft.com/office/word/2016/wordml/cid" xmlns:w16="http://schemas.microsoft.com/office/word/2018/wordml" xmlns:w16du="http://schemas.microsoft.com/office/word/2023/wordml/word16du" xmlns:w16sdtdh="http://schemas.microsoft.com/office/word/2020/wordml/sdtdatahash" xmlns:w16se="http://schemas.microsoft.com/office/word/2015/wordml/symex" xmlns:wpg="http://schemas.microsoft.com/office/word/2010/wordprocessingGroup" xmlns:wpi="http://schemas.microsoft.com/office/word/2010/wordprocessingInk" xmlns:wne="http://schemas.microsoft.com/office/word/2006/wordml" xmlns:wps="http://schemas.microsoft.com/office/word/2010/wordprocessingShape" mc:Ignorable="w14 w15 w16se w16cid w16 w16cex w16sdtdh w16du wp14">
   <w:p>
     <w:pPr>
       <w:pStyle w:val="Header"/>
@@ -2223,7 +3315,7 @@
 </file>
 
 <file path=word/numbering.xml><?xml version="1.0" encoding="utf-8"?>
-<w:numbering xmlns:wpc="http://schemas.microsoft.com/office/word/2010/wordprocessingCanvas" xmlns:cx="http://schemas.microsoft.com/office/drawing/2014/chartex" xmlns:cx1="http://schemas.microsoft.com/office/drawing/2015/9/8/chartex" xmlns:cx2="http://schemas.microsoft.com/office/drawing/2015/10/21/chartex" xmlns:cx3="http://schemas.microsoft.com/office/drawing/2016/5/9/chartex" xmlns:cx4="http://schemas.microsoft.com/office/drawing/2016/5/10/chartex" xmlns:cx5="http://schemas.microsoft.com/office/drawing/2016/5/11/chartex" xmlns:cx6="http://schemas.microsoft.com/office/drawing/2016/5/12/chartex" xmlns:cx7="http://schemas.microsoft.com/office/drawing/2016/5/13/chartex" xmlns:cx8="http://schemas.microsoft.com/office/drawing/2016/5/14/chartex" xmlns:mc="http://schemas.openxmlformats.org/markup-compatibility/2006" xmlns:aink="http://schemas.microsoft.com/office/drawing/2016/ink" xmlns:am3d="http://schemas.microsoft.com/office/drawing/2017/model3d" xmlns:o="urn:schemas-microsoft-com:office:office" xmlns:r="http://schemas.openxmlformats.org/officeDocument/2006/relationships" xmlns:m="http://schemas.openxmlformats.org/officeDocument/2006/math" xmlns:v="urn:schemas-microsoft-com:vml" xmlns:wp14="http://schemas.microsoft.com/office/word/2010/wordprocessingDrawing" xmlns:wp="http://schemas.openxmlformats.org/drawingml/2006/wordprocessingDrawing" xmlns:w10="urn:schemas-microsoft-com:office:word" xmlns:w="http://schemas.openxmlformats.org/wordprocessingml/2006/main" xmlns:w14="http://schemas.microsoft.com/office/word/2010/wordml" xmlns:w15="http://schemas.microsoft.com/office/word/2012/wordml" xmlns:w16cex="http://schemas.microsoft.com/office/word/2018/wordml/cex" xmlns:w16cid="http://schemas.microsoft.com/office/word/2016/wordml/cid" xmlns:w16="http://schemas.microsoft.com/office/word/2018/wordml" xmlns:w16sdtdh="http://schemas.microsoft.com/office/word/2020/wordml/sdtdatahash" xmlns:w16se="http://schemas.microsoft.com/office/word/2015/wordml/symex" xmlns:wpg="http://schemas.microsoft.com/office/word/2010/wordprocessingGroup" xmlns:wpi="http://schemas.microsoft.com/office/word/2010/wordprocessingInk" xmlns:wne="http://schemas.microsoft.com/office/word/2006/wordml" xmlns:wps="http://schemas.microsoft.com/office/word/2010/wordprocessingShape" mc:Ignorable="w14 w15 w16se w16cid w16 w16cex w16sdtdh wp14">
+<w:numbering xmlns:wpc="http://schemas.microsoft.com/office/word/2010/wordprocessingCanvas" xmlns:cx="http://schemas.microsoft.com/office/drawing/2014/chartex" xmlns:cx1="http://schemas.microsoft.com/office/drawing/2015/9/8/chartex" xmlns:cx2="http://schemas.microsoft.com/office/drawing/2015/10/21/chartex" xmlns:cx3="http://schemas.microsoft.com/office/drawing/2016/5/9/chartex" xmlns:cx4="http://schemas.microsoft.com/office/drawing/2016/5/10/chartex" xmlns:cx5="http://schemas.microsoft.com/office/drawing/2016/5/11/chartex" xmlns:cx6="http://schemas.microsoft.com/office/drawing/2016/5/12/chartex" xmlns:cx7="http://schemas.microsoft.com/office/drawing/2016/5/13/chartex" xmlns:cx8="http://schemas.microsoft.com/office/drawing/2016/5/14/chartex" xmlns:mc="http://schemas.openxmlformats.org/markup-compatibility/2006" xmlns:aink="http://schemas.microsoft.com/office/drawing/2016/ink" xmlns:am3d="http://schemas.microsoft.com/office/drawing/2017/model3d" xmlns:o="urn:schemas-microsoft-com:office:office" xmlns:oel="http://schemas.microsoft.com/office/2019/extlst" xmlns:r="http://schemas.openxmlformats.org/officeDocument/2006/relationships" xmlns:m="http://schemas.openxmlformats.org/officeDocument/2006/math" xmlns:v="urn:schemas-microsoft-com:vml" xmlns:wp14="http://schemas.microsoft.com/office/word/2010/wordprocessingDrawing" xmlns:wp="http://schemas.openxmlformats.org/drawingml/2006/wordprocessingDrawing" xmlns:w10="urn:schemas-microsoft-com:office:word" xmlns:w="http://schemas.openxmlformats.org/wordprocessingml/2006/main" xmlns:w14="http://schemas.microsoft.com/office/word/2010/wordml" xmlns:w15="http://schemas.microsoft.com/office/word/2012/wordml" xmlns:w16cex="http://schemas.microsoft.com/office/word/2018/wordml/cex" xmlns:w16cid="http://schemas.microsoft.com/office/word/2016/wordml/cid" xmlns:w16="http://schemas.microsoft.com/office/word/2018/wordml" xmlns:w16du="http://schemas.microsoft.com/office/word/2023/wordml/word16du" xmlns:w16sdtdh="http://schemas.microsoft.com/office/word/2020/wordml/sdtdatahash" xmlns:w16se="http://schemas.microsoft.com/office/word/2015/wordml/symex" xmlns:wpg="http://schemas.microsoft.com/office/word/2010/wordprocessingGroup" xmlns:wpi="http://schemas.microsoft.com/office/word/2010/wordprocessingInk" xmlns:wne="http://schemas.microsoft.com/office/word/2006/wordml" xmlns:wps="http://schemas.microsoft.com/office/word/2010/wordprocessingShape" mc:Ignorable="w14 w15 w16se w16cid w16 w16cex w16sdtdh w16du wp14">
   <w:abstractNum w:abstractNumId="0" w15:restartNumberingAfterBreak="0">
     <w:nsid w:val="03086665"/>
     <w:multiLevelType w:val="hybridMultilevel"/>
@@ -2934,6 +4026,119 @@
     </w:lvl>
   </w:abstractNum>
   <w:abstractNum w:abstractNumId="7" w15:restartNumberingAfterBreak="0">
+    <w:nsid w:val="0FDE65A5"/>
+    <w:multiLevelType w:val="hybridMultilevel"/>
+    <w:tmpl w:val="B192BE9E"/>
+    <w:lvl w:ilvl="0" w:tplc="035E8E04">
+      <w:start w:val="2"/>
+      <w:numFmt w:val="bullet"/>
+      <w:lvlText w:val=""/>
+      <w:lvlJc w:val="left"/>
+      <w:pPr>
+        <w:ind w:left="1080" w:hanging="360"/>
+      </w:pPr>
+      <w:rPr>
+        <w:rFonts w:ascii="Symbol" w:eastAsiaTheme="minorHAnsi" w:hAnsi="Symbol" w:cs="Times New Roman" w:hint="default"/>
+      </w:rPr>
+    </w:lvl>
+    <w:lvl w:ilvl="1" w:tplc="04090003" w:tentative="1">
+      <w:start w:val="1"/>
+      <w:numFmt w:val="bullet"/>
+      <w:lvlText w:val="o"/>
+      <w:lvlJc w:val="left"/>
+      <w:pPr>
+        <w:ind w:left="1800" w:hanging="360"/>
+      </w:pPr>
+      <w:rPr>
+        <w:rFonts w:ascii="Courier New" w:hAnsi="Courier New" w:cs="Courier New" w:hint="default"/>
+      </w:rPr>
+    </w:lvl>
+    <w:lvl w:ilvl="2" w:tplc="04090005" w:tentative="1">
+      <w:start w:val="1"/>
+      <w:numFmt w:val="bullet"/>
+      <w:lvlText w:val=""/>
+      <w:lvlJc w:val="left"/>
+      <w:pPr>
+        <w:ind w:left="2520" w:hanging="360"/>
+      </w:pPr>
+      <w:rPr>
+        <w:rFonts w:ascii="Wingdings" w:hAnsi="Wingdings" w:hint="default"/>
+      </w:rPr>
+    </w:lvl>
+    <w:lvl w:ilvl="3" w:tplc="04090001" w:tentative="1">
+      <w:start w:val="1"/>
+      <w:numFmt w:val="bullet"/>
+      <w:lvlText w:val=""/>
+      <w:lvlJc w:val="left"/>
+      <w:pPr>
+        <w:ind w:left="3240" w:hanging="360"/>
+      </w:pPr>
+      <w:rPr>
+        <w:rFonts w:ascii="Symbol" w:hAnsi="Symbol" w:hint="default"/>
+      </w:rPr>
+    </w:lvl>
+    <w:lvl w:ilvl="4" w:tplc="04090003" w:tentative="1">
+      <w:start w:val="1"/>
+      <w:numFmt w:val="bullet"/>
+      <w:lvlText w:val="o"/>
+      <w:lvlJc w:val="left"/>
+      <w:pPr>
+        <w:ind w:left="3960" w:hanging="360"/>
+      </w:pPr>
+      <w:rPr>
+        <w:rFonts w:ascii="Courier New" w:hAnsi="Courier New" w:cs="Courier New" w:hint="default"/>
+      </w:rPr>
+    </w:lvl>
+    <w:lvl w:ilvl="5" w:tplc="04090005" w:tentative="1">
+      <w:start w:val="1"/>
+      <w:numFmt w:val="bullet"/>
+      <w:lvlText w:val=""/>
+      <w:lvlJc w:val="left"/>
+      <w:pPr>
+        <w:ind w:left="4680" w:hanging="360"/>
+      </w:pPr>
+      <w:rPr>
+        <w:rFonts w:ascii="Wingdings" w:hAnsi="Wingdings" w:hint="default"/>
+      </w:rPr>
+    </w:lvl>
+    <w:lvl w:ilvl="6" w:tplc="04090001" w:tentative="1">
+      <w:start w:val="1"/>
+      <w:numFmt w:val="bullet"/>
+      <w:lvlText w:val=""/>
+      <w:lvlJc w:val="left"/>
+      <w:pPr>
+        <w:ind w:left="5400" w:hanging="360"/>
+      </w:pPr>
+      <w:rPr>
+        <w:rFonts w:ascii="Symbol" w:hAnsi="Symbol" w:hint="default"/>
+      </w:rPr>
+    </w:lvl>
+    <w:lvl w:ilvl="7" w:tplc="04090003" w:tentative="1">
+      <w:start w:val="1"/>
+      <w:numFmt w:val="bullet"/>
+      <w:lvlText w:val="o"/>
+      <w:lvlJc w:val="left"/>
+      <w:pPr>
+        <w:ind w:left="6120" w:hanging="360"/>
+      </w:pPr>
+      <w:rPr>
+        <w:rFonts w:ascii="Courier New" w:hAnsi="Courier New" w:cs="Courier New" w:hint="default"/>
+      </w:rPr>
+    </w:lvl>
+    <w:lvl w:ilvl="8" w:tplc="04090005" w:tentative="1">
+      <w:start w:val="1"/>
+      <w:numFmt w:val="bullet"/>
+      <w:lvlText w:val=""/>
+      <w:lvlJc w:val="left"/>
+      <w:pPr>
+        <w:ind w:left="6840" w:hanging="360"/>
+      </w:pPr>
+      <w:rPr>
+        <w:rFonts w:ascii="Wingdings" w:hAnsi="Wingdings" w:hint="default"/>
+      </w:rPr>
+    </w:lvl>
+  </w:abstractNum>
+  <w:abstractNum w:abstractNumId="8" w15:restartNumberingAfterBreak="0">
     <w:nsid w:val="112F6BD0"/>
     <w:multiLevelType w:val="multilevel"/>
     <w:tmpl w:val="9F68F1A2"/>
@@ -3054,7 +4259,7 @@
       </w:rPr>
     </w:lvl>
   </w:abstractNum>
-  <w:abstractNum w:abstractNumId="8" w15:restartNumberingAfterBreak="0">
+  <w:abstractNum w:abstractNumId="9" w15:restartNumberingAfterBreak="0">
     <w:nsid w:val="13FF4DE3"/>
     <w:multiLevelType w:val="hybridMultilevel"/>
     <w:tmpl w:val="3A9E3EC0"/>
@@ -3143,7 +4348,7 @@
       </w:pPr>
     </w:lvl>
   </w:abstractNum>
-  <w:abstractNum w:abstractNumId="9" w15:restartNumberingAfterBreak="0">
+  <w:abstractNum w:abstractNumId="10" w15:restartNumberingAfterBreak="0">
     <w:nsid w:val="142049FD"/>
     <w:multiLevelType w:val="hybridMultilevel"/>
     <w:tmpl w:val="54CCA842"/>
@@ -3256,7 +4461,7 @@
       </w:rPr>
     </w:lvl>
   </w:abstractNum>
-  <w:abstractNum w:abstractNumId="10" w15:restartNumberingAfterBreak="0">
+  <w:abstractNum w:abstractNumId="11" w15:restartNumberingAfterBreak="0">
     <w:nsid w:val="173B7144"/>
     <w:multiLevelType w:val="hybridMultilevel"/>
     <w:tmpl w:val="F1420202"/>
@@ -3346,7 +4551,7 @@
       </w:pPr>
     </w:lvl>
   </w:abstractNum>
-  <w:abstractNum w:abstractNumId="11" w15:restartNumberingAfterBreak="0">
+  <w:abstractNum w:abstractNumId="12" w15:restartNumberingAfterBreak="0">
     <w:nsid w:val="1B5118AE"/>
     <w:multiLevelType w:val="multilevel"/>
     <w:tmpl w:val="56F0BB60"/>
@@ -3468,7 +4673,7 @@
       </w:rPr>
     </w:lvl>
   </w:abstractNum>
-  <w:abstractNum w:abstractNumId="12" w15:restartNumberingAfterBreak="0">
+  <w:abstractNum w:abstractNumId="13" w15:restartNumberingAfterBreak="0">
     <w:nsid w:val="1EC92EE9"/>
     <w:multiLevelType w:val="hybridMultilevel"/>
     <w:tmpl w:val="6AE8BC38"/>
@@ -3581,7 +4786,7 @@
       </w:rPr>
     </w:lvl>
   </w:abstractNum>
-  <w:abstractNum w:abstractNumId="13" w15:restartNumberingAfterBreak="0">
+  <w:abstractNum w:abstractNumId="14" w15:restartNumberingAfterBreak="0">
     <w:nsid w:val="23F108A8"/>
     <w:multiLevelType w:val="hybridMultilevel"/>
     <w:tmpl w:val="E320D342"/>
@@ -3670,7 +4875,7 @@
       </w:pPr>
     </w:lvl>
   </w:abstractNum>
-  <w:abstractNum w:abstractNumId="14" w15:restartNumberingAfterBreak="0">
+  <w:abstractNum w:abstractNumId="15" w15:restartNumberingAfterBreak="0">
     <w:nsid w:val="25875281"/>
     <w:multiLevelType w:val="hybridMultilevel"/>
     <w:tmpl w:val="DD7ED8EE"/>
@@ -3760,7 +4965,7 @@
       </w:pPr>
     </w:lvl>
   </w:abstractNum>
-  <w:abstractNum w:abstractNumId="15" w15:restartNumberingAfterBreak="0">
+  <w:abstractNum w:abstractNumId="16" w15:restartNumberingAfterBreak="0">
     <w:nsid w:val="270B051E"/>
     <w:multiLevelType w:val="hybridMultilevel"/>
     <w:tmpl w:val="BCCEAA76"/>
@@ -3849,7 +5054,7 @@
       </w:pPr>
     </w:lvl>
   </w:abstractNum>
-  <w:abstractNum w:abstractNumId="16" w15:restartNumberingAfterBreak="0">
+  <w:abstractNum w:abstractNumId="17" w15:restartNumberingAfterBreak="0">
     <w:nsid w:val="2F424015"/>
     <w:multiLevelType w:val="hybridMultilevel"/>
     <w:tmpl w:val="18A86EEE"/>
@@ -3962,7 +5167,7 @@
       </w:rPr>
     </w:lvl>
   </w:abstractNum>
-  <w:abstractNum w:abstractNumId="17" w15:restartNumberingAfterBreak="0">
+  <w:abstractNum w:abstractNumId="18" w15:restartNumberingAfterBreak="0">
     <w:nsid w:val="31292E25"/>
     <w:multiLevelType w:val="hybridMultilevel"/>
     <w:tmpl w:val="BCCEAA76"/>
@@ -4051,7 +5256,7 @@
       </w:pPr>
     </w:lvl>
   </w:abstractNum>
-  <w:abstractNum w:abstractNumId="18" w15:restartNumberingAfterBreak="0">
+  <w:abstractNum w:abstractNumId="19" w15:restartNumberingAfterBreak="0">
     <w:nsid w:val="351532DB"/>
     <w:multiLevelType w:val="hybridMultilevel"/>
     <w:tmpl w:val="89C60EA6"/>
@@ -4164,7 +5369,7 @@
       </w:rPr>
     </w:lvl>
   </w:abstractNum>
-  <w:abstractNum w:abstractNumId="19" w15:restartNumberingAfterBreak="0">
+  <w:abstractNum w:abstractNumId="20" w15:restartNumberingAfterBreak="0">
     <w:nsid w:val="37904802"/>
     <w:multiLevelType w:val="hybridMultilevel"/>
     <w:tmpl w:val="06EE33FE"/>
@@ -4277,7 +5482,7 @@
       </w:rPr>
     </w:lvl>
   </w:abstractNum>
-  <w:abstractNum w:abstractNumId="20" w15:restartNumberingAfterBreak="0">
+  <w:abstractNum w:abstractNumId="21" w15:restartNumberingAfterBreak="0">
     <w:nsid w:val="3B5C6A36"/>
     <w:multiLevelType w:val="hybridMultilevel"/>
     <w:tmpl w:val="EEA246FE"/>
@@ -4390,7 +5595,7 @@
       </w:rPr>
     </w:lvl>
   </w:abstractNum>
-  <w:abstractNum w:abstractNumId="21" w15:restartNumberingAfterBreak="0">
+  <w:abstractNum w:abstractNumId="22" w15:restartNumberingAfterBreak="0">
     <w:nsid w:val="3E103987"/>
     <w:multiLevelType w:val="hybridMultilevel"/>
     <w:tmpl w:val="09BCF418"/>
@@ -4483,7 +5688,7 @@
       </w:pPr>
     </w:lvl>
   </w:abstractNum>
-  <w:abstractNum w:abstractNumId="22" w15:restartNumberingAfterBreak="0">
+  <w:abstractNum w:abstractNumId="23" w15:restartNumberingAfterBreak="0">
     <w:nsid w:val="3ECD7731"/>
     <w:multiLevelType w:val="hybridMultilevel"/>
     <w:tmpl w:val="723C010C"/>
@@ -4596,7 +5801,7 @@
       </w:rPr>
     </w:lvl>
   </w:abstractNum>
-  <w:abstractNum w:abstractNumId="23" w15:restartNumberingAfterBreak="0">
+  <w:abstractNum w:abstractNumId="24" w15:restartNumberingAfterBreak="0">
     <w:nsid w:val="402164ED"/>
     <w:multiLevelType w:val="hybridMultilevel"/>
     <w:tmpl w:val="2B04C134"/>
@@ -4686,7 +5891,120 @@
       </w:pPr>
     </w:lvl>
   </w:abstractNum>
-  <w:abstractNum w:abstractNumId="24" w15:restartNumberingAfterBreak="0">
+  <w:abstractNum w:abstractNumId="25" w15:restartNumberingAfterBreak="0">
+    <w:nsid w:val="404674C6"/>
+    <w:multiLevelType w:val="hybridMultilevel"/>
+    <w:tmpl w:val="0DCEF040"/>
+    <w:lvl w:ilvl="0" w:tplc="450EA7B4">
+      <w:start w:val="3"/>
+      <w:numFmt w:val="bullet"/>
+      <w:lvlText w:val=""/>
+      <w:lvlJc w:val="left"/>
+      <w:pPr>
+        <w:ind w:left="1080" w:hanging="360"/>
+      </w:pPr>
+      <w:rPr>
+        <w:rFonts w:ascii="Symbol" w:eastAsiaTheme="minorHAnsi" w:hAnsi="Symbol" w:cs="Times New Roman" w:hint="default"/>
+      </w:rPr>
+    </w:lvl>
+    <w:lvl w:ilvl="1" w:tplc="04090003" w:tentative="1">
+      <w:start w:val="1"/>
+      <w:numFmt w:val="bullet"/>
+      <w:lvlText w:val="o"/>
+      <w:lvlJc w:val="left"/>
+      <w:pPr>
+        <w:ind w:left="1800" w:hanging="360"/>
+      </w:pPr>
+      <w:rPr>
+        <w:rFonts w:ascii="Courier New" w:hAnsi="Courier New" w:cs="Courier New" w:hint="default"/>
+      </w:rPr>
+    </w:lvl>
+    <w:lvl w:ilvl="2" w:tplc="04090005" w:tentative="1">
+      <w:start w:val="1"/>
+      <w:numFmt w:val="bullet"/>
+      <w:lvlText w:val=""/>
+      <w:lvlJc w:val="left"/>
+      <w:pPr>
+        <w:ind w:left="2520" w:hanging="360"/>
+      </w:pPr>
+      <w:rPr>
+        <w:rFonts w:ascii="Wingdings" w:hAnsi="Wingdings" w:hint="default"/>
+      </w:rPr>
+    </w:lvl>
+    <w:lvl w:ilvl="3" w:tplc="04090001" w:tentative="1">
+      <w:start w:val="1"/>
+      <w:numFmt w:val="bullet"/>
+      <w:lvlText w:val=""/>
+      <w:lvlJc w:val="left"/>
+      <w:pPr>
+        <w:ind w:left="3240" w:hanging="360"/>
+      </w:pPr>
+      <w:rPr>
+        <w:rFonts w:ascii="Symbol" w:hAnsi="Symbol" w:hint="default"/>
+      </w:rPr>
+    </w:lvl>
+    <w:lvl w:ilvl="4" w:tplc="04090003" w:tentative="1">
+      <w:start w:val="1"/>
+      <w:numFmt w:val="bullet"/>
+      <w:lvlText w:val="o"/>
+      <w:lvlJc w:val="left"/>
+      <w:pPr>
+        <w:ind w:left="3960" w:hanging="360"/>
+      </w:pPr>
+      <w:rPr>
+        <w:rFonts w:ascii="Courier New" w:hAnsi="Courier New" w:cs="Courier New" w:hint="default"/>
+      </w:rPr>
+    </w:lvl>
+    <w:lvl w:ilvl="5" w:tplc="04090005" w:tentative="1">
+      <w:start w:val="1"/>
+      <w:numFmt w:val="bullet"/>
+      <w:lvlText w:val=""/>
+      <w:lvlJc w:val="left"/>
+      <w:pPr>
+        <w:ind w:left="4680" w:hanging="360"/>
+      </w:pPr>
+      <w:rPr>
+        <w:rFonts w:ascii="Wingdings" w:hAnsi="Wingdings" w:hint="default"/>
+      </w:rPr>
+    </w:lvl>
+    <w:lvl w:ilvl="6" w:tplc="04090001" w:tentative="1">
+      <w:start w:val="1"/>
+      <w:numFmt w:val="bullet"/>
+      <w:lvlText w:val=""/>
+      <w:lvlJc w:val="left"/>
+      <w:pPr>
+        <w:ind w:left="5400" w:hanging="360"/>
+      </w:pPr>
+      <w:rPr>
+        <w:rFonts w:ascii="Symbol" w:hAnsi="Symbol" w:hint="default"/>
+      </w:rPr>
+    </w:lvl>
+    <w:lvl w:ilvl="7" w:tplc="04090003" w:tentative="1">
+      <w:start w:val="1"/>
+      <w:numFmt w:val="bullet"/>
+      <w:lvlText w:val="o"/>
+      <w:lvlJc w:val="left"/>
+      <w:pPr>
+        <w:ind w:left="6120" w:hanging="360"/>
+      </w:pPr>
+      <w:rPr>
+        <w:rFonts w:ascii="Courier New" w:hAnsi="Courier New" w:cs="Courier New" w:hint="default"/>
+      </w:rPr>
+    </w:lvl>
+    <w:lvl w:ilvl="8" w:tplc="04090005" w:tentative="1">
+      <w:start w:val="1"/>
+      <w:numFmt w:val="bullet"/>
+      <w:lvlText w:val=""/>
+      <w:lvlJc w:val="left"/>
+      <w:pPr>
+        <w:ind w:left="6840" w:hanging="360"/>
+      </w:pPr>
+      <w:rPr>
+        <w:rFonts w:ascii="Wingdings" w:hAnsi="Wingdings" w:hint="default"/>
+      </w:rPr>
+    </w:lvl>
+  </w:abstractNum>
+  <w:abstractNum w:abstractNumId="26" w15:restartNumberingAfterBreak="0">
     <w:nsid w:val="45D54906"/>
     <w:multiLevelType w:val="hybridMultilevel"/>
     <w:tmpl w:val="544C662E"/>
@@ -4777,7 +6095,7 @@
       </w:pPr>
     </w:lvl>
   </w:abstractNum>
-  <w:abstractNum w:abstractNumId="25" w15:restartNumberingAfterBreak="0">
+  <w:abstractNum w:abstractNumId="27" w15:restartNumberingAfterBreak="0">
     <w:nsid w:val="49F92776"/>
     <w:multiLevelType w:val="hybridMultilevel"/>
     <w:tmpl w:val="39AA9F8A"/>
@@ -4890,7 +6208,7 @@
       </w:rPr>
     </w:lvl>
   </w:abstractNum>
-  <w:abstractNum w:abstractNumId="26" w15:restartNumberingAfterBreak="0">
+  <w:abstractNum w:abstractNumId="28" w15:restartNumberingAfterBreak="0">
     <w:nsid w:val="4CE0736D"/>
     <w:multiLevelType w:val="hybridMultilevel"/>
     <w:tmpl w:val="069CFD9A"/>
@@ -5003,7 +6321,7 @@
       </w:rPr>
     </w:lvl>
   </w:abstractNum>
-  <w:abstractNum w:abstractNumId="27" w15:restartNumberingAfterBreak="0">
+  <w:abstractNum w:abstractNumId="29" w15:restartNumberingAfterBreak="0">
     <w:nsid w:val="510334E0"/>
     <w:multiLevelType w:val="hybridMultilevel"/>
     <w:tmpl w:val="31CE004C"/>
@@ -5092,7 +6410,7 @@
       </w:pPr>
     </w:lvl>
   </w:abstractNum>
-  <w:abstractNum w:abstractNumId="28" w15:restartNumberingAfterBreak="0">
+  <w:abstractNum w:abstractNumId="30" w15:restartNumberingAfterBreak="0">
     <w:nsid w:val="51403D07"/>
     <w:multiLevelType w:val="multilevel"/>
     <w:tmpl w:val="B770CF24"/>
@@ -5102,7 +6420,7 @@
       <w:lvlText w:val="%1."/>
       <w:lvlJc w:val="left"/>
       <w:pPr>
-        <w:ind w:left="1003" w:hanging="720"/>
+        <w:ind w:left="990" w:hanging="720"/>
       </w:pPr>
       <w:rPr>
         <w:rFonts w:hint="default"/>
@@ -5215,7 +6533,7 @@
       </w:rPr>
     </w:lvl>
   </w:abstractNum>
-  <w:abstractNum w:abstractNumId="29" w15:restartNumberingAfterBreak="0">
+  <w:abstractNum w:abstractNumId="31" w15:restartNumberingAfterBreak="0">
     <w:nsid w:val="51BB4994"/>
     <w:multiLevelType w:val="multilevel"/>
     <w:tmpl w:val="D36C4FEA"/>
@@ -5336,7 +6654,7 @@
       </w:rPr>
     </w:lvl>
   </w:abstractNum>
-  <w:abstractNum w:abstractNumId="30" w15:restartNumberingAfterBreak="0">
+  <w:abstractNum w:abstractNumId="32" w15:restartNumberingAfterBreak="0">
     <w:nsid w:val="52AC5D29"/>
     <w:multiLevelType w:val="hybridMultilevel"/>
     <w:tmpl w:val="0A548D16"/>
@@ -5449,7 +6767,7 @@
       </w:rPr>
     </w:lvl>
   </w:abstractNum>
-  <w:abstractNum w:abstractNumId="31" w15:restartNumberingAfterBreak="0">
+  <w:abstractNum w:abstractNumId="33" w15:restartNumberingAfterBreak="0">
     <w:nsid w:val="52C35C77"/>
     <w:multiLevelType w:val="hybridMultilevel"/>
     <w:tmpl w:val="7390F382"/>
@@ -5562,7 +6880,7 @@
       </w:rPr>
     </w:lvl>
   </w:abstractNum>
-  <w:abstractNum w:abstractNumId="32" w15:restartNumberingAfterBreak="0">
+  <w:abstractNum w:abstractNumId="34" w15:restartNumberingAfterBreak="0">
     <w:nsid w:val="539C42A6"/>
     <w:multiLevelType w:val="hybridMultilevel"/>
     <w:tmpl w:val="02B42158"/>
@@ -5651,7 +6969,7 @@
       </w:pPr>
     </w:lvl>
   </w:abstractNum>
-  <w:abstractNum w:abstractNumId="33" w15:restartNumberingAfterBreak="0">
+  <w:abstractNum w:abstractNumId="35" w15:restartNumberingAfterBreak="0">
     <w:nsid w:val="53E95F46"/>
     <w:multiLevelType w:val="hybridMultilevel"/>
     <w:tmpl w:val="C4708BDE"/>
@@ -5764,7 +7082,7 @@
       </w:rPr>
     </w:lvl>
   </w:abstractNum>
-  <w:abstractNum w:abstractNumId="34" w15:restartNumberingAfterBreak="0">
+  <w:abstractNum w:abstractNumId="36" w15:restartNumberingAfterBreak="0">
     <w:nsid w:val="585B5C83"/>
     <w:multiLevelType w:val="hybridMultilevel"/>
     <w:tmpl w:val="8EBA1C7E"/>
@@ -5877,7 +7195,7 @@
       </w:rPr>
     </w:lvl>
   </w:abstractNum>
-  <w:abstractNum w:abstractNumId="35" w15:restartNumberingAfterBreak="0">
+  <w:abstractNum w:abstractNumId="37" w15:restartNumberingAfterBreak="0">
     <w:nsid w:val="6289731B"/>
     <w:multiLevelType w:val="multilevel"/>
     <w:tmpl w:val="9F68F1A2"/>
@@ -5998,7 +7316,7 @@
       </w:rPr>
     </w:lvl>
   </w:abstractNum>
-  <w:abstractNum w:abstractNumId="36" w15:restartNumberingAfterBreak="0">
+  <w:abstractNum w:abstractNumId="38" w15:restartNumberingAfterBreak="0">
     <w:nsid w:val="660932E8"/>
     <w:multiLevelType w:val="hybridMultilevel"/>
     <w:tmpl w:val="ACB658F2"/>
@@ -6087,7 +7405,7 @@
       </w:pPr>
     </w:lvl>
   </w:abstractNum>
-  <w:abstractNum w:abstractNumId="37" w15:restartNumberingAfterBreak="0">
+  <w:abstractNum w:abstractNumId="39" w15:restartNumberingAfterBreak="0">
     <w:nsid w:val="69E54259"/>
     <w:multiLevelType w:val="hybridMultilevel"/>
     <w:tmpl w:val="AF62B370"/>
@@ -6177,7 +7495,7 @@
       </w:pPr>
     </w:lvl>
   </w:abstractNum>
-  <w:abstractNum w:abstractNumId="38" w15:restartNumberingAfterBreak="0">
+  <w:abstractNum w:abstractNumId="40" w15:restartNumberingAfterBreak="0">
     <w:nsid w:val="6C2A67D7"/>
     <w:multiLevelType w:val="multilevel"/>
     <w:tmpl w:val="DDF49EC2"/>
@@ -6298,7 +7616,96 @@
       </w:rPr>
     </w:lvl>
   </w:abstractNum>
-  <w:abstractNum w:abstractNumId="39" w15:restartNumberingAfterBreak="0">
+  <w:abstractNum w:abstractNumId="41" w15:restartNumberingAfterBreak="0">
+    <w:nsid w:val="6FC93EC0"/>
+    <w:multiLevelType w:val="hybridMultilevel"/>
+    <w:tmpl w:val="E320D342"/>
+    <w:lvl w:ilvl="0" w:tplc="FFFFFFFF">
+      <w:start w:val="1"/>
+      <w:numFmt w:val="decimal"/>
+      <w:lvlText w:val="%1."/>
+      <w:lvlJc w:val="left"/>
+      <w:pPr>
+        <w:ind w:left="1363" w:hanging="360"/>
+      </w:pPr>
+      <w:rPr>
+        <w:rFonts w:hint="default"/>
+      </w:rPr>
+    </w:lvl>
+    <w:lvl w:ilvl="1" w:tplc="FFFFFFFF" w:tentative="1">
+      <w:start w:val="1"/>
+      <w:numFmt w:val="lowerLetter"/>
+      <w:lvlText w:val="%2."/>
+      <w:lvlJc w:val="left"/>
+      <w:pPr>
+        <w:ind w:left="2083" w:hanging="360"/>
+      </w:pPr>
+    </w:lvl>
+    <w:lvl w:ilvl="2" w:tplc="FFFFFFFF" w:tentative="1">
+      <w:start w:val="1"/>
+      <w:numFmt w:val="lowerRoman"/>
+      <w:lvlText w:val="%3."/>
+      <w:lvlJc w:val="right"/>
+      <w:pPr>
+        <w:ind w:left="2803" w:hanging="180"/>
+      </w:pPr>
+    </w:lvl>
+    <w:lvl w:ilvl="3" w:tplc="FFFFFFFF" w:tentative="1">
+      <w:start w:val="1"/>
+      <w:numFmt w:val="decimal"/>
+      <w:lvlText w:val="%4."/>
+      <w:lvlJc w:val="left"/>
+      <w:pPr>
+        <w:ind w:left="3523" w:hanging="360"/>
+      </w:pPr>
+    </w:lvl>
+    <w:lvl w:ilvl="4" w:tplc="FFFFFFFF" w:tentative="1">
+      <w:start w:val="1"/>
+      <w:numFmt w:val="lowerLetter"/>
+      <w:lvlText w:val="%5."/>
+      <w:lvlJc w:val="left"/>
+      <w:pPr>
+        <w:ind w:left="4243" w:hanging="360"/>
+      </w:pPr>
+    </w:lvl>
+    <w:lvl w:ilvl="5" w:tplc="FFFFFFFF" w:tentative="1">
+      <w:start w:val="1"/>
+      <w:numFmt w:val="lowerRoman"/>
+      <w:lvlText w:val="%6."/>
+      <w:lvlJc w:val="right"/>
+      <w:pPr>
+        <w:ind w:left="4963" w:hanging="180"/>
+      </w:pPr>
+    </w:lvl>
+    <w:lvl w:ilvl="6" w:tplc="FFFFFFFF" w:tentative="1">
+      <w:start w:val="1"/>
+      <w:numFmt w:val="decimal"/>
+      <w:lvlText w:val="%7."/>
+      <w:lvlJc w:val="left"/>
+      <w:pPr>
+        <w:ind w:left="5683" w:hanging="360"/>
+      </w:pPr>
+    </w:lvl>
+    <w:lvl w:ilvl="7" w:tplc="FFFFFFFF" w:tentative="1">
+      <w:start w:val="1"/>
+      <w:numFmt w:val="lowerLetter"/>
+      <w:lvlText w:val="%8."/>
+      <w:lvlJc w:val="left"/>
+      <w:pPr>
+        <w:ind w:left="6403" w:hanging="360"/>
+      </w:pPr>
+    </w:lvl>
+    <w:lvl w:ilvl="8" w:tplc="FFFFFFFF" w:tentative="1">
+      <w:start w:val="1"/>
+      <w:numFmt w:val="lowerRoman"/>
+      <w:lvlText w:val="%9."/>
+      <w:lvlJc w:val="right"/>
+      <w:pPr>
+        <w:ind w:left="7123" w:hanging="180"/>
+      </w:pPr>
+    </w:lvl>
+  </w:abstractNum>
+  <w:abstractNum w:abstractNumId="42" w15:restartNumberingAfterBreak="0">
     <w:nsid w:val="79186FDE"/>
     <w:multiLevelType w:val="hybridMultilevel"/>
     <w:tmpl w:val="12EA1DF0"/>
@@ -6387,7 +7794,7 @@
       </w:pPr>
     </w:lvl>
   </w:abstractNum>
-  <w:abstractNum w:abstractNumId="40" w15:restartNumberingAfterBreak="0">
+  <w:abstractNum w:abstractNumId="43" w15:restartNumberingAfterBreak="0">
     <w:nsid w:val="7B0A0879"/>
     <w:multiLevelType w:val="multilevel"/>
     <w:tmpl w:val="9F68F1A2"/>
@@ -6508,7 +7915,7 @@
       </w:rPr>
     </w:lvl>
   </w:abstractNum>
-  <w:abstractNum w:abstractNumId="41" w15:restartNumberingAfterBreak="0">
+  <w:abstractNum w:abstractNumId="44" w15:restartNumberingAfterBreak="0">
     <w:nsid w:val="7C6202B7"/>
     <w:multiLevelType w:val="hybridMultilevel"/>
     <w:tmpl w:val="6E1A5716"/>
@@ -6621,7 +8028,7 @@
       </w:rPr>
     </w:lvl>
   </w:abstractNum>
-  <w:abstractNum w:abstractNumId="42" w15:restartNumberingAfterBreak="0">
+  <w:abstractNum w:abstractNumId="45" w15:restartNumberingAfterBreak="0">
     <w:nsid w:val="7E722498"/>
     <w:multiLevelType w:val="hybridMultilevel"/>
     <w:tmpl w:val="BAF82EC2"/>
@@ -6710,140 +8117,149 @@
       </w:pPr>
     </w:lvl>
   </w:abstractNum>
-  <w:num w:numId="1">
+  <w:num w:numId="1" w16cid:durableId="1638535916">
+    <w:abstractNumId w:val="9"/>
+  </w:num>
+  <w:num w:numId="2" w16cid:durableId="479493850">
+    <w:abstractNumId w:val="29"/>
+  </w:num>
+  <w:num w:numId="3" w16cid:durableId="137262516">
+    <w:abstractNumId w:val="30"/>
+  </w:num>
+  <w:num w:numId="4" w16cid:durableId="1317222288">
+    <w:abstractNumId w:val="40"/>
+  </w:num>
+  <w:num w:numId="5" w16cid:durableId="591477296">
+    <w:abstractNumId w:val="14"/>
+  </w:num>
+  <w:num w:numId="6" w16cid:durableId="301429102">
+    <w:abstractNumId w:val="6"/>
+  </w:num>
+  <w:num w:numId="7" w16cid:durableId="2083023634">
+    <w:abstractNumId w:val="42"/>
+  </w:num>
+  <w:num w:numId="8" w16cid:durableId="385494581">
+    <w:abstractNumId w:val="31"/>
+  </w:num>
+  <w:num w:numId="9" w16cid:durableId="1237784890">
+    <w:abstractNumId w:val="45"/>
+  </w:num>
+  <w:num w:numId="10" w16cid:durableId="1008288794">
+    <w:abstractNumId w:val="22"/>
+  </w:num>
+  <w:num w:numId="11" w16cid:durableId="1554387610">
+    <w:abstractNumId w:val="20"/>
+  </w:num>
+  <w:num w:numId="12" w16cid:durableId="1000158253">
+    <w:abstractNumId w:val="0"/>
+  </w:num>
+  <w:num w:numId="13" w16cid:durableId="1448357107">
+    <w:abstractNumId w:val="4"/>
+  </w:num>
+  <w:num w:numId="14" w16cid:durableId="560596844">
+    <w:abstractNumId w:val="18"/>
+  </w:num>
+  <w:num w:numId="15" w16cid:durableId="557593680">
+    <w:abstractNumId w:val="36"/>
+  </w:num>
+  <w:num w:numId="16" w16cid:durableId="1331757613">
+    <w:abstractNumId w:val="13"/>
+  </w:num>
+  <w:num w:numId="17" w16cid:durableId="895892267">
+    <w:abstractNumId w:val="16"/>
+  </w:num>
+  <w:num w:numId="18" w16cid:durableId="1095125970">
+    <w:abstractNumId w:val="32"/>
+  </w:num>
+  <w:num w:numId="19" w16cid:durableId="2146969251">
+    <w:abstractNumId w:val="28"/>
+  </w:num>
+  <w:num w:numId="20" w16cid:durableId="911701012">
+    <w:abstractNumId w:val="1"/>
+  </w:num>
+  <w:num w:numId="21" w16cid:durableId="303005483">
+    <w:abstractNumId w:val="23"/>
+  </w:num>
+  <w:num w:numId="22" w16cid:durableId="1222670796">
+    <w:abstractNumId w:val="34"/>
+  </w:num>
+  <w:num w:numId="23" w16cid:durableId="1733388553">
+    <w:abstractNumId w:val="44"/>
+  </w:num>
+  <w:num w:numId="24" w16cid:durableId="1217934958">
+    <w:abstractNumId w:val="17"/>
+  </w:num>
+  <w:num w:numId="25" w16cid:durableId="28117782">
+    <w:abstractNumId w:val="27"/>
+  </w:num>
+  <w:num w:numId="26" w16cid:durableId="138110351">
+    <w:abstractNumId w:val="35"/>
+  </w:num>
+  <w:num w:numId="27" w16cid:durableId="2001425586">
+    <w:abstractNumId w:val="10"/>
+  </w:num>
+  <w:num w:numId="28" w16cid:durableId="1693802208">
+    <w:abstractNumId w:val="21"/>
+  </w:num>
+  <w:num w:numId="29" w16cid:durableId="379474179">
+    <w:abstractNumId w:val="19"/>
+  </w:num>
+  <w:num w:numId="30" w16cid:durableId="1848321137">
+    <w:abstractNumId w:val="33"/>
+  </w:num>
+  <w:num w:numId="31" w16cid:durableId="66851807">
+    <w:abstractNumId w:val="26"/>
+  </w:num>
+  <w:num w:numId="32" w16cid:durableId="507138097">
+    <w:abstractNumId w:val="2"/>
+  </w:num>
+  <w:num w:numId="33" w16cid:durableId="2088837978">
+    <w:abstractNumId w:val="38"/>
+  </w:num>
+  <w:num w:numId="34" w16cid:durableId="1087072225">
+    <w:abstractNumId w:val="11"/>
+  </w:num>
+  <w:num w:numId="35" w16cid:durableId="1291478344">
+    <w:abstractNumId w:val="24"/>
+  </w:num>
+  <w:num w:numId="36" w16cid:durableId="2020041863">
+    <w:abstractNumId w:val="15"/>
+  </w:num>
+  <w:num w:numId="37" w16cid:durableId="1985307994">
+    <w:abstractNumId w:val="39"/>
+  </w:num>
+  <w:num w:numId="38" w16cid:durableId="1072894996">
+    <w:abstractNumId w:val="12"/>
+  </w:num>
+  <w:num w:numId="39" w16cid:durableId="1589655043">
+    <w:abstractNumId w:val="3"/>
+  </w:num>
+  <w:num w:numId="40" w16cid:durableId="658122839">
+    <w:abstractNumId w:val="37"/>
+  </w:num>
+  <w:num w:numId="41" w16cid:durableId="813453947">
+    <w:abstractNumId w:val="5"/>
+  </w:num>
+  <w:num w:numId="42" w16cid:durableId="442506710">
     <w:abstractNumId w:val="8"/>
   </w:num>
-  <w:num w:numId="2">
-    <w:abstractNumId w:val="27"/>
+  <w:num w:numId="43" w16cid:durableId="1076316919">
+    <w:abstractNumId w:val="43"/>
   </w:num>
-  <w:num w:numId="3">
-    <w:abstractNumId w:val="28"/>
-  </w:num>
-  <w:num w:numId="4">
-    <w:abstractNumId w:val="38"/>
-  </w:num>
-  <w:num w:numId="5">
-    <w:abstractNumId w:val="13"/>
-  </w:num>
-  <w:num w:numId="6">
-    <w:abstractNumId w:val="6"/>
-  </w:num>
-  <w:num w:numId="7">
-    <w:abstractNumId w:val="39"/>
-  </w:num>
-  <w:num w:numId="8">
-    <w:abstractNumId w:val="29"/>
-  </w:num>
-  <w:num w:numId="9">
-    <w:abstractNumId w:val="42"/>
-  </w:num>
-  <w:num w:numId="10">
-    <w:abstractNumId w:val="21"/>
-  </w:num>
-  <w:num w:numId="11">
-    <w:abstractNumId w:val="19"/>
-  </w:num>
-  <w:num w:numId="12">
-    <w:abstractNumId w:val="0"/>
-  </w:num>
-  <w:num w:numId="13">
-    <w:abstractNumId w:val="4"/>
-  </w:num>
-  <w:num w:numId="14">
-    <w:abstractNumId w:val="17"/>
-  </w:num>
-  <w:num w:numId="15">
-    <w:abstractNumId w:val="34"/>
-  </w:num>
-  <w:num w:numId="16">
-    <w:abstractNumId w:val="12"/>
-  </w:num>
-  <w:num w:numId="17">
-    <w:abstractNumId w:val="15"/>
-  </w:num>
-  <w:num w:numId="18">
-    <w:abstractNumId w:val="30"/>
-  </w:num>
-  <w:num w:numId="19">
-    <w:abstractNumId w:val="26"/>
-  </w:num>
-  <w:num w:numId="20">
-    <w:abstractNumId w:val="1"/>
-  </w:num>
-  <w:num w:numId="21">
-    <w:abstractNumId w:val="22"/>
-  </w:num>
-  <w:num w:numId="22">
-    <w:abstractNumId w:val="32"/>
-  </w:num>
-  <w:num w:numId="23">
+  <w:num w:numId="44" w16cid:durableId="2066029822">
     <w:abstractNumId w:val="41"/>
   </w:num>
-  <w:num w:numId="24">
-    <w:abstractNumId w:val="16"/>
-  </w:num>
-  <w:num w:numId="25">
-    <w:abstractNumId w:val="25"/>
-  </w:num>
-  <w:num w:numId="26">
-    <w:abstractNumId w:val="33"/>
-  </w:num>
-  <w:num w:numId="27">
-    <w:abstractNumId w:val="9"/>
-  </w:num>
-  <w:num w:numId="28">
-    <w:abstractNumId w:val="20"/>
-  </w:num>
-  <w:num w:numId="29">
-    <w:abstractNumId w:val="18"/>
-  </w:num>
-  <w:num w:numId="30">
-    <w:abstractNumId w:val="31"/>
-  </w:num>
-  <w:num w:numId="31">
-    <w:abstractNumId w:val="24"/>
-  </w:num>
-  <w:num w:numId="32">
-    <w:abstractNumId w:val="2"/>
-  </w:num>
-  <w:num w:numId="33">
-    <w:abstractNumId w:val="36"/>
-  </w:num>
-  <w:num w:numId="34">
-    <w:abstractNumId w:val="10"/>
-  </w:num>
-  <w:num w:numId="35">
-    <w:abstractNumId w:val="23"/>
-  </w:num>
-  <w:num w:numId="36">
-    <w:abstractNumId w:val="14"/>
-  </w:num>
-  <w:num w:numId="37">
-    <w:abstractNumId w:val="37"/>
-  </w:num>
-  <w:num w:numId="38">
-    <w:abstractNumId w:val="11"/>
-  </w:num>
-  <w:num w:numId="39">
-    <w:abstractNumId w:val="3"/>
-  </w:num>
-  <w:num w:numId="40">
-    <w:abstractNumId w:val="35"/>
-  </w:num>
-  <w:num w:numId="41">
-    <w:abstractNumId w:val="5"/>
-  </w:num>
-  <w:num w:numId="42">
+  <w:num w:numId="45" w16cid:durableId="442458495">
     <w:abstractNumId w:val="7"/>
   </w:num>
-  <w:num w:numId="43">
-    <w:abstractNumId w:val="40"/>
+  <w:num w:numId="46" w16cid:durableId="963583208">
+    <w:abstractNumId w:val="25"/>
   </w:num>
 </w:numbering>
 </file>
 
 <file path=word/styles.xml><?xml version="1.0" encoding="utf-8"?>
-<w:styles xmlns:mc="http://schemas.openxmlformats.org/markup-compatibility/2006" xmlns:r="http://schemas.openxmlformats.org/officeDocument/2006/relationships" xmlns:w="http://schemas.openxmlformats.org/wordprocessingml/2006/main" xmlns:w14="http://schemas.microsoft.com/office/word/2010/wordml" xmlns:w15="http://schemas.microsoft.com/office/word/2012/wordml" xmlns:w16cex="http://schemas.microsoft.com/office/word/2018/wordml/cex" xmlns:w16cid="http://schemas.microsoft.com/office/word/2016/wordml/cid" xmlns:w16="http://schemas.microsoft.com/office/word/2018/wordml" xmlns:w16sdtdh="http://schemas.microsoft.com/office/word/2020/wordml/sdtdatahash" xmlns:w16se="http://schemas.microsoft.com/office/word/2015/wordml/symex" mc:Ignorable="w14 w15 w16se w16cid w16 w16cex w16sdtdh">
+<w:styles xmlns:mc="http://schemas.openxmlformats.org/markup-compatibility/2006" xmlns:r="http://schemas.openxmlformats.org/officeDocument/2006/relationships" xmlns:w="http://schemas.openxmlformats.org/wordprocessingml/2006/main" xmlns:w14="http://schemas.microsoft.com/office/word/2010/wordml" xmlns:w15="http://schemas.microsoft.com/office/word/2012/wordml" xmlns:w16cex="http://schemas.microsoft.com/office/word/2018/wordml/cex" xmlns:w16cid="http://schemas.microsoft.com/office/word/2016/wordml/cid" xmlns:w16="http://schemas.microsoft.com/office/word/2018/wordml" xmlns:w16du="http://schemas.microsoft.com/office/word/2023/wordml/word16du" xmlns:w16sdtdh="http://schemas.microsoft.com/office/word/2020/wordml/sdtdatahash" xmlns:w16se="http://schemas.microsoft.com/office/word/2015/wordml/symex" mc:Ignorable="w14 w15 w16se w16cid w16 w16cex w16sdtdh w16du">
   <w:docDefaults>
     <w:rPrDefault>
       <w:rPr>
@@ -7333,6 +8749,29 @@
       <w:spacing w:after="0" w:line="240" w:lineRule="auto"/>
     </w:pPr>
   </w:style>
+  <w:style w:type="character" w:styleId="Hyperlink">
+    <w:name w:val="Hyperlink"/>
+    <w:basedOn w:val="DefaultParagraphFont"/>
+    <w:uiPriority w:val="99"/>
+    <w:unhideWhenUsed/>
+    <w:rsid w:val="002A0622"/>
+    <w:rPr>
+      <w:color w:val="0563C1" w:themeColor="hyperlink"/>
+      <w:u w:val="single"/>
+    </w:rPr>
+  </w:style>
+  <w:style w:type="character" w:styleId="UnresolvedMention">
+    <w:name w:val="Unresolved Mention"/>
+    <w:basedOn w:val="DefaultParagraphFont"/>
+    <w:uiPriority w:val="99"/>
+    <w:semiHidden/>
+    <w:unhideWhenUsed/>
+    <w:rsid w:val="002A0622"/>
+    <w:rPr>
+      <w:color w:val="605E5C"/>
+      <w:shd w:val="clear" w:color="auto" w:fill="E1DFDD"/>
+    </w:rPr>
+  </w:style>
 </w:styles>
 </file>
 

</xml_diff>